<commit_message>
Added a build script to serve html
</commit_message>
<xml_diff>
--- a/Notes.docx
+++ b/Notes.docx
@@ -598,38 +598,351 @@
       <w:r>
         <w:t xml:space="preserve"> (including EditorConfig)</w:t>
       </w:r>
+    </w:p>
+    <w:p>
+      <w:pPr>
+        <w:pStyle w:val="Heading2"/>
+      </w:pPr>
+      <w:r>
+        <w:t xml:space="preserve">Automated Consistency via </w:t>
+      </w:r>
+      <w:proofErr w:type="spellStart"/>
+      <w:r>
+        <w:t>EditorConfig</w:t>
+      </w:r>
+      <w:proofErr w:type="spellEnd"/>
+    </w:p>
+    <w:p>
+      <w:r>
+        <w:t xml:space="preserve">Create a file </w:t>
+      </w:r>
+      <w:proofErr w:type="gramStart"/>
+      <w:r>
+        <w:t>named .</w:t>
+      </w:r>
+      <w:proofErr w:type="spellStart"/>
+      <w:r>
+        <w:t>editorconfig</w:t>
+      </w:r>
+      <w:proofErr w:type="spellEnd"/>
+      <w:proofErr w:type="gramEnd"/>
+      <w:r>
+        <w:t xml:space="preserve"> in the root of your project. Specify how your editor handles common settings (tabs/spaces, indent size, line feeds, char sets, trailing white space…)</w:t>
+      </w:r>
+    </w:p>
+    <w:p>
+      <w:pPr>
+        <w:pStyle w:val="Heading1"/>
+      </w:pPr>
+      <w:r>
+        <w:t>Package Management</w:t>
+      </w:r>
+    </w:p>
+    <w:p>
+      <w:pPr>
+        <w:pStyle w:val="Heading2"/>
+      </w:pPr>
+      <w:r>
+        <w:t>Package Managers</w:t>
+      </w:r>
+    </w:p>
+    <w:p>
+      <w:pPr>
+        <w:pStyle w:val="ListParagraph"/>
+        <w:numPr>
+          <w:ilvl w:val="0"/>
+          <w:numId w:val="4"/>
+        </w:numPr>
+      </w:pPr>
+      <w:r>
+        <w:t>Bower</w:t>
+      </w:r>
+    </w:p>
+    <w:p>
+      <w:pPr>
+        <w:pStyle w:val="ListParagraph"/>
+        <w:numPr>
+          <w:ilvl w:val="1"/>
+          <w:numId w:val="4"/>
+        </w:numPr>
+      </w:pPr>
+      <w:r>
+        <w:t>Doesn’t require a build step.</w:t>
+      </w:r>
+    </w:p>
+    <w:p>
+      <w:pPr>
+        <w:pStyle w:val="ListParagraph"/>
+        <w:numPr>
+          <w:ilvl w:val="0"/>
+          <w:numId w:val="4"/>
+        </w:numPr>
+      </w:pPr>
+      <w:r>
+        <w:t>Jam</w:t>
+      </w:r>
+    </w:p>
+    <w:p>
+      <w:pPr>
+        <w:pStyle w:val="ListParagraph"/>
+        <w:numPr>
+          <w:ilvl w:val="0"/>
+          <w:numId w:val="4"/>
+        </w:numPr>
+      </w:pPr>
+      <w:r>
+        <w:t>JSPM</w:t>
+      </w:r>
+    </w:p>
+    <w:p>
+      <w:pPr>
+        <w:pStyle w:val="ListParagraph"/>
+        <w:numPr>
+          <w:ilvl w:val="1"/>
+          <w:numId w:val="4"/>
+        </w:numPr>
+      </w:pPr>
+      <w:r>
+        <w:t>Bundles code.</w:t>
+      </w:r>
+    </w:p>
+    <w:p>
+      <w:pPr>
+        <w:pStyle w:val="ListParagraph"/>
+        <w:numPr>
+          <w:ilvl w:val="0"/>
+          <w:numId w:val="4"/>
+        </w:numPr>
+        <w:rPr>
+          <w:b/>
+        </w:rPr>
+      </w:pPr>
+      <w:proofErr w:type="spellStart"/>
+      <w:r>
+        <w:rPr>
+          <w:b/>
+        </w:rPr>
+        <w:t>npm</w:t>
+      </w:r>
+      <w:proofErr w:type="spellEnd"/>
+    </w:p>
+    <w:p>
+      <w:pPr>
+        <w:pStyle w:val="ListParagraph"/>
+        <w:numPr>
+          <w:ilvl w:val="0"/>
+          <w:numId w:val="4"/>
+        </w:numPr>
+      </w:pPr>
+      <w:proofErr w:type="spellStart"/>
+      <w:r>
+        <w:t>volo</w:t>
+      </w:r>
+      <w:proofErr w:type="spellEnd"/>
+    </w:p>
+    <w:p>
+      <w:pPr>
+        <w:pStyle w:val="Heading2"/>
+      </w:pPr>
+      <w:r>
+        <w:t>Security Scanning</w:t>
+      </w:r>
+    </w:p>
+    <w:p>
+      <w:pPr>
+        <w:pStyle w:val="ListParagraph"/>
+        <w:numPr>
+          <w:ilvl w:val="0"/>
+          <w:numId w:val="5"/>
+        </w:numPr>
+      </w:pPr>
+      <w:r>
+        <w:t>Node Security Platform</w:t>
+      </w:r>
+    </w:p>
+    <w:p>
+      <w:pPr>
+        <w:pStyle w:val="ListParagraph"/>
+        <w:numPr>
+          <w:ilvl w:val="1"/>
+          <w:numId w:val="5"/>
+        </w:numPr>
+        <w:rPr>
+          <w:rStyle w:val="HTMLCode"/>
+        </w:rPr>
+      </w:pPr>
+      <w:proofErr w:type="spellStart"/>
+      <w:r>
+        <w:rPr>
+          <w:rStyle w:val="HTMLCode"/>
+          <w:color w:val="F2F2F2" w:themeColor="background1" w:themeShade="F2"/>
+          <w:shd w:val="clear" w:color="auto" w:fill="000000" w:themeFill="text1"/>
+        </w:rPr>
+        <w:t>nsp</w:t>
+      </w:r>
+      <w:proofErr w:type="spellEnd"/>
+      <w:r>
+        <w:rPr>
+          <w:rStyle w:val="HTMLCode"/>
+          <w:color w:val="F2F2F2" w:themeColor="background1" w:themeShade="F2"/>
+          <w:shd w:val="clear" w:color="auto" w:fill="000000" w:themeFill="text1"/>
+        </w:rPr>
+        <w:t xml:space="preserve"> check</w:t>
+      </w:r>
+      <w:r>
+        <w:rPr>
+          <w:rStyle w:val="HTMLCode"/>
+        </w:rPr>
+        <w:t xml:space="preserve"> </w:t>
+      </w:r>
+      <w:r>
+        <w:t>reports the number of vulnerabilities found.</w:t>
+      </w:r>
+    </w:p>
+    <w:p>
+      <w:pPr>
+        <w:pStyle w:val="ListParagraph"/>
+        <w:numPr>
+          <w:ilvl w:val="0"/>
+          <w:numId w:val="5"/>
+        </w:numPr>
+      </w:pPr>
+      <w:r>
+        <w:t>retire.js</w:t>
+      </w:r>
       <w:bookmarkStart w:id="0" w:name="_GoBack"/>
       <w:bookmarkEnd w:id="0"/>
     </w:p>
     <w:p>
       <w:pPr>
-        <w:pStyle w:val="Heading2"/>
-      </w:pPr>
-      <w:r>
-        <w:t xml:space="preserve">Automated Consistency via </w:t>
-      </w:r>
+        <w:pStyle w:val="Heading3"/>
+      </w:pPr>
+      <w:r>
+        <w:t>When to Run Security Check</w:t>
+      </w:r>
+    </w:p>
+    <w:p>
+      <w:pPr>
+        <w:pStyle w:val="ListParagraph"/>
+        <w:numPr>
+          <w:ilvl w:val="0"/>
+          <w:numId w:val="6"/>
+        </w:numPr>
+      </w:pPr>
+      <w:r>
+        <w:rPr>
+          <w:b/>
+        </w:rPr>
+        <w:t>Manually</w:t>
+      </w:r>
+      <w:r>
+        <w:t xml:space="preserve"> is easy to forget.</w:t>
+      </w:r>
+    </w:p>
+    <w:p>
+      <w:pPr>
+        <w:pStyle w:val="ListParagraph"/>
+        <w:numPr>
+          <w:ilvl w:val="0"/>
+          <w:numId w:val="6"/>
+        </w:numPr>
+      </w:pPr>
       <w:proofErr w:type="spellStart"/>
       <w:r>
-        <w:t>EditorConfig</w:t>
+        <w:rPr>
+          <w:rStyle w:val="HTMLCode"/>
+          <w:b/>
+          <w:color w:val="F2F2F2" w:themeColor="background1" w:themeShade="F2"/>
+          <w:shd w:val="clear" w:color="auto" w:fill="000000" w:themeFill="text1"/>
+        </w:rPr>
+        <w:t>npm</w:t>
       </w:r>
       <w:proofErr w:type="spellEnd"/>
-    </w:p>
-    <w:p>
-      <w:r>
-        <w:t xml:space="preserve">Create a file </w:t>
-      </w:r>
-      <w:proofErr w:type="gramStart"/>
-      <w:r>
-        <w:t>named .</w:t>
-      </w:r>
+      <w:r>
+        <w:rPr>
+          <w:rStyle w:val="HTMLCode"/>
+          <w:b/>
+          <w:color w:val="F2F2F2" w:themeColor="background1" w:themeShade="F2"/>
+          <w:shd w:val="clear" w:color="auto" w:fill="000000" w:themeFill="text1"/>
+        </w:rPr>
+        <w:t xml:space="preserve"> install</w:t>
+      </w:r>
+      <w:r>
+        <w:t xml:space="preserve"> is insufficient.</w:t>
+      </w:r>
+    </w:p>
+    <w:p>
+      <w:pPr>
+        <w:pStyle w:val="ListParagraph"/>
+        <w:numPr>
+          <w:ilvl w:val="0"/>
+          <w:numId w:val="6"/>
+        </w:numPr>
+      </w:pPr>
+      <w:r>
+        <w:t xml:space="preserve">At </w:t>
+      </w:r>
+      <w:r>
+        <w:rPr>
+          <w:b/>
+        </w:rPr>
+        <w:t>production build</w:t>
+      </w:r>
+      <w:r>
+        <w:t xml:space="preserve"> is too late and is expensive to change.</w:t>
+      </w:r>
+    </w:p>
+    <w:p>
+      <w:pPr>
+        <w:pStyle w:val="ListParagraph"/>
+        <w:numPr>
+          <w:ilvl w:val="0"/>
+          <w:numId w:val="6"/>
+        </w:numPr>
+      </w:pPr>
+      <w:r>
+        <w:t xml:space="preserve">At </w:t>
+      </w:r>
+      <w:r>
+        <w:rPr>
+          <w:b/>
+        </w:rPr>
+        <w:t>pull request</w:t>
+      </w:r>
+      <w:r>
+        <w:t xml:space="preserve"> is too late and is expensive to change.</w:t>
+      </w:r>
+    </w:p>
+    <w:p>
+      <w:pPr>
+        <w:pStyle w:val="ListParagraph"/>
+        <w:numPr>
+          <w:ilvl w:val="0"/>
+          <w:numId w:val="6"/>
+        </w:numPr>
+      </w:pPr>
       <w:proofErr w:type="spellStart"/>
       <w:r>
-        <w:t>editorconfig</w:t>
+        <w:rPr>
+          <w:rStyle w:val="HTMLCode"/>
+          <w:b/>
+          <w:color w:val="F2F2F2" w:themeColor="background1" w:themeShade="F2"/>
+          <w:shd w:val="clear" w:color="auto" w:fill="000000" w:themeFill="text1"/>
+        </w:rPr>
+        <w:t>npm</w:t>
       </w:r>
       <w:proofErr w:type="spellEnd"/>
-      <w:proofErr w:type="gramEnd"/>
-      <w:r>
-        <w:t xml:space="preserve"> in the root of your project. Specify how your editor handles common settings (tabs/spaces, indent size, line feeds, char sets, trailing white space…)</w:t>
+      <w:r>
+        <w:rPr>
+          <w:rStyle w:val="HTMLCode"/>
+          <w:b/>
+          <w:color w:val="F2F2F2" w:themeColor="background1" w:themeShade="F2"/>
+          <w:shd w:val="clear" w:color="auto" w:fill="000000" w:themeFill="text1"/>
+        </w:rPr>
+        <w:t xml:space="preserve"> start</w:t>
+      </w:r>
+      <w:r>
+        <w:t xml:space="preserve"> means slow starts, requires a network connection, but notifies quickly when issue exists.</w:t>
       </w:r>
     </w:p>
     <w:sectPr>
@@ -871,6 +1184,119 @@
     </w:lvl>
   </w:abstractNum>
   <w:abstractNum w:abstractNumId="2" w15:restartNumberingAfterBreak="0">
+    <w:nsid w:val="444C50BB"/>
+    <w:multiLevelType w:val="hybridMultilevel"/>
+    <w:tmpl w:val="BF28187A"/>
+    <w:lvl w:ilvl="0" w:tplc="04090001">
+      <w:start w:val="1"/>
+      <w:numFmt w:val="bullet"/>
+      <w:lvlText w:val=""/>
+      <w:lvlJc w:val="left"/>
+      <w:pPr>
+        <w:ind w:left="720" w:hanging="360"/>
+      </w:pPr>
+      <w:rPr>
+        <w:rFonts w:ascii="Symbol" w:hAnsi="Symbol" w:hint="default"/>
+      </w:rPr>
+    </w:lvl>
+    <w:lvl w:ilvl="1" w:tplc="04090003" w:tentative="1">
+      <w:start w:val="1"/>
+      <w:numFmt w:val="bullet"/>
+      <w:lvlText w:val="o"/>
+      <w:lvlJc w:val="left"/>
+      <w:pPr>
+        <w:ind w:left="1440" w:hanging="360"/>
+      </w:pPr>
+      <w:rPr>
+        <w:rFonts w:ascii="Courier New" w:hAnsi="Courier New" w:cs="Courier New" w:hint="default"/>
+      </w:rPr>
+    </w:lvl>
+    <w:lvl w:ilvl="2" w:tplc="04090005" w:tentative="1">
+      <w:start w:val="1"/>
+      <w:numFmt w:val="bullet"/>
+      <w:lvlText w:val=""/>
+      <w:lvlJc w:val="left"/>
+      <w:pPr>
+        <w:ind w:left="2160" w:hanging="360"/>
+      </w:pPr>
+      <w:rPr>
+        <w:rFonts w:ascii="Wingdings" w:hAnsi="Wingdings" w:hint="default"/>
+      </w:rPr>
+    </w:lvl>
+    <w:lvl w:ilvl="3" w:tplc="04090001" w:tentative="1">
+      <w:start w:val="1"/>
+      <w:numFmt w:val="bullet"/>
+      <w:lvlText w:val=""/>
+      <w:lvlJc w:val="left"/>
+      <w:pPr>
+        <w:ind w:left="2880" w:hanging="360"/>
+      </w:pPr>
+      <w:rPr>
+        <w:rFonts w:ascii="Symbol" w:hAnsi="Symbol" w:hint="default"/>
+      </w:rPr>
+    </w:lvl>
+    <w:lvl w:ilvl="4" w:tplc="04090003" w:tentative="1">
+      <w:start w:val="1"/>
+      <w:numFmt w:val="bullet"/>
+      <w:lvlText w:val="o"/>
+      <w:lvlJc w:val="left"/>
+      <w:pPr>
+        <w:ind w:left="3600" w:hanging="360"/>
+      </w:pPr>
+      <w:rPr>
+        <w:rFonts w:ascii="Courier New" w:hAnsi="Courier New" w:cs="Courier New" w:hint="default"/>
+      </w:rPr>
+    </w:lvl>
+    <w:lvl w:ilvl="5" w:tplc="04090005" w:tentative="1">
+      <w:start w:val="1"/>
+      <w:numFmt w:val="bullet"/>
+      <w:lvlText w:val=""/>
+      <w:lvlJc w:val="left"/>
+      <w:pPr>
+        <w:ind w:left="4320" w:hanging="360"/>
+      </w:pPr>
+      <w:rPr>
+        <w:rFonts w:ascii="Wingdings" w:hAnsi="Wingdings" w:hint="default"/>
+      </w:rPr>
+    </w:lvl>
+    <w:lvl w:ilvl="6" w:tplc="04090001" w:tentative="1">
+      <w:start w:val="1"/>
+      <w:numFmt w:val="bullet"/>
+      <w:lvlText w:val=""/>
+      <w:lvlJc w:val="left"/>
+      <w:pPr>
+        <w:ind w:left="5040" w:hanging="360"/>
+      </w:pPr>
+      <w:rPr>
+        <w:rFonts w:ascii="Symbol" w:hAnsi="Symbol" w:hint="default"/>
+      </w:rPr>
+    </w:lvl>
+    <w:lvl w:ilvl="7" w:tplc="04090003" w:tentative="1">
+      <w:start w:val="1"/>
+      <w:numFmt w:val="bullet"/>
+      <w:lvlText w:val="o"/>
+      <w:lvlJc w:val="left"/>
+      <w:pPr>
+        <w:ind w:left="5760" w:hanging="360"/>
+      </w:pPr>
+      <w:rPr>
+        <w:rFonts w:ascii="Courier New" w:hAnsi="Courier New" w:cs="Courier New" w:hint="default"/>
+      </w:rPr>
+    </w:lvl>
+    <w:lvl w:ilvl="8" w:tplc="04090005" w:tentative="1">
+      <w:start w:val="1"/>
+      <w:numFmt w:val="bullet"/>
+      <w:lvlText w:val=""/>
+      <w:lvlJc w:val="left"/>
+      <w:pPr>
+        <w:ind w:left="6480" w:hanging="360"/>
+      </w:pPr>
+      <w:rPr>
+        <w:rFonts w:ascii="Wingdings" w:hAnsi="Wingdings" w:hint="default"/>
+      </w:rPr>
+    </w:lvl>
+  </w:abstractNum>
+  <w:abstractNum w:abstractNumId="3" w15:restartNumberingAfterBreak="0">
     <w:nsid w:val="60BE1A41"/>
     <w:multiLevelType w:val="hybridMultilevel"/>
     <w:tmpl w:val="E7A4285C"/>
@@ -983,14 +1409,249 @@
       </w:rPr>
     </w:lvl>
   </w:abstractNum>
+  <w:abstractNum w:abstractNumId="4" w15:restartNumberingAfterBreak="0">
+    <w:nsid w:val="6BDB0404"/>
+    <w:multiLevelType w:val="hybridMultilevel"/>
+    <w:tmpl w:val="6FDE3AC8"/>
+    <w:lvl w:ilvl="0" w:tplc="04090001">
+      <w:start w:val="1"/>
+      <w:numFmt w:val="bullet"/>
+      <w:lvlText w:val=""/>
+      <w:lvlJc w:val="left"/>
+      <w:pPr>
+        <w:ind w:left="720" w:hanging="360"/>
+      </w:pPr>
+      <w:rPr>
+        <w:rFonts w:ascii="Symbol" w:hAnsi="Symbol" w:hint="default"/>
+      </w:rPr>
+    </w:lvl>
+    <w:lvl w:ilvl="1" w:tplc="04090003">
+      <w:start w:val="1"/>
+      <w:numFmt w:val="bullet"/>
+      <w:lvlText w:val="o"/>
+      <w:lvlJc w:val="left"/>
+      <w:pPr>
+        <w:ind w:left="1440" w:hanging="360"/>
+      </w:pPr>
+      <w:rPr>
+        <w:rFonts w:ascii="Courier New" w:hAnsi="Courier New" w:cs="Courier New" w:hint="default"/>
+      </w:rPr>
+    </w:lvl>
+    <w:lvl w:ilvl="2" w:tplc="04090005" w:tentative="1">
+      <w:start w:val="1"/>
+      <w:numFmt w:val="bullet"/>
+      <w:lvlText w:val=""/>
+      <w:lvlJc w:val="left"/>
+      <w:pPr>
+        <w:ind w:left="2160" w:hanging="360"/>
+      </w:pPr>
+      <w:rPr>
+        <w:rFonts w:ascii="Wingdings" w:hAnsi="Wingdings" w:hint="default"/>
+      </w:rPr>
+    </w:lvl>
+    <w:lvl w:ilvl="3" w:tplc="04090001" w:tentative="1">
+      <w:start w:val="1"/>
+      <w:numFmt w:val="bullet"/>
+      <w:lvlText w:val=""/>
+      <w:lvlJc w:val="left"/>
+      <w:pPr>
+        <w:ind w:left="2880" w:hanging="360"/>
+      </w:pPr>
+      <w:rPr>
+        <w:rFonts w:ascii="Symbol" w:hAnsi="Symbol" w:hint="default"/>
+      </w:rPr>
+    </w:lvl>
+    <w:lvl w:ilvl="4" w:tplc="04090003" w:tentative="1">
+      <w:start w:val="1"/>
+      <w:numFmt w:val="bullet"/>
+      <w:lvlText w:val="o"/>
+      <w:lvlJc w:val="left"/>
+      <w:pPr>
+        <w:ind w:left="3600" w:hanging="360"/>
+      </w:pPr>
+      <w:rPr>
+        <w:rFonts w:ascii="Courier New" w:hAnsi="Courier New" w:cs="Courier New" w:hint="default"/>
+      </w:rPr>
+    </w:lvl>
+    <w:lvl w:ilvl="5" w:tplc="04090005" w:tentative="1">
+      <w:start w:val="1"/>
+      <w:numFmt w:val="bullet"/>
+      <w:lvlText w:val=""/>
+      <w:lvlJc w:val="left"/>
+      <w:pPr>
+        <w:ind w:left="4320" w:hanging="360"/>
+      </w:pPr>
+      <w:rPr>
+        <w:rFonts w:ascii="Wingdings" w:hAnsi="Wingdings" w:hint="default"/>
+      </w:rPr>
+    </w:lvl>
+    <w:lvl w:ilvl="6" w:tplc="04090001" w:tentative="1">
+      <w:start w:val="1"/>
+      <w:numFmt w:val="bullet"/>
+      <w:lvlText w:val=""/>
+      <w:lvlJc w:val="left"/>
+      <w:pPr>
+        <w:ind w:left="5040" w:hanging="360"/>
+      </w:pPr>
+      <w:rPr>
+        <w:rFonts w:ascii="Symbol" w:hAnsi="Symbol" w:hint="default"/>
+      </w:rPr>
+    </w:lvl>
+    <w:lvl w:ilvl="7" w:tplc="04090003" w:tentative="1">
+      <w:start w:val="1"/>
+      <w:numFmt w:val="bullet"/>
+      <w:lvlText w:val="o"/>
+      <w:lvlJc w:val="left"/>
+      <w:pPr>
+        <w:ind w:left="5760" w:hanging="360"/>
+      </w:pPr>
+      <w:rPr>
+        <w:rFonts w:ascii="Courier New" w:hAnsi="Courier New" w:cs="Courier New" w:hint="default"/>
+      </w:rPr>
+    </w:lvl>
+    <w:lvl w:ilvl="8" w:tplc="04090005" w:tentative="1">
+      <w:start w:val="1"/>
+      <w:numFmt w:val="bullet"/>
+      <w:lvlText w:val=""/>
+      <w:lvlJc w:val="left"/>
+      <w:pPr>
+        <w:ind w:left="6480" w:hanging="360"/>
+      </w:pPr>
+      <w:rPr>
+        <w:rFonts w:ascii="Wingdings" w:hAnsi="Wingdings" w:hint="default"/>
+      </w:rPr>
+    </w:lvl>
+  </w:abstractNum>
+  <w:abstractNum w:abstractNumId="5" w15:restartNumberingAfterBreak="0">
+    <w:nsid w:val="7343107C"/>
+    <w:multiLevelType w:val="hybridMultilevel"/>
+    <w:tmpl w:val="1F2068D4"/>
+    <w:lvl w:ilvl="0" w:tplc="04090001">
+      <w:start w:val="1"/>
+      <w:numFmt w:val="bullet"/>
+      <w:lvlText w:val=""/>
+      <w:lvlJc w:val="left"/>
+      <w:pPr>
+        <w:ind w:left="720" w:hanging="360"/>
+      </w:pPr>
+      <w:rPr>
+        <w:rFonts w:ascii="Symbol" w:hAnsi="Symbol" w:hint="default"/>
+      </w:rPr>
+    </w:lvl>
+    <w:lvl w:ilvl="1" w:tplc="04090003">
+      <w:start w:val="1"/>
+      <w:numFmt w:val="bullet"/>
+      <w:lvlText w:val="o"/>
+      <w:lvlJc w:val="left"/>
+      <w:pPr>
+        <w:ind w:left="1440" w:hanging="360"/>
+      </w:pPr>
+      <w:rPr>
+        <w:rFonts w:ascii="Courier New" w:hAnsi="Courier New" w:cs="Courier New" w:hint="default"/>
+      </w:rPr>
+    </w:lvl>
+    <w:lvl w:ilvl="2" w:tplc="04090005" w:tentative="1">
+      <w:start w:val="1"/>
+      <w:numFmt w:val="bullet"/>
+      <w:lvlText w:val=""/>
+      <w:lvlJc w:val="left"/>
+      <w:pPr>
+        <w:ind w:left="2160" w:hanging="360"/>
+      </w:pPr>
+      <w:rPr>
+        <w:rFonts w:ascii="Wingdings" w:hAnsi="Wingdings" w:hint="default"/>
+      </w:rPr>
+    </w:lvl>
+    <w:lvl w:ilvl="3" w:tplc="04090001" w:tentative="1">
+      <w:start w:val="1"/>
+      <w:numFmt w:val="bullet"/>
+      <w:lvlText w:val=""/>
+      <w:lvlJc w:val="left"/>
+      <w:pPr>
+        <w:ind w:left="2880" w:hanging="360"/>
+      </w:pPr>
+      <w:rPr>
+        <w:rFonts w:ascii="Symbol" w:hAnsi="Symbol" w:hint="default"/>
+      </w:rPr>
+    </w:lvl>
+    <w:lvl w:ilvl="4" w:tplc="04090003" w:tentative="1">
+      <w:start w:val="1"/>
+      <w:numFmt w:val="bullet"/>
+      <w:lvlText w:val="o"/>
+      <w:lvlJc w:val="left"/>
+      <w:pPr>
+        <w:ind w:left="3600" w:hanging="360"/>
+      </w:pPr>
+      <w:rPr>
+        <w:rFonts w:ascii="Courier New" w:hAnsi="Courier New" w:cs="Courier New" w:hint="default"/>
+      </w:rPr>
+    </w:lvl>
+    <w:lvl w:ilvl="5" w:tplc="04090005" w:tentative="1">
+      <w:start w:val="1"/>
+      <w:numFmt w:val="bullet"/>
+      <w:lvlText w:val=""/>
+      <w:lvlJc w:val="left"/>
+      <w:pPr>
+        <w:ind w:left="4320" w:hanging="360"/>
+      </w:pPr>
+      <w:rPr>
+        <w:rFonts w:ascii="Wingdings" w:hAnsi="Wingdings" w:hint="default"/>
+      </w:rPr>
+    </w:lvl>
+    <w:lvl w:ilvl="6" w:tplc="04090001" w:tentative="1">
+      <w:start w:val="1"/>
+      <w:numFmt w:val="bullet"/>
+      <w:lvlText w:val=""/>
+      <w:lvlJc w:val="left"/>
+      <w:pPr>
+        <w:ind w:left="5040" w:hanging="360"/>
+      </w:pPr>
+      <w:rPr>
+        <w:rFonts w:ascii="Symbol" w:hAnsi="Symbol" w:hint="default"/>
+      </w:rPr>
+    </w:lvl>
+    <w:lvl w:ilvl="7" w:tplc="04090003" w:tentative="1">
+      <w:start w:val="1"/>
+      <w:numFmt w:val="bullet"/>
+      <w:lvlText w:val="o"/>
+      <w:lvlJc w:val="left"/>
+      <w:pPr>
+        <w:ind w:left="5760" w:hanging="360"/>
+      </w:pPr>
+      <w:rPr>
+        <w:rFonts w:ascii="Courier New" w:hAnsi="Courier New" w:cs="Courier New" w:hint="default"/>
+      </w:rPr>
+    </w:lvl>
+    <w:lvl w:ilvl="8" w:tplc="04090005" w:tentative="1">
+      <w:start w:val="1"/>
+      <w:numFmt w:val="bullet"/>
+      <w:lvlText w:val=""/>
+      <w:lvlJc w:val="left"/>
+      <w:pPr>
+        <w:ind w:left="6480" w:hanging="360"/>
+      </w:pPr>
+      <w:rPr>
+        <w:rFonts w:ascii="Wingdings" w:hAnsi="Wingdings" w:hint="default"/>
+      </w:rPr>
+    </w:lvl>
+  </w:abstractNum>
   <w:num w:numId="1">
-    <w:abstractNumId w:val="2"/>
+    <w:abstractNumId w:val="3"/>
   </w:num>
   <w:num w:numId="2">
     <w:abstractNumId w:val="1"/>
   </w:num>
   <w:num w:numId="3">
     <w:abstractNumId w:val="0"/>
+  </w:num>
+  <w:num w:numId="4">
+    <w:abstractNumId w:val="4"/>
+  </w:num>
+  <w:num w:numId="5">
+    <w:abstractNumId w:val="5"/>
+  </w:num>
+  <w:num w:numId="6">
+    <w:abstractNumId w:val="2"/>
   </w:num>
 </w:numbering>
 </file>
@@ -1111,7 +1772,7 @@
     <w:lsdException w:name="HTML Acronym" w:semiHidden="1" w:unhideWhenUsed="1"/>
     <w:lsdException w:name="HTML Address" w:semiHidden="1" w:unhideWhenUsed="1"/>
     <w:lsdException w:name="HTML Cite" w:semiHidden="1" w:unhideWhenUsed="1"/>
-    <w:lsdException w:name="HTML Code" w:semiHidden="1" w:unhideWhenUsed="1"/>
+    <w:lsdException w:name="HTML Code" w:semiHidden="1" w:unhideWhenUsed="1" w:qFormat="1"/>
     <w:lsdException w:name="HTML Definition" w:semiHidden="1" w:unhideWhenUsed="1"/>
     <w:lsdException w:name="HTML Keyboard" w:semiHidden="1" w:unhideWhenUsed="1"/>
     <w:lsdException w:name="HTML Preformatted" w:semiHidden="1" w:unhideWhenUsed="1"/>
@@ -1392,6 +2053,7 @@
   <w:style w:type="paragraph" w:default="1" w:styleId="Normal">
     <w:name w:val="Normal"/>
     <w:qFormat/>
+    <w:rsid w:val="003A4AAC"/>
   </w:style>
   <w:style w:type="paragraph" w:styleId="Heading1">
     <w:name w:val="heading 1"/>
@@ -1436,10 +2098,31 @@
       <w:szCs w:val="26"/>
     </w:rPr>
   </w:style>
+  <w:style w:type="paragraph" w:styleId="Heading3">
+    <w:name w:val="heading 3"/>
+    <w:basedOn w:val="Normal"/>
+    <w:next w:val="Normal"/>
+    <w:link w:val="Heading3Char"/>
+    <w:uiPriority w:val="9"/>
+    <w:unhideWhenUsed/>
+    <w:qFormat/>
+    <w:rsid w:val="008422C0"/>
+    <w:pPr>
+      <w:keepNext/>
+      <w:keepLines/>
+      <w:spacing w:before="40" w:after="0"/>
+      <w:outlineLvl w:val="2"/>
+    </w:pPr>
+    <w:rPr>
+      <w:rFonts w:asciiTheme="majorHAnsi" w:eastAsiaTheme="majorEastAsia" w:hAnsiTheme="majorHAnsi" w:cstheme="majorBidi"/>
+      <w:color w:val="1F3763" w:themeColor="accent1" w:themeShade="7F"/>
+      <w:sz w:val="24"/>
+      <w:szCs w:val="24"/>
+    </w:rPr>
+  </w:style>
   <w:style w:type="character" w:default="1" w:styleId="DefaultParagraphFont">
     <w:name w:val="Default Paragraph Font"/>
     <w:uiPriority w:val="1"/>
-    <w:semiHidden/>
     <w:unhideWhenUsed/>
   </w:style>
   <w:style w:type="table" w:default="1" w:styleId="TableNormal">
@@ -1498,6 +2181,32 @@
       <w:color w:val="2F5496" w:themeColor="accent1" w:themeShade="BF"/>
       <w:sz w:val="26"/>
       <w:szCs w:val="26"/>
+    </w:rPr>
+  </w:style>
+  <w:style w:type="character" w:styleId="HTMLCode">
+    <w:name w:val="HTML Code"/>
+    <w:basedOn w:val="DefaultParagraphFont"/>
+    <w:uiPriority w:val="99"/>
+    <w:unhideWhenUsed/>
+    <w:qFormat/>
+    <w:rsid w:val="003A4AAC"/>
+    <w:rPr>
+      <w:rFonts w:ascii="Consolas" w:hAnsi="Consolas"/>
+      <w:sz w:val="20"/>
+      <w:szCs w:val="20"/>
+    </w:rPr>
+  </w:style>
+  <w:style w:type="character" w:customStyle="1" w:styleId="Heading3Char">
+    <w:name w:val="Heading 3 Char"/>
+    <w:basedOn w:val="DefaultParagraphFont"/>
+    <w:link w:val="Heading3"/>
+    <w:uiPriority w:val="9"/>
+    <w:rsid w:val="008422C0"/>
+    <w:rPr>
+      <w:rFonts w:asciiTheme="majorHAnsi" w:eastAsiaTheme="majorEastAsia" w:hAnsiTheme="majorHAnsi" w:cstheme="majorBidi"/>
+      <w:color w:val="1F3763" w:themeColor="accent1" w:themeShade="7F"/>
+      <w:sz w:val="24"/>
+      <w:szCs w:val="24"/>
     </w:rPr>
   </w:style>
 </w:styles>

</xml_diff>

<commit_message>
Transpiled scripts, srcServer and startMessage with Babel.
</commit_message>
<xml_diff>
--- a/Notes.docx
+++ b/Notes.docx
@@ -514,7 +514,6 @@
         </w:tabs>
       </w:pPr>
       <w:r>
-        <w:lastRenderedPageBreak/>
         <w:t>Free</w:t>
       </w:r>
     </w:p>
@@ -810,140 +809,1872 @@
       <w:r>
         <w:t>retire.js</w:t>
       </w:r>
+    </w:p>
+    <w:p>
+      <w:pPr>
+        <w:pStyle w:val="Heading3"/>
+      </w:pPr>
+      <w:r>
+        <w:t>When to Run Security Check</w:t>
+      </w:r>
+    </w:p>
+    <w:p>
+      <w:pPr>
+        <w:pStyle w:val="ListParagraph"/>
+        <w:numPr>
+          <w:ilvl w:val="0"/>
+          <w:numId w:val="6"/>
+        </w:numPr>
+      </w:pPr>
+      <w:r>
+        <w:rPr>
+          <w:b/>
+        </w:rPr>
+        <w:t>Manually</w:t>
+      </w:r>
+      <w:r>
+        <w:t xml:space="preserve"> is easy to forget.</w:t>
+      </w:r>
+    </w:p>
+    <w:p>
+      <w:pPr>
+        <w:pStyle w:val="ListParagraph"/>
+        <w:numPr>
+          <w:ilvl w:val="0"/>
+          <w:numId w:val="6"/>
+        </w:numPr>
+      </w:pPr>
+      <w:proofErr w:type="spellStart"/>
+      <w:r>
+        <w:rPr>
+          <w:rStyle w:val="HTMLCode"/>
+          <w:b/>
+          <w:color w:val="F2F2F2" w:themeColor="background1" w:themeShade="F2"/>
+          <w:shd w:val="clear" w:color="auto" w:fill="000000" w:themeFill="text1"/>
+        </w:rPr>
+        <w:t>npm</w:t>
+      </w:r>
+      <w:proofErr w:type="spellEnd"/>
+      <w:r>
+        <w:rPr>
+          <w:rStyle w:val="HTMLCode"/>
+          <w:b/>
+          <w:color w:val="F2F2F2" w:themeColor="background1" w:themeShade="F2"/>
+          <w:shd w:val="clear" w:color="auto" w:fill="000000" w:themeFill="text1"/>
+        </w:rPr>
+        <w:t xml:space="preserve"> install</w:t>
+      </w:r>
+      <w:r>
+        <w:t xml:space="preserve"> is insufficient.</w:t>
+      </w:r>
+    </w:p>
+    <w:p>
+      <w:pPr>
+        <w:pStyle w:val="ListParagraph"/>
+        <w:numPr>
+          <w:ilvl w:val="0"/>
+          <w:numId w:val="6"/>
+        </w:numPr>
+      </w:pPr>
+      <w:r>
+        <w:t xml:space="preserve">At </w:t>
+      </w:r>
+      <w:r>
+        <w:rPr>
+          <w:b/>
+        </w:rPr>
+        <w:t>production build</w:t>
+      </w:r>
+      <w:r>
+        <w:t xml:space="preserve"> is too late and is expensive to change.</w:t>
+      </w:r>
+    </w:p>
+    <w:p>
+      <w:pPr>
+        <w:pStyle w:val="ListParagraph"/>
+        <w:numPr>
+          <w:ilvl w:val="0"/>
+          <w:numId w:val="6"/>
+        </w:numPr>
+      </w:pPr>
+      <w:r>
+        <w:t xml:space="preserve">At </w:t>
+      </w:r>
+      <w:r>
+        <w:rPr>
+          <w:b/>
+        </w:rPr>
+        <w:t>pull request</w:t>
+      </w:r>
+      <w:r>
+        <w:t xml:space="preserve"> is too late and is expensive to change.</w:t>
+      </w:r>
+    </w:p>
+    <w:p>
+      <w:pPr>
+        <w:pStyle w:val="ListParagraph"/>
+        <w:numPr>
+          <w:ilvl w:val="0"/>
+          <w:numId w:val="6"/>
+        </w:numPr>
+      </w:pPr>
+      <w:proofErr w:type="spellStart"/>
+      <w:r>
+        <w:rPr>
+          <w:rStyle w:val="HTMLCode"/>
+          <w:b/>
+          <w:color w:val="F2F2F2" w:themeColor="background1" w:themeShade="F2"/>
+          <w:shd w:val="clear" w:color="auto" w:fill="000000" w:themeFill="text1"/>
+        </w:rPr>
+        <w:t>npm</w:t>
+      </w:r>
+      <w:proofErr w:type="spellEnd"/>
+      <w:r>
+        <w:rPr>
+          <w:rStyle w:val="HTMLCode"/>
+          <w:b/>
+          <w:color w:val="F2F2F2" w:themeColor="background1" w:themeShade="F2"/>
+          <w:shd w:val="clear" w:color="auto" w:fill="000000" w:themeFill="text1"/>
+        </w:rPr>
+        <w:t xml:space="preserve"> start</w:t>
+      </w:r>
+      <w:r>
+        <w:t xml:space="preserve"> means slow starts, requires a network connection, but notifies quickly when issue exists.</w:t>
+      </w:r>
+    </w:p>
+    <w:p>
+      <w:pPr>
+        <w:pStyle w:val="Heading1"/>
+      </w:pPr>
+      <w:r>
+        <w:t>Development Web Server</w:t>
+      </w:r>
+    </w:p>
+    <w:p>
+      <w:r>
+        <w:t>Except for Express, NONE of these web servers are for production.</w:t>
+      </w:r>
+    </w:p>
+    <w:p>
+      <w:pPr>
+        <w:pStyle w:val="ListParagraph"/>
+        <w:numPr>
+          <w:ilvl w:val="0"/>
+          <w:numId w:val="7"/>
+        </w:numPr>
+        <w:rPr>
+          <w:b/>
+        </w:rPr>
+      </w:pPr>
+      <w:proofErr w:type="spellStart"/>
+      <w:r>
+        <w:rPr>
+          <w:b/>
+        </w:rPr>
+        <w:t>budo</w:t>
+      </w:r>
+      <w:proofErr w:type="spellEnd"/>
+    </w:p>
+    <w:p>
+      <w:pPr>
+        <w:pStyle w:val="ListParagraph"/>
+        <w:numPr>
+          <w:ilvl w:val="1"/>
+          <w:numId w:val="7"/>
+        </w:numPr>
+      </w:pPr>
+      <w:r>
+        <w:t xml:space="preserve">Integrates with </w:t>
+      </w:r>
+      <w:proofErr w:type="spellStart"/>
+      <w:r>
+        <w:t>Browserify</w:t>
+      </w:r>
+      <w:proofErr w:type="spellEnd"/>
+    </w:p>
+    <w:p>
+      <w:pPr>
+        <w:pStyle w:val="ListParagraph"/>
+        <w:numPr>
+          <w:ilvl w:val="1"/>
+          <w:numId w:val="7"/>
+        </w:numPr>
+      </w:pPr>
+      <w:r>
+        <w:t>Includes hot reloading</w:t>
+      </w:r>
+    </w:p>
+    <w:p>
+      <w:pPr>
+        <w:pStyle w:val="ListParagraph"/>
+        <w:numPr>
+          <w:ilvl w:val="0"/>
+          <w:numId w:val="7"/>
+        </w:numPr>
+        <w:rPr>
+          <w:b/>
+        </w:rPr>
+      </w:pPr>
+      <w:proofErr w:type="spellStart"/>
+      <w:r>
+        <w:rPr>
+          <w:b/>
+        </w:rPr>
+        <w:t>Browsersync</w:t>
+      </w:r>
+      <w:proofErr w:type="spellEnd"/>
+    </w:p>
+    <w:p>
+      <w:pPr>
+        <w:pStyle w:val="ListParagraph"/>
+        <w:numPr>
+          <w:ilvl w:val="1"/>
+          <w:numId w:val="7"/>
+        </w:numPr>
+      </w:pPr>
+      <w:r>
+        <w:t>Dedicated IP for sharing work on LAN</w:t>
+      </w:r>
+    </w:p>
+    <w:p>
+      <w:pPr>
+        <w:pStyle w:val="ListParagraph"/>
+        <w:numPr>
+          <w:ilvl w:val="1"/>
+          <w:numId w:val="7"/>
+        </w:numPr>
+      </w:pPr>
+      <w:r>
+        <w:t>All interactions remain in sync!</w:t>
+      </w:r>
+    </w:p>
+    <w:p>
+      <w:pPr>
+        <w:pStyle w:val="ListParagraph"/>
+        <w:numPr>
+          <w:ilvl w:val="1"/>
+          <w:numId w:val="7"/>
+        </w:numPr>
+      </w:pPr>
+      <w:r>
+        <w:t>Great for cross-device testing</w:t>
+      </w:r>
+    </w:p>
+    <w:p>
+      <w:pPr>
+        <w:pStyle w:val="ListParagraph"/>
+        <w:numPr>
+          <w:ilvl w:val="1"/>
+          <w:numId w:val="7"/>
+        </w:numPr>
+      </w:pPr>
+      <w:r>
+        <w:t xml:space="preserve">Integrates with </w:t>
+      </w:r>
+      <w:proofErr w:type="spellStart"/>
+      <w:r>
+        <w:t>Webpack</w:t>
+      </w:r>
+      <w:proofErr w:type="spellEnd"/>
+      <w:r>
+        <w:t>, Express…</w:t>
+      </w:r>
+    </w:p>
+    <w:p>
+      <w:pPr>
+        <w:pStyle w:val="ListParagraph"/>
+        <w:numPr>
+          <w:ilvl w:val="0"/>
+          <w:numId w:val="7"/>
+        </w:numPr>
+        <w:rPr>
+          <w:b/>
+        </w:rPr>
+      </w:pPr>
+      <w:r>
+        <w:rPr>
+          <w:b/>
+        </w:rPr>
+        <w:t>Express</w:t>
+      </w:r>
+    </w:p>
+    <w:p>
+      <w:pPr>
+        <w:pStyle w:val="ListParagraph"/>
+        <w:numPr>
+          <w:ilvl w:val="1"/>
+          <w:numId w:val="7"/>
+        </w:numPr>
+      </w:pPr>
+      <w:r>
+        <w:t>Comprehensive</w:t>
+      </w:r>
+    </w:p>
+    <w:p>
+      <w:pPr>
+        <w:pStyle w:val="ListParagraph"/>
+        <w:numPr>
+          <w:ilvl w:val="1"/>
+          <w:numId w:val="7"/>
+        </w:numPr>
+      </w:pPr>
+      <w:r>
+        <w:t>Highly configurable</w:t>
+      </w:r>
+    </w:p>
+    <w:p>
+      <w:pPr>
+        <w:pStyle w:val="ListParagraph"/>
+        <w:numPr>
+          <w:ilvl w:val="1"/>
+          <w:numId w:val="7"/>
+        </w:numPr>
+      </w:pPr>
+      <w:r>
+        <w:t>Production grade</w:t>
+      </w:r>
+    </w:p>
+    <w:p>
+      <w:pPr>
+        <w:pStyle w:val="ListParagraph"/>
+        <w:numPr>
+          <w:ilvl w:val="1"/>
+          <w:numId w:val="7"/>
+        </w:numPr>
+      </w:pPr>
+      <w:r>
+        <w:t>Can run it everywhere</w:t>
+      </w:r>
+    </w:p>
+    <w:p>
+      <w:pPr>
+        <w:pStyle w:val="ListParagraph"/>
+        <w:numPr>
+          <w:ilvl w:val="1"/>
+          <w:numId w:val="7"/>
+        </w:numPr>
+      </w:pPr>
+      <w:r>
+        <w:t>For Node.js mostly</w:t>
+      </w:r>
+    </w:p>
+    <w:p>
+      <w:pPr>
+        <w:pStyle w:val="ListParagraph"/>
+        <w:numPr>
+          <w:ilvl w:val="0"/>
+          <w:numId w:val="7"/>
+        </w:numPr>
+        <w:rPr>
+          <w:b/>
+        </w:rPr>
+      </w:pPr>
+      <w:proofErr w:type="spellStart"/>
+      <w:r>
+        <w:rPr>
+          <w:b/>
+        </w:rPr>
+        <w:t>hapi</w:t>
+      </w:r>
+      <w:proofErr w:type="spellEnd"/>
+    </w:p>
+    <w:p>
+      <w:pPr>
+        <w:pStyle w:val="ListParagraph"/>
+        <w:numPr>
+          <w:ilvl w:val="1"/>
+          <w:numId w:val="7"/>
+        </w:numPr>
+      </w:pPr>
+      <w:r>
+        <w:t>Compelling configuration model</w:t>
+      </w:r>
+    </w:p>
+    <w:p>
+      <w:pPr>
+        <w:pStyle w:val="ListParagraph"/>
+        <w:numPr>
+          <w:ilvl w:val="1"/>
+          <w:numId w:val="7"/>
+        </w:numPr>
+      </w:pPr>
+      <w:r>
+        <w:t>For Node.js mostly</w:t>
+      </w:r>
+    </w:p>
+    <w:p>
+      <w:pPr>
+        <w:pStyle w:val="ListParagraph"/>
+        <w:numPr>
+          <w:ilvl w:val="0"/>
+          <w:numId w:val="7"/>
+        </w:numPr>
+        <w:rPr>
+          <w:b/>
+        </w:rPr>
+      </w:pPr>
+      <w:r>
+        <w:rPr>
+          <w:b/>
+        </w:rPr>
+        <w:t>http-server</w:t>
+      </w:r>
+    </w:p>
+    <w:p>
+      <w:pPr>
+        <w:pStyle w:val="ListParagraph"/>
+        <w:numPr>
+          <w:ilvl w:val="1"/>
+          <w:numId w:val="7"/>
+        </w:numPr>
+      </w:pPr>
+      <w:r>
+        <w:t>Ultra-simple</w:t>
+      </w:r>
+    </w:p>
+    <w:p>
+      <w:pPr>
+        <w:pStyle w:val="ListParagraph"/>
+        <w:numPr>
+          <w:ilvl w:val="1"/>
+          <w:numId w:val="7"/>
+        </w:numPr>
+      </w:pPr>
+      <w:r>
+        <w:t>Single command serves current directory</w:t>
+      </w:r>
+    </w:p>
+    <w:p>
+      <w:pPr>
+        <w:pStyle w:val="ListParagraph"/>
+        <w:numPr>
+          <w:ilvl w:val="0"/>
+          <w:numId w:val="7"/>
+        </w:numPr>
+        <w:rPr>
+          <w:b/>
+        </w:rPr>
+      </w:pPr>
+      <w:proofErr w:type="spellStart"/>
+      <w:r>
+        <w:rPr>
+          <w:b/>
+        </w:rPr>
+        <w:t>koa</w:t>
+      </w:r>
+      <w:proofErr w:type="spellEnd"/>
+    </w:p>
+    <w:p>
+      <w:pPr>
+        <w:pStyle w:val="ListParagraph"/>
+        <w:numPr>
+          <w:ilvl w:val="1"/>
+          <w:numId w:val="7"/>
+        </w:numPr>
+      </w:pPr>
+      <w:r>
+        <w:t>Strong embrace of ES6 generators</w:t>
+      </w:r>
+    </w:p>
+    <w:p>
+      <w:pPr>
+        <w:pStyle w:val="ListParagraph"/>
+        <w:numPr>
+          <w:ilvl w:val="1"/>
+          <w:numId w:val="7"/>
+        </w:numPr>
+      </w:pPr>
+      <w:r>
+        <w:t>For Node.js mostly</w:t>
+      </w:r>
+    </w:p>
+    <w:p>
+      <w:pPr>
+        <w:pStyle w:val="ListParagraph"/>
+        <w:numPr>
+          <w:ilvl w:val="0"/>
+          <w:numId w:val="7"/>
+        </w:numPr>
+        <w:rPr>
+          <w:b/>
+        </w:rPr>
+      </w:pPr>
+      <w:r>
+        <w:rPr>
+          <w:b/>
+        </w:rPr>
+        <w:t>live-server</w:t>
+      </w:r>
+    </w:p>
+    <w:p>
+      <w:pPr>
+        <w:pStyle w:val="ListParagraph"/>
+        <w:numPr>
+          <w:ilvl w:val="1"/>
+          <w:numId w:val="7"/>
+        </w:numPr>
+      </w:pPr>
+      <w:r>
+        <w:t>Lightweight</w:t>
+      </w:r>
+    </w:p>
+    <w:p>
+      <w:pPr>
+        <w:pStyle w:val="ListParagraph"/>
+        <w:numPr>
+          <w:ilvl w:val="1"/>
+          <w:numId w:val="7"/>
+        </w:numPr>
+      </w:pPr>
+      <w:r>
+        <w:t>Support live-reloading</w:t>
+      </w:r>
+    </w:p>
+    <w:p>
+      <w:pPr>
+        <w:pStyle w:val="ListParagraph"/>
+        <w:numPr>
+          <w:ilvl w:val="0"/>
+          <w:numId w:val="7"/>
+        </w:numPr>
+        <w:rPr>
+          <w:b/>
+        </w:rPr>
+      </w:pPr>
+      <w:proofErr w:type="spellStart"/>
+      <w:r>
+        <w:rPr>
+          <w:b/>
+        </w:rPr>
+        <w:t>Webpack</w:t>
+      </w:r>
+      <w:proofErr w:type="spellEnd"/>
+      <w:r>
+        <w:rPr>
+          <w:b/>
+        </w:rPr>
+        <w:t xml:space="preserve"> dev server</w:t>
+      </w:r>
+    </w:p>
+    <w:p>
+      <w:pPr>
+        <w:pStyle w:val="ListParagraph"/>
+        <w:numPr>
+          <w:ilvl w:val="1"/>
+          <w:numId w:val="7"/>
+        </w:numPr>
+      </w:pPr>
+      <w:r>
+        <w:t xml:space="preserve">Built in to </w:t>
+      </w:r>
+      <w:proofErr w:type="spellStart"/>
+      <w:r>
+        <w:t>Webpack</w:t>
+      </w:r>
+      <w:proofErr w:type="spellEnd"/>
+    </w:p>
+    <w:p>
+      <w:pPr>
+        <w:pStyle w:val="ListParagraph"/>
+        <w:numPr>
+          <w:ilvl w:val="1"/>
+          <w:numId w:val="7"/>
+        </w:numPr>
+      </w:pPr>
+      <w:r>
+        <w:t>Serves from memory</w:t>
+      </w:r>
+    </w:p>
+    <w:p>
+      <w:pPr>
+        <w:pStyle w:val="ListParagraph"/>
+        <w:numPr>
+          <w:ilvl w:val="1"/>
+          <w:numId w:val="7"/>
+        </w:numPr>
+      </w:pPr>
+      <w:r>
+        <w:t>Includes hot reloading</w:t>
+      </w:r>
+    </w:p>
+    <w:p>
+      <w:pPr>
+        <w:pStyle w:val="Heading2"/>
+      </w:pPr>
+      <w:r>
+        <w:t>Sharing Work-in-progress</w:t>
+      </w:r>
+    </w:p>
+    <w:p>
+      <w:pPr>
+        <w:pStyle w:val="ListParagraph"/>
+        <w:numPr>
+          <w:ilvl w:val="0"/>
+          <w:numId w:val="8"/>
+        </w:numPr>
+        <w:rPr>
+          <w:b/>
+        </w:rPr>
+      </w:pPr>
+      <w:proofErr w:type="spellStart"/>
+      <w:r>
+        <w:rPr>
+          <w:b/>
+        </w:rPr>
+        <w:t>localtunnel</w:t>
+      </w:r>
+      <w:proofErr w:type="spellEnd"/>
+    </w:p>
+    <w:p>
+      <w:pPr>
+        <w:pStyle w:val="ListParagraph"/>
+        <w:numPr>
+          <w:ilvl w:val="1"/>
+          <w:numId w:val="8"/>
+        </w:numPr>
+      </w:pPr>
+      <w:r>
+        <w:t>Easily share work on your local machine</w:t>
+      </w:r>
+    </w:p>
+    <w:p>
+      <w:pPr>
+        <w:pStyle w:val="ListParagraph"/>
+        <w:numPr>
+          <w:ilvl w:val="1"/>
+          <w:numId w:val="8"/>
+        </w:numPr>
+      </w:pPr>
+      <w:r>
+        <w:t>Easiest setup</w:t>
+      </w:r>
+    </w:p>
+    <w:p>
+      <w:pPr>
+        <w:pStyle w:val="ListParagraph"/>
+        <w:numPr>
+          <w:ilvl w:val="1"/>
+          <w:numId w:val="8"/>
+        </w:numPr>
+      </w:pPr>
+      <w:r>
+        <w:lastRenderedPageBreak/>
+        <w:t>Ultra-versatile</w:t>
+      </w:r>
+    </w:p>
+    <w:p>
+      <w:pPr>
+        <w:pStyle w:val="ListParagraph"/>
+        <w:numPr>
+          <w:ilvl w:val="0"/>
+          <w:numId w:val="8"/>
+        </w:numPr>
+        <w:rPr>
+          <w:b/>
+        </w:rPr>
+      </w:pPr>
+      <w:proofErr w:type="spellStart"/>
+      <w:r>
+        <w:rPr>
+          <w:b/>
+        </w:rPr>
+        <w:t>ngrok</w:t>
+      </w:r>
+      <w:proofErr w:type="spellEnd"/>
+    </w:p>
+    <w:p>
+      <w:pPr>
+        <w:pStyle w:val="ListParagraph"/>
+        <w:numPr>
+          <w:ilvl w:val="1"/>
+          <w:numId w:val="8"/>
+        </w:numPr>
+      </w:pPr>
+      <w:r>
+        <w:t>Secure tunnel to local machine</w:t>
+      </w:r>
+    </w:p>
+    <w:p>
+      <w:pPr>
+        <w:pStyle w:val="ListParagraph"/>
+        <w:numPr>
+          <w:ilvl w:val="1"/>
+          <w:numId w:val="8"/>
+        </w:numPr>
+      </w:pPr>
+      <w:r>
+        <w:t>Easy setup</w:t>
+      </w:r>
+    </w:p>
+    <w:p>
+      <w:pPr>
+        <w:pStyle w:val="ListParagraph"/>
+        <w:numPr>
+          <w:ilvl w:val="1"/>
+          <w:numId w:val="8"/>
+        </w:numPr>
+      </w:pPr>
+      <w:r>
+        <w:t>Secure</w:t>
+      </w:r>
+    </w:p>
+    <w:p>
+      <w:pPr>
+        <w:pStyle w:val="ListParagraph"/>
+        <w:numPr>
+          <w:ilvl w:val="0"/>
+          <w:numId w:val="8"/>
+        </w:numPr>
+        <w:rPr>
+          <w:b/>
+        </w:rPr>
+      </w:pPr>
+      <w:r>
+        <w:rPr>
+          <w:b/>
+        </w:rPr>
+        <w:t>now</w:t>
+      </w:r>
+    </w:p>
+    <w:p>
+      <w:pPr>
+        <w:pStyle w:val="ListParagraph"/>
+        <w:numPr>
+          <w:ilvl w:val="1"/>
+          <w:numId w:val="8"/>
+        </w:numPr>
+      </w:pPr>
+      <w:r>
+        <w:t>Quickly deploy Node.js to the cloud</w:t>
+      </w:r>
+    </w:p>
+    <w:p>
+      <w:pPr>
+        <w:pStyle w:val="ListParagraph"/>
+        <w:numPr>
+          <w:ilvl w:val="1"/>
+          <w:numId w:val="8"/>
+        </w:numPr>
+      </w:pPr>
+      <w:r>
+        <w:t xml:space="preserve">No firewall </w:t>
+      </w:r>
+      <w:proofErr w:type="gramStart"/>
+      <w:r>
+        <w:t>hole</w:t>
+      </w:r>
+      <w:proofErr w:type="gramEnd"/>
+    </w:p>
+    <w:p>
+      <w:pPr>
+        <w:pStyle w:val="ListParagraph"/>
+        <w:numPr>
+          <w:ilvl w:val="1"/>
+          <w:numId w:val="8"/>
+        </w:numPr>
+      </w:pPr>
+      <w:r>
+        <w:t>Hosting persists</w:t>
+      </w:r>
+    </w:p>
+    <w:p>
+      <w:pPr>
+        <w:pStyle w:val="ListParagraph"/>
+        <w:numPr>
+          <w:ilvl w:val="0"/>
+          <w:numId w:val="8"/>
+        </w:numPr>
+        <w:rPr>
+          <w:b/>
+        </w:rPr>
+      </w:pPr>
+      <w:r>
+        <w:rPr>
+          <w:b/>
+        </w:rPr>
+        <w:t>Surge</w:t>
+      </w:r>
+    </w:p>
+    <w:p>
+      <w:pPr>
+        <w:pStyle w:val="ListParagraph"/>
+        <w:numPr>
+          <w:ilvl w:val="1"/>
+          <w:numId w:val="8"/>
+        </w:numPr>
+      </w:pPr>
+      <w:r>
+        <w:t xml:space="preserve">Quickly host </w:t>
+      </w:r>
+      <w:r>
+        <w:rPr>
+          <w:b/>
+        </w:rPr>
+        <w:t>static</w:t>
+      </w:r>
+      <w:r>
+        <w:t xml:space="preserve"> files to public URL</w:t>
+      </w:r>
+    </w:p>
+    <w:p>
+      <w:pPr>
+        <w:pStyle w:val="ListParagraph"/>
+        <w:numPr>
+          <w:ilvl w:val="1"/>
+          <w:numId w:val="8"/>
+        </w:numPr>
+      </w:pPr>
+      <w:r>
+        <w:t xml:space="preserve">No firewall </w:t>
+      </w:r>
+      <w:proofErr w:type="gramStart"/>
+      <w:r>
+        <w:t>hole</w:t>
+      </w:r>
+      <w:proofErr w:type="gramEnd"/>
+    </w:p>
+    <w:p>
+      <w:pPr>
+        <w:pStyle w:val="ListParagraph"/>
+        <w:numPr>
+          <w:ilvl w:val="1"/>
+          <w:numId w:val="8"/>
+        </w:numPr>
+      </w:pPr>
+      <w:r>
+        <w:t>Hosting persists</w:t>
+      </w:r>
+    </w:p>
+    <w:p>
+      <w:pPr>
+        <w:pStyle w:val="Heading1"/>
+      </w:pPr>
+      <w:r>
+        <w:t>Automation</w:t>
+      </w:r>
+    </w:p>
+    <w:p>
+      <w:pPr>
+        <w:pStyle w:val="ListParagraph"/>
+        <w:numPr>
+          <w:ilvl w:val="0"/>
+          <w:numId w:val="9"/>
+        </w:numPr>
+        <w:rPr>
+          <w:b/>
+        </w:rPr>
+      </w:pPr>
+      <w:r>
+        <w:rPr>
+          <w:b/>
+        </w:rPr>
+        <w:t>Grunt</w:t>
+      </w:r>
+    </w:p>
+    <w:p>
+      <w:pPr>
+        <w:pStyle w:val="ListParagraph"/>
+        <w:numPr>
+          <w:ilvl w:val="1"/>
+          <w:numId w:val="9"/>
+        </w:numPr>
+        <w:rPr>
+          <w:b/>
+        </w:rPr>
+      </w:pPr>
+      <w:r>
+        <w:t>Configuration over code</w:t>
+      </w:r>
+    </w:p>
+    <w:p>
+      <w:pPr>
+        <w:pStyle w:val="ListParagraph"/>
+        <w:numPr>
+          <w:ilvl w:val="1"/>
+          <w:numId w:val="9"/>
+        </w:numPr>
+        <w:rPr>
+          <w:b/>
+        </w:rPr>
+      </w:pPr>
+      <w:r>
+        <w:t>Writes intermediary files between steps</w:t>
+      </w:r>
+    </w:p>
+    <w:p>
+      <w:pPr>
+        <w:pStyle w:val="ListParagraph"/>
+        <w:numPr>
+          <w:ilvl w:val="1"/>
+          <w:numId w:val="9"/>
+        </w:numPr>
+        <w:rPr>
+          <w:b/>
+        </w:rPr>
+      </w:pPr>
+      <w:r>
+        <w:t>Large plugin ecosystem</w:t>
+      </w:r>
+    </w:p>
+    <w:p>
+      <w:pPr>
+        <w:pStyle w:val="ListParagraph"/>
+        <w:numPr>
+          <w:ilvl w:val="0"/>
+          <w:numId w:val="9"/>
+        </w:numPr>
+        <w:rPr>
+          <w:b/>
+        </w:rPr>
+      </w:pPr>
+      <w:r>
+        <w:rPr>
+          <w:b/>
+        </w:rPr>
+        <w:t>Gulp</w:t>
+      </w:r>
+    </w:p>
+    <w:p>
+      <w:pPr>
+        <w:pStyle w:val="ListParagraph"/>
+        <w:numPr>
+          <w:ilvl w:val="1"/>
+          <w:numId w:val="9"/>
+        </w:numPr>
+        <w:rPr>
+          <w:b/>
+        </w:rPr>
+      </w:pPr>
+      <w:r>
+        <w:t>In-memory streams (pipes)</w:t>
+      </w:r>
+    </w:p>
+    <w:p>
+      <w:pPr>
+        <w:pStyle w:val="ListParagraph"/>
+        <w:numPr>
+          <w:ilvl w:val="1"/>
+          <w:numId w:val="9"/>
+        </w:numPr>
+        <w:rPr>
+          <w:b/>
+        </w:rPr>
+      </w:pPr>
+      <w:r>
+        <w:t>Fast</w:t>
+      </w:r>
+    </w:p>
+    <w:p>
+      <w:pPr>
+        <w:pStyle w:val="ListParagraph"/>
+        <w:numPr>
+          <w:ilvl w:val="1"/>
+          <w:numId w:val="9"/>
+        </w:numPr>
+        <w:rPr>
+          <w:b/>
+        </w:rPr>
+      </w:pPr>
+      <w:r>
+        <w:t>Code over configuration</w:t>
+      </w:r>
+    </w:p>
+    <w:p>
+      <w:pPr>
+        <w:pStyle w:val="ListParagraph"/>
+        <w:numPr>
+          <w:ilvl w:val="1"/>
+          <w:numId w:val="9"/>
+        </w:numPr>
+        <w:rPr>
+          <w:b/>
+        </w:rPr>
+      </w:pPr>
+      <w:r>
+        <w:t>Large plugin ecosystem</w:t>
+      </w:r>
+    </w:p>
+    <w:p>
+      <w:pPr>
+        <w:pStyle w:val="ListParagraph"/>
+        <w:numPr>
+          <w:ilvl w:val="0"/>
+          <w:numId w:val="9"/>
+        </w:numPr>
+        <w:rPr>
+          <w:b/>
+        </w:rPr>
+      </w:pPr>
+      <w:proofErr w:type="spellStart"/>
+      <w:r>
+        <w:rPr>
+          <w:b/>
+        </w:rPr>
+        <w:t>npm</w:t>
+      </w:r>
+      <w:proofErr w:type="spellEnd"/>
+      <w:r>
+        <w:rPr>
+          <w:b/>
+        </w:rPr>
+        <w:t xml:space="preserve"> Scripts</w:t>
+      </w:r>
+    </w:p>
+    <w:p>
+      <w:pPr>
+        <w:pStyle w:val="ListParagraph"/>
+        <w:numPr>
+          <w:ilvl w:val="1"/>
+          <w:numId w:val="9"/>
+        </w:numPr>
+        <w:rPr>
+          <w:b/>
+        </w:rPr>
+      </w:pPr>
+      <w:r>
+        <w:t xml:space="preserve">Declared in </w:t>
+      </w:r>
+      <w:proofErr w:type="spellStart"/>
+      <w:proofErr w:type="gramStart"/>
+      <w:r>
+        <w:t>package.json</w:t>
+      </w:r>
+      <w:proofErr w:type="spellEnd"/>
+      <w:proofErr w:type="gramEnd"/>
+    </w:p>
+    <w:p>
+      <w:pPr>
+        <w:pStyle w:val="ListParagraph"/>
+        <w:numPr>
+          <w:ilvl w:val="1"/>
+          <w:numId w:val="9"/>
+        </w:numPr>
+        <w:rPr>
+          <w:b/>
+        </w:rPr>
+      </w:pPr>
+      <w:r>
+        <w:t>Leverage your OS’ command line</w:t>
+      </w:r>
+    </w:p>
+    <w:p>
+      <w:pPr>
+        <w:pStyle w:val="ListParagraph"/>
+        <w:numPr>
+          <w:ilvl w:val="1"/>
+          <w:numId w:val="9"/>
+        </w:numPr>
+        <w:rPr>
+          <w:b/>
+        </w:rPr>
+      </w:pPr>
+      <w:r>
+        <w:t xml:space="preserve">Directly use </w:t>
+      </w:r>
+      <w:proofErr w:type="spellStart"/>
+      <w:r>
+        <w:t>npm</w:t>
+      </w:r>
+      <w:proofErr w:type="spellEnd"/>
+      <w:r>
+        <w:t xml:space="preserve"> packages</w:t>
+      </w:r>
+    </w:p>
+    <w:p>
+      <w:pPr>
+        <w:pStyle w:val="ListParagraph"/>
+        <w:numPr>
+          <w:ilvl w:val="1"/>
+          <w:numId w:val="9"/>
+        </w:numPr>
+        <w:rPr>
+          <w:b/>
+        </w:rPr>
+      </w:pPr>
+      <w:r>
+        <w:t>Leverage world’s largest package manager</w:t>
+      </w:r>
+    </w:p>
+    <w:p>
+      <w:pPr>
+        <w:pStyle w:val="Heading2"/>
+      </w:pPr>
+      <w:r>
+        <w:t>Recommended scripts:</w:t>
+      </w:r>
+    </w:p>
+    <w:p>
+      <w:pPr>
+        <w:pStyle w:val="ListParagraph"/>
+        <w:numPr>
+          <w:ilvl w:val="0"/>
+          <w:numId w:val="10"/>
+        </w:numPr>
+      </w:pPr>
+      <w:r>
+        <w:rPr>
+          <w:rStyle w:val="HTMLCode"/>
+          <w:color w:val="66CCFF"/>
+          <w:shd w:val="clear" w:color="auto" w:fill="262626" w:themeFill="text1" w:themeFillTint="D9"/>
+        </w:rPr>
+        <w:t>start</w:t>
+      </w:r>
+      <w:r>
+        <w:t xml:space="preserve">: to serve </w:t>
+      </w:r>
+      <w:r>
+        <w:t>our site</w:t>
+      </w:r>
+    </w:p>
+    <w:p>
+      <w:pPr>
+        <w:pStyle w:val="ListParagraph"/>
+        <w:numPr>
+          <w:ilvl w:val="0"/>
+          <w:numId w:val="10"/>
+        </w:numPr>
+      </w:pPr>
+      <w:r>
+        <w:rPr>
+          <w:rStyle w:val="HTMLCode"/>
+          <w:color w:val="66CCFF"/>
+          <w:shd w:val="clear" w:color="auto" w:fill="262626" w:themeFill="text1" w:themeFillTint="D9"/>
+        </w:rPr>
+        <w:t>prestart</w:t>
+      </w:r>
+      <w:r>
+        <w:t>/</w:t>
+      </w:r>
+      <w:proofErr w:type="spellStart"/>
+      <w:r>
+        <w:rPr>
+          <w:rStyle w:val="HTMLCode"/>
+          <w:color w:val="66CCFF"/>
+          <w:shd w:val="clear" w:color="auto" w:fill="262626" w:themeFill="text1" w:themeFillTint="D9"/>
+        </w:rPr>
+        <w:t>poststart</w:t>
+      </w:r>
+      <w:proofErr w:type="spellEnd"/>
+      <w:r>
+        <w:t xml:space="preserve">: scripts to run before and after </w:t>
+      </w:r>
+      <w:r>
+        <w:rPr>
+          <w:rStyle w:val="HTMLCode"/>
+          <w:color w:val="F2F2F2" w:themeColor="background1" w:themeShade="F2"/>
+          <w:shd w:val="clear" w:color="auto" w:fill="000000" w:themeFill="text1"/>
+        </w:rPr>
+        <w:t>start</w:t>
+      </w:r>
+    </w:p>
+    <w:p>
+      <w:pPr>
+        <w:pStyle w:val="ListParagraph"/>
+        <w:numPr>
+          <w:ilvl w:val="0"/>
+          <w:numId w:val="10"/>
+        </w:numPr>
+      </w:pPr>
+      <w:r>
+        <w:rPr>
+          <w:rStyle w:val="HTMLCode"/>
+          <w:color w:val="66CCFF"/>
+          <w:shd w:val="clear" w:color="auto" w:fill="262626" w:themeFill="text1" w:themeFillTint="D9"/>
+        </w:rPr>
+        <w:t>security-check</w:t>
+      </w:r>
+      <w:r>
+        <w:t xml:space="preserve">: for </w:t>
+      </w:r>
+      <w:proofErr w:type="spellStart"/>
+      <w:r>
+        <w:rPr>
+          <w:rStyle w:val="HTMLCode"/>
+          <w:color w:val="F2F2F2" w:themeColor="background1" w:themeShade="F2"/>
+          <w:shd w:val="clear" w:color="auto" w:fill="000000" w:themeFill="text1"/>
+        </w:rPr>
+        <w:t>nsp</w:t>
+      </w:r>
+      <w:proofErr w:type="spellEnd"/>
+      <w:r>
+        <w:rPr>
+          <w:rStyle w:val="HTMLCode"/>
+          <w:color w:val="F2F2F2" w:themeColor="background1" w:themeShade="F2"/>
+          <w:shd w:val="clear" w:color="auto" w:fill="000000" w:themeFill="text1"/>
+        </w:rPr>
+        <w:t xml:space="preserve"> check</w:t>
+      </w:r>
+    </w:p>
+    <w:p>
+      <w:pPr>
+        <w:pStyle w:val="ListParagraph"/>
+        <w:numPr>
+          <w:ilvl w:val="0"/>
+          <w:numId w:val="10"/>
+        </w:numPr>
+      </w:pPr>
+      <w:r>
+        <w:rPr>
+          <w:rStyle w:val="HTMLCode"/>
+          <w:color w:val="66CCFF"/>
+          <w:shd w:val="clear" w:color="auto" w:fill="262626" w:themeFill="text1" w:themeFillTint="D9"/>
+        </w:rPr>
+        <w:t>share</w:t>
+      </w:r>
+      <w:r>
+        <w:t>: to run our development web server</w:t>
+      </w:r>
+    </w:p>
+    <w:p>
+      <w:r>
+        <w:t xml:space="preserve">Parallel scripts help </w:t>
+      </w:r>
+      <w:r>
+        <w:t>to run multiple scripts at the same time.</w:t>
+      </w:r>
+    </w:p>
+    <w:p>
+      <w:pPr>
+        <w:pStyle w:val="Heading1"/>
+      </w:pPr>
+      <w:proofErr w:type="spellStart"/>
+      <w:r>
+        <w:t>Transpiling</w:t>
+      </w:r>
+      <w:proofErr w:type="spellEnd"/>
+    </w:p>
+    <w:p>
+      <w:pPr>
+        <w:pStyle w:val="ListParagraph"/>
+        <w:numPr>
+          <w:ilvl w:val="0"/>
+          <w:numId w:val="11"/>
+        </w:numPr>
+        <w:rPr>
+          <w:b/>
+        </w:rPr>
+      </w:pPr>
+      <w:r>
+        <w:rPr>
+          <w:b/>
+        </w:rPr>
+        <w:t>Babel</w:t>
+      </w:r>
+    </w:p>
+    <w:p>
+      <w:pPr>
+        <w:pStyle w:val="ListParagraph"/>
+        <w:numPr>
+          <w:ilvl w:val="1"/>
+          <w:numId w:val="11"/>
+        </w:numPr>
+        <w:rPr>
+          <w:b/>
+        </w:rPr>
+      </w:pPr>
+      <w:r>
+        <w:t>Modern, standards-based JS, today</w:t>
+      </w:r>
+    </w:p>
+    <w:p>
+      <w:pPr>
+        <w:pStyle w:val="ListParagraph"/>
+        <w:numPr>
+          <w:ilvl w:val="1"/>
+          <w:numId w:val="11"/>
+        </w:numPr>
+        <w:rPr>
+          <w:b/>
+        </w:rPr>
+      </w:pPr>
+      <w:r>
+        <w:t>Write standardized JS</w:t>
+      </w:r>
+    </w:p>
+    <w:p>
+      <w:pPr>
+        <w:pStyle w:val="ListParagraph"/>
+        <w:numPr>
+          <w:ilvl w:val="1"/>
+          <w:numId w:val="11"/>
+        </w:numPr>
+        <w:rPr>
+          <w:b/>
+        </w:rPr>
+      </w:pPr>
+      <w:r>
+        <w:t>Leverage full JS Ecosystem</w:t>
+      </w:r>
+    </w:p>
+    <w:p>
+      <w:pPr>
+        <w:pStyle w:val="ListParagraph"/>
+        <w:numPr>
+          <w:ilvl w:val="1"/>
+          <w:numId w:val="11"/>
+        </w:numPr>
+        <w:rPr>
+          <w:b/>
+        </w:rPr>
+      </w:pPr>
+      <w:r>
+        <w:t>Use experimental features earlier</w:t>
+      </w:r>
+    </w:p>
+    <w:p>
+      <w:pPr>
+        <w:pStyle w:val="ListParagraph"/>
+        <w:numPr>
+          <w:ilvl w:val="1"/>
+          <w:numId w:val="11"/>
+        </w:numPr>
+        <w:rPr>
+          <w:b/>
+        </w:rPr>
+      </w:pPr>
+      <w:r>
+        <w:lastRenderedPageBreak/>
+        <w:t>No type definitions, annotations required</w:t>
+      </w:r>
+    </w:p>
+    <w:p>
+      <w:pPr>
+        <w:pStyle w:val="ListParagraph"/>
+        <w:numPr>
+          <w:ilvl w:val="1"/>
+          <w:numId w:val="11"/>
+        </w:numPr>
+        <w:rPr>
+          <w:b/>
+        </w:rPr>
+      </w:pPr>
+      <w:r>
+        <w:t>ES6 imports are statically analyzable</w:t>
+      </w:r>
+    </w:p>
+    <w:p>
+      <w:pPr>
+        <w:pStyle w:val="ListParagraph"/>
+        <w:numPr>
+          <w:ilvl w:val="1"/>
+          <w:numId w:val="11"/>
+        </w:numPr>
+        <w:rPr>
+          <w:b/>
+        </w:rPr>
+      </w:pPr>
+      <w:r>
+        <w:t>Test, Lint, Babel, Great libs, IDE = safety</w:t>
+      </w:r>
+    </w:p>
+    <w:p>
+      <w:pPr>
+        <w:pStyle w:val="ListParagraph"/>
+        <w:numPr>
+          <w:ilvl w:val="0"/>
+          <w:numId w:val="11"/>
+        </w:numPr>
+        <w:rPr>
+          <w:b/>
+        </w:rPr>
+      </w:pPr>
+      <w:r>
+        <w:rPr>
+          <w:b/>
+        </w:rPr>
+        <w:t>TypeScript</w:t>
+      </w:r>
+    </w:p>
+    <w:p>
+      <w:pPr>
+        <w:pStyle w:val="ListParagraph"/>
+        <w:numPr>
+          <w:ilvl w:val="1"/>
+          <w:numId w:val="11"/>
+        </w:numPr>
+        <w:rPr>
+          <w:b/>
+        </w:rPr>
+      </w:pPr>
+      <w:r>
+        <w:t>Superset of JavaScript (type annotations)</w:t>
+      </w:r>
+    </w:p>
+    <w:p>
+      <w:pPr>
+        <w:pStyle w:val="ListParagraph"/>
+        <w:numPr>
+          <w:ilvl w:val="1"/>
+          <w:numId w:val="11"/>
+        </w:numPr>
+        <w:rPr>
+          <w:b/>
+        </w:rPr>
+      </w:pPr>
+      <w:r>
+        <w:t>Enhanced autocompletion</w:t>
+      </w:r>
+    </w:p>
+    <w:p>
+      <w:pPr>
+        <w:pStyle w:val="ListParagraph"/>
+        <w:numPr>
+          <w:ilvl w:val="1"/>
+          <w:numId w:val="11"/>
+        </w:numPr>
+        <w:rPr>
+          <w:b/>
+        </w:rPr>
+      </w:pPr>
+      <w:r>
+        <w:t>Safer refactoring</w:t>
+      </w:r>
+    </w:p>
+    <w:p>
+      <w:pPr>
+        <w:pStyle w:val="ListParagraph"/>
+        <w:numPr>
+          <w:ilvl w:val="1"/>
+          <w:numId w:val="11"/>
+        </w:numPr>
+        <w:rPr>
+          <w:b/>
+        </w:rPr>
+      </w:pPr>
+      <w:r>
+        <w:t>Clearer intent</w:t>
+      </w:r>
+    </w:p>
+    <w:p>
+      <w:pPr>
+        <w:pStyle w:val="ListParagraph"/>
+        <w:numPr>
+          <w:ilvl w:val="1"/>
+          <w:numId w:val="11"/>
+        </w:numPr>
+        <w:rPr>
+          <w:b/>
+        </w:rPr>
+      </w:pPr>
+      <w:r>
+        <w:t>Enhanced readability</w:t>
+      </w:r>
+    </w:p>
+    <w:p>
+      <w:pPr>
+        <w:pStyle w:val="ListParagraph"/>
+        <w:numPr>
+          <w:ilvl w:val="1"/>
+          <w:numId w:val="11"/>
+        </w:numPr>
+        <w:rPr>
+          <w:b/>
+        </w:rPr>
+      </w:pPr>
+      <w:r>
+        <w:t>Additional non-standard features</w:t>
+      </w:r>
+    </w:p>
+    <w:p>
+      <w:pPr>
+        <w:pStyle w:val="ListParagraph"/>
+        <w:numPr>
+          <w:ilvl w:val="0"/>
+          <w:numId w:val="11"/>
+        </w:numPr>
+        <w:rPr>
+          <w:b/>
+        </w:rPr>
+      </w:pPr>
+      <w:r>
+        <w:rPr>
+          <w:b/>
+        </w:rPr>
+        <w:t>Elm</w:t>
+      </w:r>
+    </w:p>
+    <w:p>
+      <w:pPr>
+        <w:pStyle w:val="ListParagraph"/>
+        <w:numPr>
+          <w:ilvl w:val="1"/>
+          <w:numId w:val="11"/>
+        </w:numPr>
+        <w:rPr>
+          <w:b/>
+        </w:rPr>
+      </w:pPr>
+      <w:r>
+        <w:t>Compiles down to JS</w:t>
+      </w:r>
+    </w:p>
+    <w:p>
+      <w:pPr>
+        <w:pStyle w:val="ListParagraph"/>
+        <w:numPr>
+          <w:ilvl w:val="1"/>
+          <w:numId w:val="11"/>
+        </w:numPr>
+        <w:rPr>
+          <w:b/>
+        </w:rPr>
+      </w:pPr>
+      <w:r>
+        <w:t>Clean Syntax</w:t>
+      </w:r>
+    </w:p>
+    <w:p>
+      <w:pPr>
+        <w:pStyle w:val="ListParagraph"/>
+        <w:numPr>
+          <w:ilvl w:val="1"/>
+          <w:numId w:val="11"/>
+        </w:numPr>
+        <w:rPr>
+          <w:b/>
+        </w:rPr>
+      </w:pPr>
+      <w:r>
+        <w:t>Immutable data structures</w:t>
+      </w:r>
+    </w:p>
+    <w:p>
+      <w:pPr>
+        <w:pStyle w:val="ListParagraph"/>
+        <w:numPr>
+          <w:ilvl w:val="1"/>
+          <w:numId w:val="11"/>
+        </w:numPr>
+        <w:rPr>
+          <w:b/>
+        </w:rPr>
+      </w:pPr>
+      <w:r>
+        <w:t>Friendly errors</w:t>
+      </w:r>
+    </w:p>
+    <w:p>
+      <w:pPr>
+        <w:pStyle w:val="ListParagraph"/>
+        <w:numPr>
+          <w:ilvl w:val="1"/>
+          <w:numId w:val="11"/>
+        </w:numPr>
+        <w:rPr>
+          <w:b/>
+        </w:rPr>
+      </w:pPr>
+      <w:r>
+        <w:t>All errors are compile-time errors</w:t>
+      </w:r>
+    </w:p>
+    <w:p>
+      <w:pPr>
+        <w:pStyle w:val="ListParagraph"/>
+        <w:numPr>
+          <w:ilvl w:val="1"/>
+          <w:numId w:val="11"/>
+        </w:numPr>
+        <w:rPr>
+          <w:b/>
+        </w:rPr>
+      </w:pPr>
+      <w:proofErr w:type="spellStart"/>
+      <w:r>
+        <w:t>Interops</w:t>
+      </w:r>
+      <w:proofErr w:type="spellEnd"/>
+      <w:r>
+        <w:t xml:space="preserve"> with JS</w:t>
+      </w:r>
+    </w:p>
+    <w:p>
+      <w:pPr>
+        <w:pStyle w:val="Heading2"/>
+      </w:pPr>
+      <w:r>
+        <w:t>Babel Configuration</w:t>
+      </w:r>
+    </w:p>
+    <w:p>
+      <w:pPr>
+        <w:pStyle w:val="ListParagraph"/>
+        <w:numPr>
+          <w:ilvl w:val="0"/>
+          <w:numId w:val="12"/>
+        </w:numPr>
+        <w:rPr>
+          <w:b/>
+        </w:rPr>
+      </w:pPr>
+      <w:proofErr w:type="gramStart"/>
+      <w:r>
+        <w:rPr>
+          <w:b/>
+        </w:rPr>
+        <w:t>.</w:t>
+      </w:r>
+      <w:proofErr w:type="spellStart"/>
+      <w:r>
+        <w:rPr>
+          <w:b/>
+        </w:rPr>
+        <w:t>babelrc</w:t>
+      </w:r>
+      <w:proofErr w:type="spellEnd"/>
+      <w:proofErr w:type="gramEnd"/>
+    </w:p>
+    <w:p>
+      <w:pPr>
+        <w:pStyle w:val="ListParagraph"/>
+        <w:numPr>
+          <w:ilvl w:val="1"/>
+          <w:numId w:val="12"/>
+        </w:numPr>
+        <w:rPr>
+          <w:b/>
+        </w:rPr>
+      </w:pPr>
+      <w:r>
+        <w:t xml:space="preserve">Not </w:t>
+      </w:r>
+      <w:proofErr w:type="spellStart"/>
+      <w:r>
+        <w:t>npm</w:t>
+      </w:r>
+      <w:proofErr w:type="spellEnd"/>
+      <w:r>
+        <w:t xml:space="preserve"> specific</w:t>
+      </w:r>
+    </w:p>
+    <w:p>
+      <w:pPr>
+        <w:pStyle w:val="ListParagraph"/>
+        <w:numPr>
+          <w:ilvl w:val="1"/>
+          <w:numId w:val="12"/>
+        </w:numPr>
+        <w:rPr>
+          <w:b/>
+        </w:rPr>
+      </w:pPr>
+      <w:r>
+        <w:t>Easier to read since isolated</w:t>
+      </w:r>
+    </w:p>
+    <w:p>
+      <w:pPr>
+        <w:pStyle w:val="ListParagraph"/>
+        <w:numPr>
+          <w:ilvl w:val="0"/>
+          <w:numId w:val="12"/>
+        </w:numPr>
+        <w:rPr>
+          <w:b/>
+        </w:rPr>
+      </w:pPr>
+      <w:proofErr w:type="spellStart"/>
+      <w:proofErr w:type="gramStart"/>
+      <w:r>
+        <w:rPr>
+          <w:b/>
+        </w:rPr>
+        <w:t>package.json</w:t>
+      </w:r>
+      <w:proofErr w:type="spellEnd"/>
+      <w:proofErr w:type="gramEnd"/>
+    </w:p>
+    <w:p>
+      <w:pPr>
+        <w:pStyle w:val="ListParagraph"/>
+        <w:numPr>
+          <w:ilvl w:val="1"/>
+          <w:numId w:val="12"/>
+        </w:numPr>
+      </w:pPr>
+      <w:r>
+        <w:t xml:space="preserve">One less file in </w:t>
+      </w:r>
+      <w:r>
+        <w:t>our project</w:t>
+      </w:r>
+    </w:p>
+    <w:p>
+      <w:r>
+        <w:t xml:space="preserve">To avoid </w:t>
+      </w:r>
+      <w:proofErr w:type="spellStart"/>
+      <w:r>
+        <w:t>transpiling</w:t>
+      </w:r>
+      <w:proofErr w:type="spellEnd"/>
+      <w:r>
+        <w:t xml:space="preserve"> features unnecessarily, we can select one of the following plugins for Babel.</w:t>
+      </w:r>
+    </w:p>
+    <w:p>
+      <w:pPr>
+        <w:pStyle w:val="ListParagraph"/>
+        <w:numPr>
+          <w:ilvl w:val="0"/>
+          <w:numId w:val="13"/>
+        </w:numPr>
+      </w:pPr>
+      <w:r>
+        <w:t>babel-preset-es2015-node (version detection, Node-specific)</w:t>
+      </w:r>
+    </w:p>
+    <w:p>
+      <w:pPr>
+        <w:pStyle w:val="ListParagraph"/>
+        <w:numPr>
+          <w:ilvl w:val="0"/>
+          <w:numId w:val="13"/>
+        </w:numPr>
+      </w:pPr>
+      <w:r>
+        <w:t>babel-preset-latest-minimal (feature detection)</w:t>
+      </w:r>
+    </w:p>
+    <w:p>
+      <w:pPr>
+        <w:pStyle w:val="Heading2"/>
+      </w:pPr>
+      <w:proofErr w:type="spellStart"/>
+      <w:r>
+        <w:t>Transpiling</w:t>
+      </w:r>
+      <w:proofErr w:type="spellEnd"/>
+      <w:r>
+        <w:t xml:space="preserve"> Build Scripts</w:t>
+      </w:r>
+    </w:p>
+    <w:p>
+      <w:pPr>
+        <w:pStyle w:val="ListParagraph"/>
+        <w:numPr>
+          <w:ilvl w:val="0"/>
+          <w:numId w:val="14"/>
+        </w:numPr>
+      </w:pPr>
+      <w:r>
+        <w:rPr>
+          <w:b/>
+        </w:rPr>
+        <w:t>ES5</w:t>
+      </w:r>
+    </w:p>
+    <w:p>
+      <w:pPr>
+        <w:pStyle w:val="ListParagraph"/>
+        <w:numPr>
+          <w:ilvl w:val="1"/>
+          <w:numId w:val="14"/>
+        </w:numPr>
+      </w:pPr>
+      <w:r>
+        <w:t xml:space="preserve">No waiting for </w:t>
+      </w:r>
+      <w:proofErr w:type="spellStart"/>
+      <w:r>
+        <w:t>transpile</w:t>
+      </w:r>
+      <w:proofErr w:type="spellEnd"/>
+      <w:r>
+        <w:t xml:space="preserve"> = faster</w:t>
+      </w:r>
       <w:bookmarkStart w:id="0" w:name="_GoBack"/>
       <w:bookmarkEnd w:id="0"/>
     </w:p>
     <w:p>
       <w:pPr>
-        <w:pStyle w:val="Heading3"/>
-      </w:pPr>
-      <w:r>
-        <w:t>When to Run Security Check</w:t>
-      </w:r>
-    </w:p>
-    <w:p>
-      <w:pPr>
-        <w:pStyle w:val="ListParagraph"/>
-        <w:numPr>
-          <w:ilvl w:val="0"/>
-          <w:numId w:val="6"/>
-        </w:numPr>
-      </w:pPr>
-      <w:r>
-        <w:rPr>
-          <w:b/>
-        </w:rPr>
-        <w:t>Manually</w:t>
-      </w:r>
-      <w:r>
-        <w:t xml:space="preserve"> is easy to forget.</w:t>
-      </w:r>
-    </w:p>
-    <w:p>
-      <w:pPr>
-        <w:pStyle w:val="ListParagraph"/>
-        <w:numPr>
-          <w:ilvl w:val="0"/>
-          <w:numId w:val="6"/>
-        </w:numPr>
-      </w:pPr>
+        <w:pStyle w:val="ListParagraph"/>
+        <w:numPr>
+          <w:ilvl w:val="1"/>
+          <w:numId w:val="14"/>
+        </w:numPr>
+      </w:pPr>
+      <w:r>
+        <w:t xml:space="preserve">No </w:t>
+      </w:r>
       <w:proofErr w:type="spellStart"/>
       <w:r>
-        <w:rPr>
-          <w:rStyle w:val="HTMLCode"/>
-          <w:b/>
-          <w:color w:val="F2F2F2" w:themeColor="background1" w:themeShade="F2"/>
-          <w:shd w:val="clear" w:color="auto" w:fill="000000" w:themeFill="text1"/>
-        </w:rPr>
-        <w:t>npm</w:t>
+        <w:t>transpiler</w:t>
       </w:r>
       <w:proofErr w:type="spellEnd"/>
       <w:r>
-        <w:rPr>
-          <w:rStyle w:val="HTMLCode"/>
-          <w:b/>
-          <w:color w:val="F2F2F2" w:themeColor="background1" w:themeShade="F2"/>
-          <w:shd w:val="clear" w:color="auto" w:fill="000000" w:themeFill="text1"/>
-        </w:rPr>
-        <w:t xml:space="preserve"> install</w:t>
-      </w:r>
-      <w:r>
-        <w:t xml:space="preserve"> is insufficient.</w:t>
-      </w:r>
-    </w:p>
-    <w:p>
-      <w:pPr>
-        <w:pStyle w:val="ListParagraph"/>
-        <w:numPr>
-          <w:ilvl w:val="0"/>
-          <w:numId w:val="6"/>
-        </w:numPr>
-      </w:pPr>
-      <w:r>
-        <w:t xml:space="preserve">At </w:t>
-      </w:r>
-      <w:r>
-        <w:rPr>
-          <w:b/>
-        </w:rPr>
-        <w:t>production build</w:t>
-      </w:r>
-      <w:r>
-        <w:t xml:space="preserve"> is too late and is expensive to change.</w:t>
-      </w:r>
-    </w:p>
-    <w:p>
-      <w:pPr>
-        <w:pStyle w:val="ListParagraph"/>
-        <w:numPr>
-          <w:ilvl w:val="0"/>
-          <w:numId w:val="6"/>
-        </w:numPr>
-      </w:pPr>
-      <w:r>
-        <w:t xml:space="preserve">At </w:t>
-      </w:r>
-      <w:r>
-        <w:rPr>
-          <w:b/>
-        </w:rPr>
-        <w:t>pull request</w:t>
-      </w:r>
-      <w:r>
-        <w:t xml:space="preserve"> is too late and is expensive to change.</w:t>
-      </w:r>
-    </w:p>
-    <w:p>
-      <w:pPr>
-        <w:pStyle w:val="ListParagraph"/>
-        <w:numPr>
-          <w:ilvl w:val="0"/>
-          <w:numId w:val="6"/>
+        <w:t xml:space="preserve"> dependency</w:t>
+      </w:r>
+    </w:p>
+    <w:p>
+      <w:pPr>
+        <w:pStyle w:val="ListParagraph"/>
+        <w:numPr>
+          <w:ilvl w:val="0"/>
+          <w:numId w:val="14"/>
         </w:numPr>
       </w:pPr>
       <w:proofErr w:type="spellStart"/>
       <w:r>
         <w:rPr>
-          <w:rStyle w:val="HTMLCode"/>
-          <w:b/>
-          <w:color w:val="F2F2F2" w:themeColor="background1" w:themeShade="F2"/>
-          <w:shd w:val="clear" w:color="auto" w:fill="000000" w:themeFill="text1"/>
-        </w:rPr>
-        <w:t>npm</w:t>
+          <w:b/>
+        </w:rPr>
+        <w:t>Transpiled</w:t>
       </w:r>
       <w:proofErr w:type="spellEnd"/>
-      <w:r>
-        <w:rPr>
-          <w:rStyle w:val="HTMLCode"/>
-          <w:b/>
-          <w:color w:val="F2F2F2" w:themeColor="background1" w:themeShade="F2"/>
-          <w:shd w:val="clear" w:color="auto" w:fill="000000" w:themeFill="text1"/>
-        </w:rPr>
-        <w:t xml:space="preserve"> start</w:t>
-      </w:r>
-      <w:r>
-        <w:t xml:space="preserve"> means slow starts, requires a network connection, but notifies quickly when issue exists.</w:t>
-      </w:r>
+    </w:p>
+    <w:p>
+      <w:pPr>
+        <w:pStyle w:val="ListParagraph"/>
+        <w:numPr>
+          <w:ilvl w:val="1"/>
+          <w:numId w:val="14"/>
+        </w:numPr>
+      </w:pPr>
+      <w:r>
+        <w:t>Enjoy the latest features</w:t>
+      </w:r>
+    </w:p>
+    <w:p>
+      <w:pPr>
+        <w:pStyle w:val="ListParagraph"/>
+        <w:numPr>
+          <w:ilvl w:val="1"/>
+          <w:numId w:val="14"/>
+        </w:numPr>
+      </w:pPr>
+      <w:r>
+        <w:t>Consistent coding style</w:t>
+      </w:r>
+    </w:p>
+    <w:p>
+      <w:pPr>
+        <w:pStyle w:val="ListParagraph"/>
+        <w:numPr>
+          <w:ilvl w:val="1"/>
+          <w:numId w:val="14"/>
+        </w:numPr>
+      </w:pPr>
+      <w:r>
+        <w:t>Use the same linting rules everywhere</w:t>
+      </w:r>
+    </w:p>
+    <w:p>
+      <w:pPr>
+        <w:pStyle w:val="ListParagraph"/>
+        <w:numPr>
+          <w:ilvl w:val="1"/>
+          <w:numId w:val="14"/>
+        </w:numPr>
+      </w:pPr>
+      <w:r>
+        <w:t xml:space="preserve">Can eventually remove </w:t>
+      </w:r>
+      <w:proofErr w:type="spellStart"/>
+      <w:r>
+        <w:t>transpiler</w:t>
+      </w:r>
+      <w:proofErr w:type="spellEnd"/>
     </w:p>
     <w:sectPr>
       <w:pgSz w:w="12240" w:h="15840"/>
@@ -1071,6 +2802,232 @@
     </w:lvl>
   </w:abstractNum>
   <w:abstractNum w:abstractNumId="1" w15:restartNumberingAfterBreak="0">
+    <w:nsid w:val="14831EB0"/>
+    <w:multiLevelType w:val="hybridMultilevel"/>
+    <w:tmpl w:val="0EB2FFF0"/>
+    <w:lvl w:ilvl="0" w:tplc="04090001">
+      <w:start w:val="1"/>
+      <w:numFmt w:val="bullet"/>
+      <w:lvlText w:val=""/>
+      <w:lvlJc w:val="left"/>
+      <w:pPr>
+        <w:ind w:left="720" w:hanging="360"/>
+      </w:pPr>
+      <w:rPr>
+        <w:rFonts w:ascii="Symbol" w:hAnsi="Symbol" w:hint="default"/>
+      </w:rPr>
+    </w:lvl>
+    <w:lvl w:ilvl="1" w:tplc="04090003" w:tentative="1">
+      <w:start w:val="1"/>
+      <w:numFmt w:val="bullet"/>
+      <w:lvlText w:val="o"/>
+      <w:lvlJc w:val="left"/>
+      <w:pPr>
+        <w:ind w:left="1440" w:hanging="360"/>
+      </w:pPr>
+      <w:rPr>
+        <w:rFonts w:ascii="Courier New" w:hAnsi="Courier New" w:cs="Courier New" w:hint="default"/>
+      </w:rPr>
+    </w:lvl>
+    <w:lvl w:ilvl="2" w:tplc="04090005" w:tentative="1">
+      <w:start w:val="1"/>
+      <w:numFmt w:val="bullet"/>
+      <w:lvlText w:val=""/>
+      <w:lvlJc w:val="left"/>
+      <w:pPr>
+        <w:ind w:left="2160" w:hanging="360"/>
+      </w:pPr>
+      <w:rPr>
+        <w:rFonts w:ascii="Wingdings" w:hAnsi="Wingdings" w:hint="default"/>
+      </w:rPr>
+    </w:lvl>
+    <w:lvl w:ilvl="3" w:tplc="04090001" w:tentative="1">
+      <w:start w:val="1"/>
+      <w:numFmt w:val="bullet"/>
+      <w:lvlText w:val=""/>
+      <w:lvlJc w:val="left"/>
+      <w:pPr>
+        <w:ind w:left="2880" w:hanging="360"/>
+      </w:pPr>
+      <w:rPr>
+        <w:rFonts w:ascii="Symbol" w:hAnsi="Symbol" w:hint="default"/>
+      </w:rPr>
+    </w:lvl>
+    <w:lvl w:ilvl="4" w:tplc="04090003" w:tentative="1">
+      <w:start w:val="1"/>
+      <w:numFmt w:val="bullet"/>
+      <w:lvlText w:val="o"/>
+      <w:lvlJc w:val="left"/>
+      <w:pPr>
+        <w:ind w:left="3600" w:hanging="360"/>
+      </w:pPr>
+      <w:rPr>
+        <w:rFonts w:ascii="Courier New" w:hAnsi="Courier New" w:cs="Courier New" w:hint="default"/>
+      </w:rPr>
+    </w:lvl>
+    <w:lvl w:ilvl="5" w:tplc="04090005" w:tentative="1">
+      <w:start w:val="1"/>
+      <w:numFmt w:val="bullet"/>
+      <w:lvlText w:val=""/>
+      <w:lvlJc w:val="left"/>
+      <w:pPr>
+        <w:ind w:left="4320" w:hanging="360"/>
+      </w:pPr>
+      <w:rPr>
+        <w:rFonts w:ascii="Wingdings" w:hAnsi="Wingdings" w:hint="default"/>
+      </w:rPr>
+    </w:lvl>
+    <w:lvl w:ilvl="6" w:tplc="04090001" w:tentative="1">
+      <w:start w:val="1"/>
+      <w:numFmt w:val="bullet"/>
+      <w:lvlText w:val=""/>
+      <w:lvlJc w:val="left"/>
+      <w:pPr>
+        <w:ind w:left="5040" w:hanging="360"/>
+      </w:pPr>
+      <w:rPr>
+        <w:rFonts w:ascii="Symbol" w:hAnsi="Symbol" w:hint="default"/>
+      </w:rPr>
+    </w:lvl>
+    <w:lvl w:ilvl="7" w:tplc="04090003" w:tentative="1">
+      <w:start w:val="1"/>
+      <w:numFmt w:val="bullet"/>
+      <w:lvlText w:val="o"/>
+      <w:lvlJc w:val="left"/>
+      <w:pPr>
+        <w:ind w:left="5760" w:hanging="360"/>
+      </w:pPr>
+      <w:rPr>
+        <w:rFonts w:ascii="Courier New" w:hAnsi="Courier New" w:cs="Courier New" w:hint="default"/>
+      </w:rPr>
+    </w:lvl>
+    <w:lvl w:ilvl="8" w:tplc="04090005" w:tentative="1">
+      <w:start w:val="1"/>
+      <w:numFmt w:val="bullet"/>
+      <w:lvlText w:val=""/>
+      <w:lvlJc w:val="left"/>
+      <w:pPr>
+        <w:ind w:left="6480" w:hanging="360"/>
+      </w:pPr>
+      <w:rPr>
+        <w:rFonts w:ascii="Wingdings" w:hAnsi="Wingdings" w:hint="default"/>
+      </w:rPr>
+    </w:lvl>
+  </w:abstractNum>
+  <w:abstractNum w:abstractNumId="2" w15:restartNumberingAfterBreak="0">
+    <w:nsid w:val="1FD0164F"/>
+    <w:multiLevelType w:val="hybridMultilevel"/>
+    <w:tmpl w:val="26C47864"/>
+    <w:lvl w:ilvl="0" w:tplc="04090001">
+      <w:start w:val="1"/>
+      <w:numFmt w:val="bullet"/>
+      <w:lvlText w:val=""/>
+      <w:lvlJc w:val="left"/>
+      <w:pPr>
+        <w:ind w:left="720" w:hanging="360"/>
+      </w:pPr>
+      <w:rPr>
+        <w:rFonts w:ascii="Symbol" w:hAnsi="Symbol" w:hint="default"/>
+      </w:rPr>
+    </w:lvl>
+    <w:lvl w:ilvl="1" w:tplc="04090003">
+      <w:start w:val="1"/>
+      <w:numFmt w:val="bullet"/>
+      <w:lvlText w:val="o"/>
+      <w:lvlJc w:val="left"/>
+      <w:pPr>
+        <w:ind w:left="1440" w:hanging="360"/>
+      </w:pPr>
+      <w:rPr>
+        <w:rFonts w:ascii="Courier New" w:hAnsi="Courier New" w:cs="Courier New" w:hint="default"/>
+      </w:rPr>
+    </w:lvl>
+    <w:lvl w:ilvl="2" w:tplc="04090005" w:tentative="1">
+      <w:start w:val="1"/>
+      <w:numFmt w:val="bullet"/>
+      <w:lvlText w:val=""/>
+      <w:lvlJc w:val="left"/>
+      <w:pPr>
+        <w:ind w:left="2160" w:hanging="360"/>
+      </w:pPr>
+      <w:rPr>
+        <w:rFonts w:ascii="Wingdings" w:hAnsi="Wingdings" w:hint="default"/>
+      </w:rPr>
+    </w:lvl>
+    <w:lvl w:ilvl="3" w:tplc="04090001" w:tentative="1">
+      <w:start w:val="1"/>
+      <w:numFmt w:val="bullet"/>
+      <w:lvlText w:val=""/>
+      <w:lvlJc w:val="left"/>
+      <w:pPr>
+        <w:ind w:left="2880" w:hanging="360"/>
+      </w:pPr>
+      <w:rPr>
+        <w:rFonts w:ascii="Symbol" w:hAnsi="Symbol" w:hint="default"/>
+      </w:rPr>
+    </w:lvl>
+    <w:lvl w:ilvl="4" w:tplc="04090003" w:tentative="1">
+      <w:start w:val="1"/>
+      <w:numFmt w:val="bullet"/>
+      <w:lvlText w:val="o"/>
+      <w:lvlJc w:val="left"/>
+      <w:pPr>
+        <w:ind w:left="3600" w:hanging="360"/>
+      </w:pPr>
+      <w:rPr>
+        <w:rFonts w:ascii="Courier New" w:hAnsi="Courier New" w:cs="Courier New" w:hint="default"/>
+      </w:rPr>
+    </w:lvl>
+    <w:lvl w:ilvl="5" w:tplc="04090005" w:tentative="1">
+      <w:start w:val="1"/>
+      <w:numFmt w:val="bullet"/>
+      <w:lvlText w:val=""/>
+      <w:lvlJc w:val="left"/>
+      <w:pPr>
+        <w:ind w:left="4320" w:hanging="360"/>
+      </w:pPr>
+      <w:rPr>
+        <w:rFonts w:ascii="Wingdings" w:hAnsi="Wingdings" w:hint="default"/>
+      </w:rPr>
+    </w:lvl>
+    <w:lvl w:ilvl="6" w:tplc="04090001" w:tentative="1">
+      <w:start w:val="1"/>
+      <w:numFmt w:val="bullet"/>
+      <w:lvlText w:val=""/>
+      <w:lvlJc w:val="left"/>
+      <w:pPr>
+        <w:ind w:left="5040" w:hanging="360"/>
+      </w:pPr>
+      <w:rPr>
+        <w:rFonts w:ascii="Symbol" w:hAnsi="Symbol" w:hint="default"/>
+      </w:rPr>
+    </w:lvl>
+    <w:lvl w:ilvl="7" w:tplc="04090003" w:tentative="1">
+      <w:start w:val="1"/>
+      <w:numFmt w:val="bullet"/>
+      <w:lvlText w:val="o"/>
+      <w:lvlJc w:val="left"/>
+      <w:pPr>
+        <w:ind w:left="5760" w:hanging="360"/>
+      </w:pPr>
+      <w:rPr>
+        <w:rFonts w:ascii="Courier New" w:hAnsi="Courier New" w:cs="Courier New" w:hint="default"/>
+      </w:rPr>
+    </w:lvl>
+    <w:lvl w:ilvl="8" w:tplc="04090005" w:tentative="1">
+      <w:start w:val="1"/>
+      <w:numFmt w:val="bullet"/>
+      <w:lvlText w:val=""/>
+      <w:lvlJc w:val="left"/>
+      <w:pPr>
+        <w:ind w:left="6480" w:hanging="360"/>
+      </w:pPr>
+      <w:rPr>
+        <w:rFonts w:ascii="Wingdings" w:hAnsi="Wingdings" w:hint="default"/>
+      </w:rPr>
+    </w:lvl>
+  </w:abstractNum>
+  <w:abstractNum w:abstractNumId="3" w15:restartNumberingAfterBreak="0">
     <w:nsid w:val="24B14AFE"/>
     <w:multiLevelType w:val="hybridMultilevel"/>
     <w:tmpl w:val="65D88B2A"/>
@@ -1183,7 +3140,120 @@
       </w:rPr>
     </w:lvl>
   </w:abstractNum>
-  <w:abstractNum w:abstractNumId="2" w15:restartNumberingAfterBreak="0">
+  <w:abstractNum w:abstractNumId="4" w15:restartNumberingAfterBreak="0">
+    <w:nsid w:val="2E2F0D88"/>
+    <w:multiLevelType w:val="hybridMultilevel"/>
+    <w:tmpl w:val="7BD4EAD4"/>
+    <w:lvl w:ilvl="0" w:tplc="04090001">
+      <w:start w:val="1"/>
+      <w:numFmt w:val="bullet"/>
+      <w:lvlText w:val=""/>
+      <w:lvlJc w:val="left"/>
+      <w:pPr>
+        <w:ind w:left="720" w:hanging="360"/>
+      </w:pPr>
+      <w:rPr>
+        <w:rFonts w:ascii="Symbol" w:hAnsi="Symbol" w:hint="default"/>
+      </w:rPr>
+    </w:lvl>
+    <w:lvl w:ilvl="1" w:tplc="04090003">
+      <w:start w:val="1"/>
+      <w:numFmt w:val="bullet"/>
+      <w:lvlText w:val="o"/>
+      <w:lvlJc w:val="left"/>
+      <w:pPr>
+        <w:ind w:left="1440" w:hanging="360"/>
+      </w:pPr>
+      <w:rPr>
+        <w:rFonts w:ascii="Courier New" w:hAnsi="Courier New" w:cs="Courier New" w:hint="default"/>
+      </w:rPr>
+    </w:lvl>
+    <w:lvl w:ilvl="2" w:tplc="04090005" w:tentative="1">
+      <w:start w:val="1"/>
+      <w:numFmt w:val="bullet"/>
+      <w:lvlText w:val=""/>
+      <w:lvlJc w:val="left"/>
+      <w:pPr>
+        <w:ind w:left="2160" w:hanging="360"/>
+      </w:pPr>
+      <w:rPr>
+        <w:rFonts w:ascii="Wingdings" w:hAnsi="Wingdings" w:hint="default"/>
+      </w:rPr>
+    </w:lvl>
+    <w:lvl w:ilvl="3" w:tplc="04090001" w:tentative="1">
+      <w:start w:val="1"/>
+      <w:numFmt w:val="bullet"/>
+      <w:lvlText w:val=""/>
+      <w:lvlJc w:val="left"/>
+      <w:pPr>
+        <w:ind w:left="2880" w:hanging="360"/>
+      </w:pPr>
+      <w:rPr>
+        <w:rFonts w:ascii="Symbol" w:hAnsi="Symbol" w:hint="default"/>
+      </w:rPr>
+    </w:lvl>
+    <w:lvl w:ilvl="4" w:tplc="04090003" w:tentative="1">
+      <w:start w:val="1"/>
+      <w:numFmt w:val="bullet"/>
+      <w:lvlText w:val="o"/>
+      <w:lvlJc w:val="left"/>
+      <w:pPr>
+        <w:ind w:left="3600" w:hanging="360"/>
+      </w:pPr>
+      <w:rPr>
+        <w:rFonts w:ascii="Courier New" w:hAnsi="Courier New" w:cs="Courier New" w:hint="default"/>
+      </w:rPr>
+    </w:lvl>
+    <w:lvl w:ilvl="5" w:tplc="04090005" w:tentative="1">
+      <w:start w:val="1"/>
+      <w:numFmt w:val="bullet"/>
+      <w:lvlText w:val=""/>
+      <w:lvlJc w:val="left"/>
+      <w:pPr>
+        <w:ind w:left="4320" w:hanging="360"/>
+      </w:pPr>
+      <w:rPr>
+        <w:rFonts w:ascii="Wingdings" w:hAnsi="Wingdings" w:hint="default"/>
+      </w:rPr>
+    </w:lvl>
+    <w:lvl w:ilvl="6" w:tplc="04090001" w:tentative="1">
+      <w:start w:val="1"/>
+      <w:numFmt w:val="bullet"/>
+      <w:lvlText w:val=""/>
+      <w:lvlJc w:val="left"/>
+      <w:pPr>
+        <w:ind w:left="5040" w:hanging="360"/>
+      </w:pPr>
+      <w:rPr>
+        <w:rFonts w:ascii="Symbol" w:hAnsi="Symbol" w:hint="default"/>
+      </w:rPr>
+    </w:lvl>
+    <w:lvl w:ilvl="7" w:tplc="04090003" w:tentative="1">
+      <w:start w:val="1"/>
+      <w:numFmt w:val="bullet"/>
+      <w:lvlText w:val="o"/>
+      <w:lvlJc w:val="left"/>
+      <w:pPr>
+        <w:ind w:left="5760" w:hanging="360"/>
+      </w:pPr>
+      <w:rPr>
+        <w:rFonts w:ascii="Courier New" w:hAnsi="Courier New" w:cs="Courier New" w:hint="default"/>
+      </w:rPr>
+    </w:lvl>
+    <w:lvl w:ilvl="8" w:tplc="04090005" w:tentative="1">
+      <w:start w:val="1"/>
+      <w:numFmt w:val="bullet"/>
+      <w:lvlText w:val=""/>
+      <w:lvlJc w:val="left"/>
+      <w:pPr>
+        <w:ind w:left="6480" w:hanging="360"/>
+      </w:pPr>
+      <w:rPr>
+        <w:rFonts w:ascii="Wingdings" w:hAnsi="Wingdings" w:hint="default"/>
+      </w:rPr>
+    </w:lvl>
+  </w:abstractNum>
+  <w:abstractNum w:abstractNumId="5" w15:restartNumberingAfterBreak="0">
     <w:nsid w:val="444C50BB"/>
     <w:multiLevelType w:val="hybridMultilevel"/>
     <w:tmpl w:val="BF28187A"/>
@@ -1296,7 +3366,233 @@
       </w:rPr>
     </w:lvl>
   </w:abstractNum>
-  <w:abstractNum w:abstractNumId="3" w15:restartNumberingAfterBreak="0">
+  <w:abstractNum w:abstractNumId="6" w15:restartNumberingAfterBreak="0">
+    <w:nsid w:val="46B3766B"/>
+    <w:multiLevelType w:val="hybridMultilevel"/>
+    <w:tmpl w:val="82C0957A"/>
+    <w:lvl w:ilvl="0" w:tplc="04090001">
+      <w:start w:val="1"/>
+      <w:numFmt w:val="bullet"/>
+      <w:lvlText w:val=""/>
+      <w:lvlJc w:val="left"/>
+      <w:pPr>
+        <w:ind w:left="720" w:hanging="360"/>
+      </w:pPr>
+      <w:rPr>
+        <w:rFonts w:ascii="Symbol" w:hAnsi="Symbol" w:hint="default"/>
+      </w:rPr>
+    </w:lvl>
+    <w:lvl w:ilvl="1" w:tplc="04090003" w:tentative="1">
+      <w:start w:val="1"/>
+      <w:numFmt w:val="bullet"/>
+      <w:lvlText w:val="o"/>
+      <w:lvlJc w:val="left"/>
+      <w:pPr>
+        <w:ind w:left="1440" w:hanging="360"/>
+      </w:pPr>
+      <w:rPr>
+        <w:rFonts w:ascii="Courier New" w:hAnsi="Courier New" w:cs="Courier New" w:hint="default"/>
+      </w:rPr>
+    </w:lvl>
+    <w:lvl w:ilvl="2" w:tplc="04090005" w:tentative="1">
+      <w:start w:val="1"/>
+      <w:numFmt w:val="bullet"/>
+      <w:lvlText w:val=""/>
+      <w:lvlJc w:val="left"/>
+      <w:pPr>
+        <w:ind w:left="2160" w:hanging="360"/>
+      </w:pPr>
+      <w:rPr>
+        <w:rFonts w:ascii="Wingdings" w:hAnsi="Wingdings" w:hint="default"/>
+      </w:rPr>
+    </w:lvl>
+    <w:lvl w:ilvl="3" w:tplc="04090001" w:tentative="1">
+      <w:start w:val="1"/>
+      <w:numFmt w:val="bullet"/>
+      <w:lvlText w:val=""/>
+      <w:lvlJc w:val="left"/>
+      <w:pPr>
+        <w:ind w:left="2880" w:hanging="360"/>
+      </w:pPr>
+      <w:rPr>
+        <w:rFonts w:ascii="Symbol" w:hAnsi="Symbol" w:hint="default"/>
+      </w:rPr>
+    </w:lvl>
+    <w:lvl w:ilvl="4" w:tplc="04090003" w:tentative="1">
+      <w:start w:val="1"/>
+      <w:numFmt w:val="bullet"/>
+      <w:lvlText w:val="o"/>
+      <w:lvlJc w:val="left"/>
+      <w:pPr>
+        <w:ind w:left="3600" w:hanging="360"/>
+      </w:pPr>
+      <w:rPr>
+        <w:rFonts w:ascii="Courier New" w:hAnsi="Courier New" w:cs="Courier New" w:hint="default"/>
+      </w:rPr>
+    </w:lvl>
+    <w:lvl w:ilvl="5" w:tplc="04090005" w:tentative="1">
+      <w:start w:val="1"/>
+      <w:numFmt w:val="bullet"/>
+      <w:lvlText w:val=""/>
+      <w:lvlJc w:val="left"/>
+      <w:pPr>
+        <w:ind w:left="4320" w:hanging="360"/>
+      </w:pPr>
+      <w:rPr>
+        <w:rFonts w:ascii="Wingdings" w:hAnsi="Wingdings" w:hint="default"/>
+      </w:rPr>
+    </w:lvl>
+    <w:lvl w:ilvl="6" w:tplc="04090001" w:tentative="1">
+      <w:start w:val="1"/>
+      <w:numFmt w:val="bullet"/>
+      <w:lvlText w:val=""/>
+      <w:lvlJc w:val="left"/>
+      <w:pPr>
+        <w:ind w:left="5040" w:hanging="360"/>
+      </w:pPr>
+      <w:rPr>
+        <w:rFonts w:ascii="Symbol" w:hAnsi="Symbol" w:hint="default"/>
+      </w:rPr>
+    </w:lvl>
+    <w:lvl w:ilvl="7" w:tplc="04090003" w:tentative="1">
+      <w:start w:val="1"/>
+      <w:numFmt w:val="bullet"/>
+      <w:lvlText w:val="o"/>
+      <w:lvlJc w:val="left"/>
+      <w:pPr>
+        <w:ind w:left="5760" w:hanging="360"/>
+      </w:pPr>
+      <w:rPr>
+        <w:rFonts w:ascii="Courier New" w:hAnsi="Courier New" w:cs="Courier New" w:hint="default"/>
+      </w:rPr>
+    </w:lvl>
+    <w:lvl w:ilvl="8" w:tplc="04090005" w:tentative="1">
+      <w:start w:val="1"/>
+      <w:numFmt w:val="bullet"/>
+      <w:lvlText w:val=""/>
+      <w:lvlJc w:val="left"/>
+      <w:pPr>
+        <w:ind w:left="6480" w:hanging="360"/>
+      </w:pPr>
+      <w:rPr>
+        <w:rFonts w:ascii="Wingdings" w:hAnsi="Wingdings" w:hint="default"/>
+      </w:rPr>
+    </w:lvl>
+  </w:abstractNum>
+  <w:abstractNum w:abstractNumId="7" w15:restartNumberingAfterBreak="0">
+    <w:nsid w:val="4C2E4B45"/>
+    <w:multiLevelType w:val="hybridMultilevel"/>
+    <w:tmpl w:val="B2BE9268"/>
+    <w:lvl w:ilvl="0" w:tplc="04090001">
+      <w:start w:val="1"/>
+      <w:numFmt w:val="bullet"/>
+      <w:lvlText w:val=""/>
+      <w:lvlJc w:val="left"/>
+      <w:pPr>
+        <w:ind w:left="720" w:hanging="360"/>
+      </w:pPr>
+      <w:rPr>
+        <w:rFonts w:ascii="Symbol" w:hAnsi="Symbol" w:hint="default"/>
+      </w:rPr>
+    </w:lvl>
+    <w:lvl w:ilvl="1" w:tplc="04090003">
+      <w:start w:val="1"/>
+      <w:numFmt w:val="bullet"/>
+      <w:lvlText w:val="o"/>
+      <w:lvlJc w:val="left"/>
+      <w:pPr>
+        <w:ind w:left="1440" w:hanging="360"/>
+      </w:pPr>
+      <w:rPr>
+        <w:rFonts w:ascii="Courier New" w:hAnsi="Courier New" w:cs="Courier New" w:hint="default"/>
+      </w:rPr>
+    </w:lvl>
+    <w:lvl w:ilvl="2" w:tplc="04090005" w:tentative="1">
+      <w:start w:val="1"/>
+      <w:numFmt w:val="bullet"/>
+      <w:lvlText w:val=""/>
+      <w:lvlJc w:val="left"/>
+      <w:pPr>
+        <w:ind w:left="2160" w:hanging="360"/>
+      </w:pPr>
+      <w:rPr>
+        <w:rFonts w:ascii="Wingdings" w:hAnsi="Wingdings" w:hint="default"/>
+      </w:rPr>
+    </w:lvl>
+    <w:lvl w:ilvl="3" w:tplc="04090001" w:tentative="1">
+      <w:start w:val="1"/>
+      <w:numFmt w:val="bullet"/>
+      <w:lvlText w:val=""/>
+      <w:lvlJc w:val="left"/>
+      <w:pPr>
+        <w:ind w:left="2880" w:hanging="360"/>
+      </w:pPr>
+      <w:rPr>
+        <w:rFonts w:ascii="Symbol" w:hAnsi="Symbol" w:hint="default"/>
+      </w:rPr>
+    </w:lvl>
+    <w:lvl w:ilvl="4" w:tplc="04090003" w:tentative="1">
+      <w:start w:val="1"/>
+      <w:numFmt w:val="bullet"/>
+      <w:lvlText w:val="o"/>
+      <w:lvlJc w:val="left"/>
+      <w:pPr>
+        <w:ind w:left="3600" w:hanging="360"/>
+      </w:pPr>
+      <w:rPr>
+        <w:rFonts w:ascii="Courier New" w:hAnsi="Courier New" w:cs="Courier New" w:hint="default"/>
+      </w:rPr>
+    </w:lvl>
+    <w:lvl w:ilvl="5" w:tplc="04090005" w:tentative="1">
+      <w:start w:val="1"/>
+      <w:numFmt w:val="bullet"/>
+      <w:lvlText w:val=""/>
+      <w:lvlJc w:val="left"/>
+      <w:pPr>
+        <w:ind w:left="4320" w:hanging="360"/>
+      </w:pPr>
+      <w:rPr>
+        <w:rFonts w:ascii="Wingdings" w:hAnsi="Wingdings" w:hint="default"/>
+      </w:rPr>
+    </w:lvl>
+    <w:lvl w:ilvl="6" w:tplc="04090001" w:tentative="1">
+      <w:start w:val="1"/>
+      <w:numFmt w:val="bullet"/>
+      <w:lvlText w:val=""/>
+      <w:lvlJc w:val="left"/>
+      <w:pPr>
+        <w:ind w:left="5040" w:hanging="360"/>
+      </w:pPr>
+      <w:rPr>
+        <w:rFonts w:ascii="Symbol" w:hAnsi="Symbol" w:hint="default"/>
+      </w:rPr>
+    </w:lvl>
+    <w:lvl w:ilvl="7" w:tplc="04090003" w:tentative="1">
+      <w:start w:val="1"/>
+      <w:numFmt w:val="bullet"/>
+      <w:lvlText w:val="o"/>
+      <w:lvlJc w:val="left"/>
+      <w:pPr>
+        <w:ind w:left="5760" w:hanging="360"/>
+      </w:pPr>
+      <w:rPr>
+        <w:rFonts w:ascii="Courier New" w:hAnsi="Courier New" w:cs="Courier New" w:hint="default"/>
+      </w:rPr>
+    </w:lvl>
+    <w:lvl w:ilvl="8" w:tplc="04090005" w:tentative="1">
+      <w:start w:val="1"/>
+      <w:numFmt w:val="bullet"/>
+      <w:lvlText w:val=""/>
+      <w:lvlJc w:val="left"/>
+      <w:pPr>
+        <w:ind w:left="6480" w:hanging="360"/>
+      </w:pPr>
+      <w:rPr>
+        <w:rFonts w:ascii="Wingdings" w:hAnsi="Wingdings" w:hint="default"/>
+      </w:rPr>
+    </w:lvl>
+  </w:abstractNum>
+  <w:abstractNum w:abstractNumId="8" w15:restartNumberingAfterBreak="0">
     <w:nsid w:val="60BE1A41"/>
     <w:multiLevelType w:val="hybridMultilevel"/>
     <w:tmpl w:val="E7A4285C"/>
@@ -1409,7 +3705,7 @@
       </w:rPr>
     </w:lvl>
   </w:abstractNum>
-  <w:abstractNum w:abstractNumId="4" w15:restartNumberingAfterBreak="0">
+  <w:abstractNum w:abstractNumId="9" w15:restartNumberingAfterBreak="0">
     <w:nsid w:val="6BDB0404"/>
     <w:multiLevelType w:val="hybridMultilevel"/>
     <w:tmpl w:val="6FDE3AC8"/>
@@ -1522,7 +3818,346 @@
       </w:rPr>
     </w:lvl>
   </w:abstractNum>
-  <w:abstractNum w:abstractNumId="5" w15:restartNumberingAfterBreak="0">
+  <w:abstractNum w:abstractNumId="10" w15:restartNumberingAfterBreak="0">
+    <w:nsid w:val="6F1B3CF6"/>
+    <w:multiLevelType w:val="hybridMultilevel"/>
+    <w:tmpl w:val="B8644F26"/>
+    <w:lvl w:ilvl="0" w:tplc="04090001">
+      <w:start w:val="1"/>
+      <w:numFmt w:val="bullet"/>
+      <w:lvlText w:val=""/>
+      <w:lvlJc w:val="left"/>
+      <w:pPr>
+        <w:ind w:left="720" w:hanging="360"/>
+      </w:pPr>
+      <w:rPr>
+        <w:rFonts w:ascii="Symbol" w:hAnsi="Symbol" w:hint="default"/>
+      </w:rPr>
+    </w:lvl>
+    <w:lvl w:ilvl="1" w:tplc="04090003">
+      <w:start w:val="1"/>
+      <w:numFmt w:val="bullet"/>
+      <w:lvlText w:val="o"/>
+      <w:lvlJc w:val="left"/>
+      <w:pPr>
+        <w:ind w:left="1440" w:hanging="360"/>
+      </w:pPr>
+      <w:rPr>
+        <w:rFonts w:ascii="Courier New" w:hAnsi="Courier New" w:cs="Courier New" w:hint="default"/>
+      </w:rPr>
+    </w:lvl>
+    <w:lvl w:ilvl="2" w:tplc="04090005" w:tentative="1">
+      <w:start w:val="1"/>
+      <w:numFmt w:val="bullet"/>
+      <w:lvlText w:val=""/>
+      <w:lvlJc w:val="left"/>
+      <w:pPr>
+        <w:ind w:left="2160" w:hanging="360"/>
+      </w:pPr>
+      <w:rPr>
+        <w:rFonts w:ascii="Wingdings" w:hAnsi="Wingdings" w:hint="default"/>
+      </w:rPr>
+    </w:lvl>
+    <w:lvl w:ilvl="3" w:tplc="04090001" w:tentative="1">
+      <w:start w:val="1"/>
+      <w:numFmt w:val="bullet"/>
+      <w:lvlText w:val=""/>
+      <w:lvlJc w:val="left"/>
+      <w:pPr>
+        <w:ind w:left="2880" w:hanging="360"/>
+      </w:pPr>
+      <w:rPr>
+        <w:rFonts w:ascii="Symbol" w:hAnsi="Symbol" w:hint="default"/>
+      </w:rPr>
+    </w:lvl>
+    <w:lvl w:ilvl="4" w:tplc="04090003" w:tentative="1">
+      <w:start w:val="1"/>
+      <w:numFmt w:val="bullet"/>
+      <w:lvlText w:val="o"/>
+      <w:lvlJc w:val="left"/>
+      <w:pPr>
+        <w:ind w:left="3600" w:hanging="360"/>
+      </w:pPr>
+      <w:rPr>
+        <w:rFonts w:ascii="Courier New" w:hAnsi="Courier New" w:cs="Courier New" w:hint="default"/>
+      </w:rPr>
+    </w:lvl>
+    <w:lvl w:ilvl="5" w:tplc="04090005" w:tentative="1">
+      <w:start w:val="1"/>
+      <w:numFmt w:val="bullet"/>
+      <w:lvlText w:val=""/>
+      <w:lvlJc w:val="left"/>
+      <w:pPr>
+        <w:ind w:left="4320" w:hanging="360"/>
+      </w:pPr>
+      <w:rPr>
+        <w:rFonts w:ascii="Wingdings" w:hAnsi="Wingdings" w:hint="default"/>
+      </w:rPr>
+    </w:lvl>
+    <w:lvl w:ilvl="6" w:tplc="04090001" w:tentative="1">
+      <w:start w:val="1"/>
+      <w:numFmt w:val="bullet"/>
+      <w:lvlText w:val=""/>
+      <w:lvlJc w:val="left"/>
+      <w:pPr>
+        <w:ind w:left="5040" w:hanging="360"/>
+      </w:pPr>
+      <w:rPr>
+        <w:rFonts w:ascii="Symbol" w:hAnsi="Symbol" w:hint="default"/>
+      </w:rPr>
+    </w:lvl>
+    <w:lvl w:ilvl="7" w:tplc="04090003" w:tentative="1">
+      <w:start w:val="1"/>
+      <w:numFmt w:val="bullet"/>
+      <w:lvlText w:val="o"/>
+      <w:lvlJc w:val="left"/>
+      <w:pPr>
+        <w:ind w:left="5760" w:hanging="360"/>
+      </w:pPr>
+      <w:rPr>
+        <w:rFonts w:ascii="Courier New" w:hAnsi="Courier New" w:cs="Courier New" w:hint="default"/>
+      </w:rPr>
+    </w:lvl>
+    <w:lvl w:ilvl="8" w:tplc="04090005" w:tentative="1">
+      <w:start w:val="1"/>
+      <w:numFmt w:val="bullet"/>
+      <w:lvlText w:val=""/>
+      <w:lvlJc w:val="left"/>
+      <w:pPr>
+        <w:ind w:left="6480" w:hanging="360"/>
+      </w:pPr>
+      <w:rPr>
+        <w:rFonts w:ascii="Wingdings" w:hAnsi="Wingdings" w:hint="default"/>
+      </w:rPr>
+    </w:lvl>
+  </w:abstractNum>
+  <w:abstractNum w:abstractNumId="11" w15:restartNumberingAfterBreak="0">
+    <w:nsid w:val="6F415757"/>
+    <w:multiLevelType w:val="hybridMultilevel"/>
+    <w:tmpl w:val="FF168F5A"/>
+    <w:lvl w:ilvl="0" w:tplc="04090001">
+      <w:start w:val="1"/>
+      <w:numFmt w:val="bullet"/>
+      <w:lvlText w:val=""/>
+      <w:lvlJc w:val="left"/>
+      <w:pPr>
+        <w:ind w:left="720" w:hanging="360"/>
+      </w:pPr>
+      <w:rPr>
+        <w:rFonts w:ascii="Symbol" w:hAnsi="Symbol" w:hint="default"/>
+      </w:rPr>
+    </w:lvl>
+    <w:lvl w:ilvl="1" w:tplc="04090003">
+      <w:start w:val="1"/>
+      <w:numFmt w:val="bullet"/>
+      <w:lvlText w:val="o"/>
+      <w:lvlJc w:val="left"/>
+      <w:pPr>
+        <w:ind w:left="1440" w:hanging="360"/>
+      </w:pPr>
+      <w:rPr>
+        <w:rFonts w:ascii="Courier New" w:hAnsi="Courier New" w:cs="Courier New" w:hint="default"/>
+      </w:rPr>
+    </w:lvl>
+    <w:lvl w:ilvl="2" w:tplc="04090005" w:tentative="1">
+      <w:start w:val="1"/>
+      <w:numFmt w:val="bullet"/>
+      <w:lvlText w:val=""/>
+      <w:lvlJc w:val="left"/>
+      <w:pPr>
+        <w:ind w:left="2160" w:hanging="360"/>
+      </w:pPr>
+      <w:rPr>
+        <w:rFonts w:ascii="Wingdings" w:hAnsi="Wingdings" w:hint="default"/>
+      </w:rPr>
+    </w:lvl>
+    <w:lvl w:ilvl="3" w:tplc="04090001" w:tentative="1">
+      <w:start w:val="1"/>
+      <w:numFmt w:val="bullet"/>
+      <w:lvlText w:val=""/>
+      <w:lvlJc w:val="left"/>
+      <w:pPr>
+        <w:ind w:left="2880" w:hanging="360"/>
+      </w:pPr>
+      <w:rPr>
+        <w:rFonts w:ascii="Symbol" w:hAnsi="Symbol" w:hint="default"/>
+      </w:rPr>
+    </w:lvl>
+    <w:lvl w:ilvl="4" w:tplc="04090003" w:tentative="1">
+      <w:start w:val="1"/>
+      <w:numFmt w:val="bullet"/>
+      <w:lvlText w:val="o"/>
+      <w:lvlJc w:val="left"/>
+      <w:pPr>
+        <w:ind w:left="3600" w:hanging="360"/>
+      </w:pPr>
+      <w:rPr>
+        <w:rFonts w:ascii="Courier New" w:hAnsi="Courier New" w:cs="Courier New" w:hint="default"/>
+      </w:rPr>
+    </w:lvl>
+    <w:lvl w:ilvl="5" w:tplc="04090005" w:tentative="1">
+      <w:start w:val="1"/>
+      <w:numFmt w:val="bullet"/>
+      <w:lvlText w:val=""/>
+      <w:lvlJc w:val="left"/>
+      <w:pPr>
+        <w:ind w:left="4320" w:hanging="360"/>
+      </w:pPr>
+      <w:rPr>
+        <w:rFonts w:ascii="Wingdings" w:hAnsi="Wingdings" w:hint="default"/>
+      </w:rPr>
+    </w:lvl>
+    <w:lvl w:ilvl="6" w:tplc="04090001" w:tentative="1">
+      <w:start w:val="1"/>
+      <w:numFmt w:val="bullet"/>
+      <w:lvlText w:val=""/>
+      <w:lvlJc w:val="left"/>
+      <w:pPr>
+        <w:ind w:left="5040" w:hanging="360"/>
+      </w:pPr>
+      <w:rPr>
+        <w:rFonts w:ascii="Symbol" w:hAnsi="Symbol" w:hint="default"/>
+      </w:rPr>
+    </w:lvl>
+    <w:lvl w:ilvl="7" w:tplc="04090003" w:tentative="1">
+      <w:start w:val="1"/>
+      <w:numFmt w:val="bullet"/>
+      <w:lvlText w:val="o"/>
+      <w:lvlJc w:val="left"/>
+      <w:pPr>
+        <w:ind w:left="5760" w:hanging="360"/>
+      </w:pPr>
+      <w:rPr>
+        <w:rFonts w:ascii="Courier New" w:hAnsi="Courier New" w:cs="Courier New" w:hint="default"/>
+      </w:rPr>
+    </w:lvl>
+    <w:lvl w:ilvl="8" w:tplc="04090005" w:tentative="1">
+      <w:start w:val="1"/>
+      <w:numFmt w:val="bullet"/>
+      <w:lvlText w:val=""/>
+      <w:lvlJc w:val="left"/>
+      <w:pPr>
+        <w:ind w:left="6480" w:hanging="360"/>
+      </w:pPr>
+      <w:rPr>
+        <w:rFonts w:ascii="Wingdings" w:hAnsi="Wingdings" w:hint="default"/>
+      </w:rPr>
+    </w:lvl>
+  </w:abstractNum>
+  <w:abstractNum w:abstractNumId="12" w15:restartNumberingAfterBreak="0">
+    <w:nsid w:val="713A1F9D"/>
+    <w:multiLevelType w:val="hybridMultilevel"/>
+    <w:tmpl w:val="E2E86A4C"/>
+    <w:lvl w:ilvl="0" w:tplc="04090001">
+      <w:start w:val="1"/>
+      <w:numFmt w:val="bullet"/>
+      <w:lvlText w:val=""/>
+      <w:lvlJc w:val="left"/>
+      <w:pPr>
+        <w:ind w:left="720" w:hanging="360"/>
+      </w:pPr>
+      <w:rPr>
+        <w:rFonts w:ascii="Symbol" w:hAnsi="Symbol" w:hint="default"/>
+      </w:rPr>
+    </w:lvl>
+    <w:lvl w:ilvl="1" w:tplc="04090003">
+      <w:start w:val="1"/>
+      <w:numFmt w:val="bullet"/>
+      <w:lvlText w:val="o"/>
+      <w:lvlJc w:val="left"/>
+      <w:pPr>
+        <w:ind w:left="1440" w:hanging="360"/>
+      </w:pPr>
+      <w:rPr>
+        <w:rFonts w:ascii="Courier New" w:hAnsi="Courier New" w:cs="Courier New" w:hint="default"/>
+      </w:rPr>
+    </w:lvl>
+    <w:lvl w:ilvl="2" w:tplc="04090005" w:tentative="1">
+      <w:start w:val="1"/>
+      <w:numFmt w:val="bullet"/>
+      <w:lvlText w:val=""/>
+      <w:lvlJc w:val="left"/>
+      <w:pPr>
+        <w:ind w:left="2160" w:hanging="360"/>
+      </w:pPr>
+      <w:rPr>
+        <w:rFonts w:ascii="Wingdings" w:hAnsi="Wingdings" w:hint="default"/>
+      </w:rPr>
+    </w:lvl>
+    <w:lvl w:ilvl="3" w:tplc="04090001" w:tentative="1">
+      <w:start w:val="1"/>
+      <w:numFmt w:val="bullet"/>
+      <w:lvlText w:val=""/>
+      <w:lvlJc w:val="left"/>
+      <w:pPr>
+        <w:ind w:left="2880" w:hanging="360"/>
+      </w:pPr>
+      <w:rPr>
+        <w:rFonts w:ascii="Symbol" w:hAnsi="Symbol" w:hint="default"/>
+      </w:rPr>
+    </w:lvl>
+    <w:lvl w:ilvl="4" w:tplc="04090003" w:tentative="1">
+      <w:start w:val="1"/>
+      <w:numFmt w:val="bullet"/>
+      <w:lvlText w:val="o"/>
+      <w:lvlJc w:val="left"/>
+      <w:pPr>
+        <w:ind w:left="3600" w:hanging="360"/>
+      </w:pPr>
+      <w:rPr>
+        <w:rFonts w:ascii="Courier New" w:hAnsi="Courier New" w:cs="Courier New" w:hint="default"/>
+      </w:rPr>
+    </w:lvl>
+    <w:lvl w:ilvl="5" w:tplc="04090005" w:tentative="1">
+      <w:start w:val="1"/>
+      <w:numFmt w:val="bullet"/>
+      <w:lvlText w:val=""/>
+      <w:lvlJc w:val="left"/>
+      <w:pPr>
+        <w:ind w:left="4320" w:hanging="360"/>
+      </w:pPr>
+      <w:rPr>
+        <w:rFonts w:ascii="Wingdings" w:hAnsi="Wingdings" w:hint="default"/>
+      </w:rPr>
+    </w:lvl>
+    <w:lvl w:ilvl="6" w:tplc="04090001" w:tentative="1">
+      <w:start w:val="1"/>
+      <w:numFmt w:val="bullet"/>
+      <w:lvlText w:val=""/>
+      <w:lvlJc w:val="left"/>
+      <w:pPr>
+        <w:ind w:left="5040" w:hanging="360"/>
+      </w:pPr>
+      <w:rPr>
+        <w:rFonts w:ascii="Symbol" w:hAnsi="Symbol" w:hint="default"/>
+      </w:rPr>
+    </w:lvl>
+    <w:lvl w:ilvl="7" w:tplc="04090003" w:tentative="1">
+      <w:start w:val="1"/>
+      <w:numFmt w:val="bullet"/>
+      <w:lvlText w:val="o"/>
+      <w:lvlJc w:val="left"/>
+      <w:pPr>
+        <w:ind w:left="5760" w:hanging="360"/>
+      </w:pPr>
+      <w:rPr>
+        <w:rFonts w:ascii="Courier New" w:hAnsi="Courier New" w:cs="Courier New" w:hint="default"/>
+      </w:rPr>
+    </w:lvl>
+    <w:lvl w:ilvl="8" w:tplc="04090005" w:tentative="1">
+      <w:start w:val="1"/>
+      <w:numFmt w:val="bullet"/>
+      <w:lvlText w:val=""/>
+      <w:lvlJc w:val="left"/>
+      <w:pPr>
+        <w:ind w:left="6480" w:hanging="360"/>
+      </w:pPr>
+      <w:rPr>
+        <w:rFonts w:ascii="Wingdings" w:hAnsi="Wingdings" w:hint="default"/>
+      </w:rPr>
+    </w:lvl>
+  </w:abstractNum>
+  <w:abstractNum w:abstractNumId="13" w15:restartNumberingAfterBreak="0">
     <w:nsid w:val="7343107C"/>
     <w:multiLevelType w:val="hybridMultilevel"/>
     <w:tmpl w:val="1F2068D4"/>
@@ -1636,22 +4271,46 @@
     </w:lvl>
   </w:abstractNum>
   <w:num w:numId="1">
-    <w:abstractNumId w:val="3"/>
+    <w:abstractNumId w:val="8"/>
   </w:num>
   <w:num w:numId="2">
-    <w:abstractNumId w:val="1"/>
+    <w:abstractNumId w:val="3"/>
   </w:num>
   <w:num w:numId="3">
     <w:abstractNumId w:val="0"/>
   </w:num>
   <w:num w:numId="4">
+    <w:abstractNumId w:val="9"/>
+  </w:num>
+  <w:num w:numId="5">
+    <w:abstractNumId w:val="13"/>
+  </w:num>
+  <w:num w:numId="6">
+    <w:abstractNumId w:val="5"/>
+  </w:num>
+  <w:num w:numId="7">
     <w:abstractNumId w:val="4"/>
   </w:num>
-  <w:num w:numId="5">
-    <w:abstractNumId w:val="5"/>
+  <w:num w:numId="8">
+    <w:abstractNumId w:val="7"/>
   </w:num>
-  <w:num w:numId="6">
+  <w:num w:numId="9">
+    <w:abstractNumId w:val="10"/>
+  </w:num>
+  <w:num w:numId="10">
+    <w:abstractNumId w:val="6"/>
+  </w:num>
+  <w:num w:numId="11">
+    <w:abstractNumId w:val="12"/>
+  </w:num>
+  <w:num w:numId="12">
     <w:abstractNumId w:val="2"/>
+  </w:num>
+  <w:num w:numId="13">
+    <w:abstractNumId w:val="1"/>
+  </w:num>
+  <w:num w:numId="14">
+    <w:abstractNumId w:val="11"/>
   </w:num>
 </w:numbering>
 </file>
@@ -2123,6 +4782,7 @@
   <w:style w:type="character" w:default="1" w:styleId="DefaultParagraphFont">
     <w:name w:val="Default Paragraph Font"/>
     <w:uiPriority w:val="1"/>
+    <w:semiHidden/>
     <w:unhideWhenUsed/>
   </w:style>
   <w:style w:type="table" w:default="1" w:styleId="TableNormal">
@@ -2207,6 +4867,36 @@
       <w:color w:val="1F3763" w:themeColor="accent1" w:themeShade="7F"/>
       <w:sz w:val="24"/>
       <w:szCs w:val="24"/>
+    </w:rPr>
+  </w:style>
+  <w:style w:type="paragraph" w:styleId="BalloonText">
+    <w:name w:val="Balloon Text"/>
+    <w:basedOn w:val="Normal"/>
+    <w:link w:val="BalloonTextChar"/>
+    <w:uiPriority w:val="99"/>
+    <w:semiHidden/>
+    <w:unhideWhenUsed/>
+    <w:rsid w:val="00864DF3"/>
+    <w:pPr>
+      <w:spacing w:after="0" w:line="240" w:lineRule="auto"/>
+    </w:pPr>
+    <w:rPr>
+      <w:rFonts w:ascii="Segoe UI" w:hAnsi="Segoe UI" w:cs="Segoe UI"/>
+      <w:sz w:val="18"/>
+      <w:szCs w:val="18"/>
+    </w:rPr>
+  </w:style>
+  <w:style w:type="character" w:customStyle="1" w:styleId="BalloonTextChar">
+    <w:name w:val="Balloon Text Char"/>
+    <w:basedOn w:val="DefaultParagraphFont"/>
+    <w:link w:val="BalloonText"/>
+    <w:uiPriority w:val="99"/>
+    <w:semiHidden/>
+    <w:rsid w:val="00864DF3"/>
+    <w:rPr>
+      <w:rFonts w:ascii="Segoe UI" w:hAnsi="Segoe UI" w:cs="Segoe UI"/>
+      <w:sz w:val="18"/>
+      <w:szCs w:val="18"/>
     </w:rPr>
   </w:style>
 </w:styles>

</xml_diff>

<commit_message>
Added stylesheet and index. Configurated bundler and added it to DOM.
</commit_message>
<xml_diff>
--- a/Notes.docx
+++ b/Notes.docx
@@ -218,9 +218,23 @@
     </w:p>
     <w:p>
       <w:pPr>
+        <w:rPr>
+          <w:rFonts w:asciiTheme="majorHAnsi" w:eastAsiaTheme="majorEastAsia" w:hAnsiTheme="majorHAnsi" w:cstheme="majorBidi"/>
+          <w:color w:val="2F5496" w:themeColor="accent1" w:themeShade="BF"/>
+          <w:sz w:val="32"/>
+          <w:szCs w:val="32"/>
+        </w:rPr>
+      </w:pPr>
+      <w:r>
+        <w:br w:type="page"/>
+      </w:r>
+    </w:p>
+    <w:p>
+      <w:pPr>
         <w:pStyle w:val="Heading1"/>
       </w:pPr>
       <w:r>
+        <w:lastRenderedPageBreak/>
         <w:t>Editors and Configuration</w:t>
       </w:r>
     </w:p>
@@ -631,9 +645,23 @@
     </w:p>
     <w:p>
       <w:pPr>
+        <w:rPr>
+          <w:rFonts w:asciiTheme="majorHAnsi" w:eastAsiaTheme="majorEastAsia" w:hAnsiTheme="majorHAnsi" w:cstheme="majorBidi"/>
+          <w:color w:val="2F5496" w:themeColor="accent1" w:themeShade="BF"/>
+          <w:sz w:val="32"/>
+          <w:szCs w:val="32"/>
+        </w:rPr>
+      </w:pPr>
+      <w:r>
+        <w:br w:type="page"/>
+      </w:r>
+    </w:p>
+    <w:p>
+      <w:pPr>
         <w:pStyle w:val="Heading1"/>
       </w:pPr>
       <w:r>
+        <w:lastRenderedPageBreak/>
         <w:t>Package Management</w:t>
       </w:r>
     </w:p>
@@ -944,9 +972,23 @@
     </w:p>
     <w:p>
       <w:pPr>
+        <w:rPr>
+          <w:rFonts w:asciiTheme="majorHAnsi" w:eastAsiaTheme="majorEastAsia" w:hAnsiTheme="majorHAnsi" w:cstheme="majorBidi"/>
+          <w:color w:val="2F5496" w:themeColor="accent1" w:themeShade="BF"/>
+          <w:sz w:val="32"/>
+          <w:szCs w:val="32"/>
+        </w:rPr>
+      </w:pPr>
+      <w:r>
+        <w:br w:type="page"/>
+      </w:r>
+    </w:p>
+    <w:p>
+      <w:pPr>
         <w:pStyle w:val="Heading1"/>
       </w:pPr>
       <w:r>
+        <w:lastRenderedPageBreak/>
         <w:t>Development Web Server</w:t>
       </w:r>
     </w:p>
@@ -1458,29 +1500,112 @@
         </w:numPr>
       </w:pPr>
       <w:r>
+        <w:t>Ultra-versatile</w:t>
+      </w:r>
+    </w:p>
+    <w:p>
+      <w:pPr>
+        <w:pStyle w:val="ListParagraph"/>
+        <w:numPr>
+          <w:ilvl w:val="0"/>
+          <w:numId w:val="8"/>
+        </w:numPr>
+        <w:rPr>
+          <w:b/>
+        </w:rPr>
+      </w:pPr>
+      <w:proofErr w:type="spellStart"/>
+      <w:r>
+        <w:rPr>
+          <w:b/>
+        </w:rPr>
+        <w:t>ngrok</w:t>
+      </w:r>
+      <w:proofErr w:type="spellEnd"/>
+    </w:p>
+    <w:p>
+      <w:pPr>
+        <w:pStyle w:val="ListParagraph"/>
+        <w:numPr>
+          <w:ilvl w:val="1"/>
+          <w:numId w:val="8"/>
+        </w:numPr>
+      </w:pPr>
+      <w:r>
+        <w:t>Secure tunnel to local machine</w:t>
+      </w:r>
+    </w:p>
+    <w:p>
+      <w:pPr>
+        <w:pStyle w:val="ListParagraph"/>
+        <w:numPr>
+          <w:ilvl w:val="1"/>
+          <w:numId w:val="8"/>
+        </w:numPr>
+      </w:pPr>
+      <w:r>
+        <w:t>Easy setup</w:t>
+      </w:r>
+    </w:p>
+    <w:p>
+      <w:pPr>
+        <w:pStyle w:val="ListParagraph"/>
+        <w:numPr>
+          <w:ilvl w:val="1"/>
+          <w:numId w:val="8"/>
+        </w:numPr>
+      </w:pPr>
+      <w:r>
+        <w:t>Secure</w:t>
+      </w:r>
+    </w:p>
+    <w:p>
+      <w:pPr>
+        <w:pStyle w:val="ListParagraph"/>
+        <w:numPr>
+          <w:ilvl w:val="0"/>
+          <w:numId w:val="8"/>
+        </w:numPr>
+        <w:rPr>
+          <w:b/>
+        </w:rPr>
+      </w:pPr>
+      <w:r>
+        <w:rPr>
+          <w:b/>
+        </w:rPr>
+        <w:t>now</w:t>
+      </w:r>
+    </w:p>
+    <w:p>
+      <w:pPr>
+        <w:pStyle w:val="ListParagraph"/>
+        <w:numPr>
+          <w:ilvl w:val="1"/>
+          <w:numId w:val="8"/>
+        </w:numPr>
+      </w:pPr>
+      <w:r>
         <w:lastRenderedPageBreak/>
-        <w:t>Ultra-versatile</w:t>
-      </w:r>
-    </w:p>
-    <w:p>
-      <w:pPr>
-        <w:pStyle w:val="ListParagraph"/>
-        <w:numPr>
-          <w:ilvl w:val="0"/>
+        <w:t>Quickly deploy Node.js to the cloud</w:t>
+      </w:r>
+    </w:p>
+    <w:p>
+      <w:pPr>
+        <w:pStyle w:val="ListParagraph"/>
+        <w:numPr>
+          <w:ilvl w:val="1"/>
           <w:numId w:val="8"/>
         </w:numPr>
-        <w:rPr>
-          <w:b/>
-        </w:rPr>
-      </w:pPr>
-      <w:proofErr w:type="spellStart"/>
-      <w:r>
-        <w:rPr>
-          <w:b/>
-        </w:rPr>
-        <w:t>ngrok</w:t>
-      </w:r>
-      <w:proofErr w:type="spellEnd"/>
+      </w:pPr>
+      <w:r>
+        <w:t xml:space="preserve">No firewall </w:t>
+      </w:r>
+      <w:proofErr w:type="gramStart"/>
+      <w:r>
+        <w:t>hole</w:t>
+      </w:r>
+      <w:proofErr w:type="gramEnd"/>
     </w:p>
     <w:p>
       <w:pPr>
@@ -1491,19 +1616,25 @@
         </w:numPr>
       </w:pPr>
       <w:r>
-        <w:t>Secure tunnel to local machine</w:t>
-      </w:r>
-    </w:p>
-    <w:p>
-      <w:pPr>
-        <w:pStyle w:val="ListParagraph"/>
-        <w:numPr>
-          <w:ilvl w:val="1"/>
+        <w:t>Hosting persists</w:t>
+      </w:r>
+    </w:p>
+    <w:p>
+      <w:pPr>
+        <w:pStyle w:val="ListParagraph"/>
+        <w:numPr>
+          <w:ilvl w:val="0"/>
           <w:numId w:val="8"/>
         </w:numPr>
-      </w:pPr>
-      <w:r>
-        <w:t>Easy setup</w:t>
+        <w:rPr>
+          <w:b/>
+        </w:rPr>
+      </w:pPr>
+      <w:r>
+        <w:rPr>
+          <w:b/>
+        </w:rPr>
+        <w:t>Surge</w:t>
       </w:r>
     </w:p>
     <w:p>
@@ -1515,26 +1646,34 @@
         </w:numPr>
       </w:pPr>
       <w:r>
-        <w:t>Secure</w:t>
-      </w:r>
-    </w:p>
-    <w:p>
-      <w:pPr>
-        <w:pStyle w:val="ListParagraph"/>
-        <w:numPr>
-          <w:ilvl w:val="0"/>
+        <w:t xml:space="preserve">Quickly host </w:t>
+      </w:r>
+      <w:r>
+        <w:rPr>
+          <w:b/>
+        </w:rPr>
+        <w:t>static</w:t>
+      </w:r>
+      <w:r>
+        <w:t xml:space="preserve"> files to public URL</w:t>
+      </w:r>
+    </w:p>
+    <w:p>
+      <w:pPr>
+        <w:pStyle w:val="ListParagraph"/>
+        <w:numPr>
+          <w:ilvl w:val="1"/>
           <w:numId w:val="8"/>
         </w:numPr>
-        <w:rPr>
-          <w:b/>
-        </w:rPr>
-      </w:pPr>
-      <w:r>
-        <w:rPr>
-          <w:b/>
-        </w:rPr>
-        <w:t>now</w:t>
-      </w:r>
+      </w:pPr>
+      <w:r>
+        <w:t xml:space="preserve">No firewall </w:t>
+      </w:r>
+      <w:proofErr w:type="gramStart"/>
+      <w:r>
+        <w:t>hole</w:t>
+      </w:r>
+      <w:proofErr w:type="gramEnd"/>
     </w:p>
     <w:p>
       <w:pPr>
@@ -1545,104 +1684,20 @@
         </w:numPr>
       </w:pPr>
       <w:r>
-        <w:t>Quickly deploy Node.js to the cloud</w:t>
-      </w:r>
-    </w:p>
-    <w:p>
-      <w:pPr>
-        <w:pStyle w:val="ListParagraph"/>
-        <w:numPr>
-          <w:ilvl w:val="1"/>
-          <w:numId w:val="8"/>
-        </w:numPr>
-      </w:pPr>
-      <w:r>
-        <w:t xml:space="preserve">No firewall </w:t>
-      </w:r>
-      <w:proofErr w:type="gramStart"/>
-      <w:r>
-        <w:t>hole</w:t>
-      </w:r>
-      <w:proofErr w:type="gramEnd"/>
-    </w:p>
-    <w:p>
-      <w:pPr>
-        <w:pStyle w:val="ListParagraph"/>
-        <w:numPr>
-          <w:ilvl w:val="1"/>
-          <w:numId w:val="8"/>
-        </w:numPr>
-      </w:pPr>
-      <w:r>
         <w:t>Hosting persists</w:t>
       </w:r>
     </w:p>
     <w:p>
       <w:pPr>
-        <w:pStyle w:val="ListParagraph"/>
-        <w:numPr>
-          <w:ilvl w:val="0"/>
-          <w:numId w:val="8"/>
-        </w:numPr>
-        <w:rPr>
-          <w:b/>
-        </w:rPr>
-      </w:pPr>
-      <w:r>
-        <w:rPr>
-          <w:b/>
-        </w:rPr>
-        <w:t>Surge</w:t>
-      </w:r>
-    </w:p>
-    <w:p>
-      <w:pPr>
-        <w:pStyle w:val="ListParagraph"/>
-        <w:numPr>
-          <w:ilvl w:val="1"/>
-          <w:numId w:val="8"/>
-        </w:numPr>
-      </w:pPr>
-      <w:r>
-        <w:t xml:space="preserve">Quickly host </w:t>
-      </w:r>
-      <w:r>
-        <w:rPr>
-          <w:b/>
-        </w:rPr>
-        <w:t>static</w:t>
-      </w:r>
-      <w:r>
-        <w:t xml:space="preserve"> files to public URL</w:t>
-      </w:r>
-    </w:p>
-    <w:p>
-      <w:pPr>
-        <w:pStyle w:val="ListParagraph"/>
-        <w:numPr>
-          <w:ilvl w:val="1"/>
-          <w:numId w:val="8"/>
-        </w:numPr>
-      </w:pPr>
-      <w:r>
-        <w:t xml:space="preserve">No firewall </w:t>
-      </w:r>
-      <w:proofErr w:type="gramStart"/>
-      <w:r>
-        <w:t>hole</w:t>
-      </w:r>
-      <w:proofErr w:type="gramEnd"/>
-    </w:p>
-    <w:p>
-      <w:pPr>
-        <w:pStyle w:val="ListParagraph"/>
-        <w:numPr>
-          <w:ilvl w:val="1"/>
-          <w:numId w:val="8"/>
-        </w:numPr>
-      </w:pPr>
-      <w:r>
-        <w:t>Hosting persists</w:t>
+        <w:rPr>
+          <w:rFonts w:asciiTheme="majorHAnsi" w:eastAsiaTheme="majorEastAsia" w:hAnsiTheme="majorHAnsi" w:cstheme="majorBidi"/>
+          <w:color w:val="2F5496" w:themeColor="accent1" w:themeShade="BF"/>
+          <w:sz w:val="32"/>
+          <w:szCs w:val="32"/>
+        </w:rPr>
+      </w:pPr>
+      <w:r>
+        <w:br w:type="page"/>
       </w:r>
     </w:p>
     <w:p>
@@ -1650,6 +1705,7 @@
         <w:pStyle w:val="Heading1"/>
       </w:pPr>
       <w:r>
+        <w:lastRenderedPageBreak/>
         <w:t>Automation</w:t>
       </w:r>
     </w:p>
@@ -2035,10 +2091,24 @@
     </w:p>
     <w:p>
       <w:pPr>
+        <w:rPr>
+          <w:rFonts w:asciiTheme="majorHAnsi" w:eastAsiaTheme="majorEastAsia" w:hAnsiTheme="majorHAnsi" w:cstheme="majorBidi"/>
+          <w:color w:val="2F5496" w:themeColor="accent1" w:themeShade="BF"/>
+          <w:sz w:val="32"/>
+          <w:szCs w:val="32"/>
+        </w:rPr>
+      </w:pPr>
+      <w:r>
+        <w:br w:type="page"/>
+      </w:r>
+    </w:p>
+    <w:p>
+      <w:pPr>
         <w:pStyle w:val="Heading1"/>
       </w:pPr>
       <w:proofErr w:type="spellStart"/>
       <w:r>
+        <w:lastRenderedPageBreak/>
         <w:t>Transpiling</w:t>
       </w:r>
       <w:proofErr w:type="spellEnd"/>
@@ -2133,7 +2203,6 @@
         </w:rPr>
       </w:pPr>
       <w:r>
-        <w:lastRenderedPageBreak/>
         <w:t>No type definitions, annotations required</w:t>
       </w:r>
     </w:p>
@@ -2583,43 +2652,617 @@
       <w:r>
         <w:t xml:space="preserve"> = faster</w:t>
       </w:r>
+    </w:p>
+    <w:p>
+      <w:pPr>
+        <w:pStyle w:val="ListParagraph"/>
+        <w:numPr>
+          <w:ilvl w:val="1"/>
+          <w:numId w:val="14"/>
+        </w:numPr>
+      </w:pPr>
+      <w:r>
+        <w:t xml:space="preserve">No </w:t>
+      </w:r>
+      <w:proofErr w:type="spellStart"/>
+      <w:r>
+        <w:t>transpiler</w:t>
+      </w:r>
+      <w:proofErr w:type="spellEnd"/>
+      <w:r>
+        <w:t xml:space="preserve"> dependency</w:t>
+      </w:r>
+    </w:p>
+    <w:p>
+      <w:pPr>
+        <w:pStyle w:val="ListParagraph"/>
+        <w:numPr>
+          <w:ilvl w:val="0"/>
+          <w:numId w:val="14"/>
+        </w:numPr>
+      </w:pPr>
+      <w:proofErr w:type="spellStart"/>
+      <w:r>
+        <w:rPr>
+          <w:b/>
+        </w:rPr>
+        <w:t>Transpiled</w:t>
+      </w:r>
+      <w:proofErr w:type="spellEnd"/>
+    </w:p>
+    <w:p>
+      <w:pPr>
+        <w:pStyle w:val="ListParagraph"/>
+        <w:numPr>
+          <w:ilvl w:val="1"/>
+          <w:numId w:val="14"/>
+        </w:numPr>
+      </w:pPr>
+      <w:r>
+        <w:t>Enjoy the latest features</w:t>
+      </w:r>
+    </w:p>
+    <w:p>
+      <w:pPr>
+        <w:pStyle w:val="ListParagraph"/>
+        <w:numPr>
+          <w:ilvl w:val="1"/>
+          <w:numId w:val="14"/>
+        </w:numPr>
+      </w:pPr>
+      <w:r>
+        <w:t>Consistent coding style</w:t>
+      </w:r>
+    </w:p>
+    <w:p>
+      <w:pPr>
+        <w:pStyle w:val="ListParagraph"/>
+        <w:numPr>
+          <w:ilvl w:val="1"/>
+          <w:numId w:val="14"/>
+        </w:numPr>
+      </w:pPr>
+      <w:r>
+        <w:t>Use the same linting rules everywhere</w:t>
+      </w:r>
+    </w:p>
+    <w:p>
+      <w:pPr>
+        <w:pStyle w:val="ListParagraph"/>
+        <w:numPr>
+          <w:ilvl w:val="1"/>
+          <w:numId w:val="14"/>
+        </w:numPr>
+      </w:pPr>
+      <w:r>
+        <w:t xml:space="preserve">Can eventually remove </w:t>
+      </w:r>
+      <w:proofErr w:type="spellStart"/>
+      <w:r>
+        <w:t>transpiler</w:t>
+      </w:r>
+      <w:proofErr w:type="spellEnd"/>
+    </w:p>
+    <w:p>
+      <w:pPr>
+        <w:rPr>
+          <w:rFonts w:asciiTheme="majorHAnsi" w:eastAsiaTheme="majorEastAsia" w:hAnsiTheme="majorHAnsi" w:cstheme="majorBidi"/>
+          <w:color w:val="2F5496" w:themeColor="accent1" w:themeShade="BF"/>
+          <w:sz w:val="32"/>
+          <w:szCs w:val="32"/>
+        </w:rPr>
+      </w:pPr>
+      <w:r>
+        <w:lastRenderedPageBreak/>
+        <w:br w:type="page"/>
+      </w:r>
+    </w:p>
+    <w:p>
+      <w:pPr>
+        <w:pStyle w:val="Heading1"/>
+      </w:pPr>
+      <w:r>
+        <w:lastRenderedPageBreak/>
+        <w:t>Bundling</w:t>
+      </w:r>
+    </w:p>
+    <w:p>
+      <w:proofErr w:type="spellStart"/>
+      <w:r>
+        <w:t>npm</w:t>
+      </w:r>
+      <w:proofErr w:type="spellEnd"/>
+      <w:r>
+        <w:t xml:space="preserve"> packages use </w:t>
+      </w:r>
+      <w:proofErr w:type="spellStart"/>
+      <w:r>
+        <w:t>CommonJS</w:t>
+      </w:r>
+      <w:proofErr w:type="spellEnd"/>
+      <w:r>
+        <w:t xml:space="preserve">. Node can handle it, but browsers don’t understand it. We need to bundle </w:t>
+      </w:r>
+      <w:proofErr w:type="spellStart"/>
+      <w:r>
+        <w:t>npm</w:t>
+      </w:r>
+      <w:proofErr w:type="spellEnd"/>
+      <w:r>
+        <w:t xml:space="preserve"> packages into a consumable format for browsers. Bundlers serve this purpose, but they can also…</w:t>
+      </w:r>
+    </w:p>
+    <w:p>
+      <w:pPr>
+        <w:pStyle w:val="ListParagraph"/>
+        <w:numPr>
+          <w:ilvl w:val="0"/>
+          <w:numId w:val="15"/>
+        </w:numPr>
+      </w:pPr>
+      <w:r>
+        <w:t>…package all our .</w:t>
+      </w:r>
+      <w:proofErr w:type="spellStart"/>
+      <w:r>
+        <w:t>js</w:t>
+      </w:r>
+      <w:proofErr w:type="spellEnd"/>
+      <w:r>
+        <w:t xml:space="preserve"> files into </w:t>
+      </w:r>
+      <w:proofErr w:type="gramStart"/>
+      <w:r>
+        <w:t>a single one</w:t>
+      </w:r>
+      <w:proofErr w:type="gramEnd"/>
+      <w:r>
+        <w:t xml:space="preserve">, or into several ones. </w:t>
+      </w:r>
+    </w:p>
+    <w:p>
+      <w:pPr>
+        <w:pStyle w:val="ListParagraph"/>
+        <w:numPr>
+          <w:ilvl w:val="0"/>
+          <w:numId w:val="15"/>
+        </w:numPr>
+      </w:pPr>
+      <w:r>
+        <w:t>…improve Node performance.</w:t>
+      </w:r>
+    </w:p>
+    <w:p>
+      <w:pPr>
+        <w:pStyle w:val="Heading2"/>
+      </w:pPr>
+      <w:r>
+        <w:t>Module formats</w:t>
+      </w:r>
+    </w:p>
+    <w:p>
+      <w:r>
+        <w:t>Past</w:t>
+      </w:r>
+    </w:p>
+    <w:p>
+      <w:pPr>
+        <w:pStyle w:val="ListParagraph"/>
+        <w:numPr>
+          <w:ilvl w:val="0"/>
+          <w:numId w:val="17"/>
+        </w:numPr>
+      </w:pPr>
+      <w:r>
+        <w:t>Universal Module Definition (</w:t>
+      </w:r>
+      <w:r>
+        <w:rPr>
+          <w:b/>
+        </w:rPr>
+        <w:t>UMD</w:t>
+      </w:r>
+      <w:r>
+        <w:t>)</w:t>
+      </w:r>
+    </w:p>
+    <w:p>
+      <w:pPr>
+        <w:pStyle w:val="ListParagraph"/>
+        <w:numPr>
+          <w:ilvl w:val="0"/>
+          <w:numId w:val="17"/>
+        </w:numPr>
+      </w:pPr>
+      <w:r>
+        <w:t>Immediately-Invoked Function Expressions (</w:t>
+      </w:r>
+      <w:r>
+        <w:rPr>
+          <w:b/>
+        </w:rPr>
+        <w:t>IIFE</w:t>
+      </w:r>
+      <w:r>
+        <w:t>)</w:t>
+      </w:r>
+    </w:p>
+    <w:p>
+      <w:pPr>
+        <w:pStyle w:val="ListParagraph"/>
+        <w:numPr>
+          <w:ilvl w:val="0"/>
+          <w:numId w:val="17"/>
+        </w:numPr>
+      </w:pPr>
+      <w:r>
+        <w:t>Asynchronous Module Definition (</w:t>
+      </w:r>
+      <w:r>
+        <w:rPr>
+          <w:b/>
+        </w:rPr>
+        <w:t>AMD</w:t>
+      </w:r>
+      <w:r>
+        <w:t>)</w:t>
+      </w:r>
+    </w:p>
+    <w:p>
+      <w:proofErr w:type="spellStart"/>
+      <w:r>
+        <w:t>Modern</w:t>
+      </w:r>
+      <w:proofErr w:type="spellEnd"/>
+    </w:p>
+    <w:p>
+      <w:pPr>
+        <w:pStyle w:val="ListParagraph"/>
+        <w:numPr>
+          <w:ilvl w:val="0"/>
+          <w:numId w:val="17"/>
+        </w:numPr>
+      </w:pPr>
+      <w:proofErr w:type="spellStart"/>
+      <w:r>
+        <w:t>CommonJS</w:t>
+      </w:r>
+      <w:proofErr w:type="spellEnd"/>
+      <w:r>
+        <w:t xml:space="preserve"> (</w:t>
+      </w:r>
+      <w:r>
+        <w:rPr>
+          <w:b/>
+        </w:rPr>
+        <w:t>CJS</w:t>
+      </w:r>
+      <w:r>
+        <w:t>)</w:t>
+      </w:r>
+    </w:p>
+    <w:p>
+      <w:pPr>
+        <w:pStyle w:val="ListParagraph"/>
+        <w:numPr>
+          <w:ilvl w:val="0"/>
+          <w:numId w:val="17"/>
+        </w:numPr>
+      </w:pPr>
+      <w:r>
+        <w:t>ES6 module format</w:t>
+      </w:r>
+    </w:p>
+    <w:p>
+      <w:pPr>
+        <w:pStyle w:val="ListParagraph"/>
+        <w:numPr>
+          <w:ilvl w:val="1"/>
+          <w:numId w:val="17"/>
+        </w:numPr>
+      </w:pPr>
+      <w:r>
+        <w:t>Standardized</w:t>
+      </w:r>
+    </w:p>
+    <w:p>
+      <w:pPr>
+        <w:pStyle w:val="ListParagraph"/>
+        <w:numPr>
+          <w:ilvl w:val="1"/>
+          <w:numId w:val="17"/>
+        </w:numPr>
+      </w:pPr>
+      <w:r>
+        <w:t>Statically analyzable</w:t>
+      </w:r>
+    </w:p>
+    <w:p>
+      <w:pPr>
+        <w:pStyle w:val="ListParagraph"/>
+        <w:numPr>
+          <w:ilvl w:val="2"/>
+          <w:numId w:val="17"/>
+        </w:numPr>
+      </w:pPr>
+      <w:r>
+        <w:t>Improved autocompletion</w:t>
+      </w:r>
+    </w:p>
+    <w:p>
+      <w:pPr>
+        <w:pStyle w:val="ListParagraph"/>
+        <w:numPr>
+          <w:ilvl w:val="2"/>
+          <w:numId w:val="17"/>
+        </w:numPr>
+      </w:pPr>
+      <w:r>
+        <w:t>Intelligent refactoring</w:t>
+      </w:r>
+    </w:p>
+    <w:p>
+      <w:pPr>
+        <w:pStyle w:val="ListParagraph"/>
+        <w:numPr>
+          <w:ilvl w:val="2"/>
+          <w:numId w:val="17"/>
+        </w:numPr>
+      </w:pPr>
+      <w:r>
+        <w:t>Fails fast</w:t>
+      </w:r>
+    </w:p>
+    <w:p>
+      <w:pPr>
+        <w:pStyle w:val="ListParagraph"/>
+        <w:numPr>
+          <w:ilvl w:val="2"/>
+          <w:numId w:val="17"/>
+        </w:numPr>
+      </w:pPr>
+      <w:r>
+        <w:t>Tree shaking</w:t>
+      </w:r>
+    </w:p>
+    <w:p>
+      <w:pPr>
+        <w:pStyle w:val="ListParagraph"/>
+        <w:numPr>
+          <w:ilvl w:val="1"/>
+          <w:numId w:val="17"/>
+        </w:numPr>
+      </w:pPr>
+      <w:r>
+        <w:t>Easy to read</w:t>
+      </w:r>
+    </w:p>
+    <w:p>
+      <w:pPr>
+        <w:pStyle w:val="ListParagraph"/>
+        <w:numPr>
+          <w:ilvl w:val="2"/>
+          <w:numId w:val="17"/>
+        </w:numPr>
+      </w:pPr>
+      <w:r>
+        <w:t>Named imports</w:t>
+      </w:r>
+    </w:p>
+    <w:p>
+      <w:pPr>
+        <w:pStyle w:val="ListParagraph"/>
+        <w:numPr>
+          <w:ilvl w:val="2"/>
+          <w:numId w:val="17"/>
+        </w:numPr>
+      </w:pPr>
+      <w:r>
+        <w:t>Default exports</w:t>
+      </w:r>
+    </w:p>
+    <w:p>
+      <w:pPr>
+        <w:pStyle w:val="Heading2"/>
+      </w:pPr>
+      <w:r>
+        <w:t>Bundlers</w:t>
+      </w:r>
+    </w:p>
+    <w:p>
+      <w:pPr>
+        <w:pStyle w:val="ListParagraph"/>
+        <w:numPr>
+          <w:ilvl w:val="0"/>
+          <w:numId w:val="18"/>
+        </w:numPr>
+        <w:rPr>
+          <w:b/>
+        </w:rPr>
+      </w:pPr>
+      <w:proofErr w:type="spellStart"/>
+      <w:r>
+        <w:rPr>
+          <w:b/>
+        </w:rPr>
+        <w:t>Browserify</w:t>
+      </w:r>
+      <w:proofErr w:type="spellEnd"/>
+    </w:p>
+    <w:p>
+      <w:pPr>
+        <w:pStyle w:val="ListParagraph"/>
+        <w:numPr>
+          <w:ilvl w:val="1"/>
+          <w:numId w:val="18"/>
+        </w:numPr>
+      </w:pPr>
+      <w:r>
+        <w:t xml:space="preserve">Bundle </w:t>
+      </w:r>
+      <w:proofErr w:type="spellStart"/>
+      <w:r>
+        <w:t>npm</w:t>
+      </w:r>
+      <w:proofErr w:type="spellEnd"/>
+      <w:r>
+        <w:t xml:space="preserve"> packages for the web</w:t>
+      </w:r>
+    </w:p>
+    <w:p>
+      <w:pPr>
+        <w:pStyle w:val="ListParagraph"/>
+        <w:numPr>
+          <w:ilvl w:val="1"/>
+          <w:numId w:val="18"/>
+        </w:numPr>
+      </w:pPr>
+      <w:r>
+        <w:rPr>
+          <w:b/>
+        </w:rPr>
+        <w:t>Simple</w:t>
+      </w:r>
+    </w:p>
+    <w:p>
+      <w:pPr>
+        <w:pStyle w:val="ListParagraph"/>
+        <w:numPr>
+          <w:ilvl w:val="0"/>
+          <w:numId w:val="18"/>
+        </w:numPr>
+        <w:rPr>
+          <w:b/>
+        </w:rPr>
+      </w:pPr>
+      <w:r>
+        <w:rPr>
+          <w:b/>
+        </w:rPr>
+        <w:t>JSPM</w:t>
+      </w:r>
+    </w:p>
+    <w:p>
+      <w:pPr>
+        <w:pStyle w:val="ListParagraph"/>
+        <w:numPr>
+          <w:ilvl w:val="1"/>
+          <w:numId w:val="18"/>
+        </w:numPr>
+      </w:pPr>
+      <w:proofErr w:type="spellStart"/>
+      <w:r>
+        <w:t>SystemJS</w:t>
+      </w:r>
+      <w:proofErr w:type="spellEnd"/>
+      <w:r>
+        <w:t>, a universal module loader</w:t>
+      </w:r>
+    </w:p>
+    <w:p>
+      <w:pPr>
+        <w:pStyle w:val="ListParagraph"/>
+        <w:numPr>
+          <w:ilvl w:val="1"/>
+          <w:numId w:val="18"/>
+        </w:numPr>
+        <w:rPr>
+          <w:b/>
+        </w:rPr>
+      </w:pPr>
       <w:bookmarkStart w:id="0" w:name="_GoBack"/>
+      <w:r>
+        <w:t>Can</w:t>
+      </w:r>
+      <w:r>
+        <w:rPr>
+          <w:b/>
+        </w:rPr>
+        <w:t xml:space="preserve"> </w:t>
+      </w:r>
       <w:bookmarkEnd w:id="0"/>
-    </w:p>
-    <w:p>
-      <w:pPr>
-        <w:pStyle w:val="ListParagraph"/>
-        <w:numPr>
-          <w:ilvl w:val="1"/>
-          <w:numId w:val="14"/>
-        </w:numPr>
-      </w:pPr>
-      <w:r>
-        <w:t xml:space="preserve">No </w:t>
+      <w:r>
+        <w:rPr>
+          <w:b/>
+        </w:rPr>
+        <w:t>load modules at runtime</w:t>
+      </w:r>
+    </w:p>
+    <w:p>
+      <w:pPr>
+        <w:pStyle w:val="ListParagraph"/>
+        <w:numPr>
+          <w:ilvl w:val="1"/>
+          <w:numId w:val="18"/>
+        </w:numPr>
+      </w:pPr>
+      <w:r>
+        <w:t xml:space="preserve">Has its own </w:t>
+      </w:r>
+      <w:r>
+        <w:rPr>
+          <w:b/>
+        </w:rPr>
+        <w:t xml:space="preserve">package </w:t>
+      </w:r>
+      <w:proofErr w:type="gramStart"/>
+      <w:r>
+        <w:rPr>
+          <w:b/>
+        </w:rPr>
+        <w:t>manager</w:t>
+      </w:r>
+      <w:proofErr w:type="gramEnd"/>
+    </w:p>
+    <w:p>
+      <w:pPr>
+        <w:pStyle w:val="ListParagraph"/>
+        <w:numPr>
+          <w:ilvl w:val="1"/>
+          <w:numId w:val="18"/>
+        </w:numPr>
+      </w:pPr>
+      <w:r>
+        <w:t xml:space="preserve">Can install from </w:t>
       </w:r>
       <w:proofErr w:type="spellStart"/>
       <w:r>
-        <w:t>transpiler</w:t>
+        <w:t>npm</w:t>
       </w:r>
       <w:proofErr w:type="spellEnd"/>
       <w:r>
-        <w:t xml:space="preserve"> dependency</w:t>
-      </w:r>
-    </w:p>
-    <w:p>
-      <w:pPr>
-        <w:pStyle w:val="ListParagraph"/>
-        <w:numPr>
-          <w:ilvl w:val="0"/>
-          <w:numId w:val="14"/>
-        </w:numPr>
+        <w:t>, git</w:t>
+      </w:r>
+    </w:p>
+    <w:p>
+      <w:pPr>
+        <w:pStyle w:val="ListParagraph"/>
+        <w:numPr>
+          <w:ilvl w:val="1"/>
+          <w:numId w:val="18"/>
+        </w:numPr>
+      </w:pPr>
+      <w:r>
+        <w:t>Uses Rollup</w:t>
+      </w:r>
+    </w:p>
+    <w:p>
+      <w:pPr>
+        <w:pStyle w:val="ListParagraph"/>
+        <w:numPr>
+          <w:ilvl w:val="0"/>
+          <w:numId w:val="18"/>
+        </w:numPr>
+        <w:rPr>
+          <w:b/>
+        </w:rPr>
       </w:pPr>
       <w:proofErr w:type="spellStart"/>
       <w:r>
         <w:rPr>
           <w:b/>
         </w:rPr>
-        <w:t>Transpiled</w:t>
+        <w:t>RequireJS</w:t>
       </w:r>
       <w:proofErr w:type="spellEnd"/>
     </w:p>
@@ -2628,54 +3271,152 @@
         <w:pStyle w:val="ListParagraph"/>
         <w:numPr>
           <w:ilvl w:val="1"/>
-          <w:numId w:val="14"/>
-        </w:numPr>
-      </w:pPr>
-      <w:r>
-        <w:t>Enjoy the latest features</w:t>
-      </w:r>
-    </w:p>
-    <w:p>
-      <w:pPr>
-        <w:pStyle w:val="ListParagraph"/>
-        <w:numPr>
-          <w:ilvl w:val="1"/>
-          <w:numId w:val="14"/>
-        </w:numPr>
-      </w:pPr>
-      <w:r>
-        <w:t>Consistent coding style</w:t>
-      </w:r>
-    </w:p>
-    <w:p>
-      <w:pPr>
-        <w:pStyle w:val="ListParagraph"/>
-        <w:numPr>
-          <w:ilvl w:val="1"/>
-          <w:numId w:val="14"/>
-        </w:numPr>
-      </w:pPr>
-      <w:r>
-        <w:t>Use the same linting rules everywhere</w:t>
-      </w:r>
-    </w:p>
-    <w:p>
-      <w:pPr>
-        <w:pStyle w:val="ListParagraph"/>
-        <w:numPr>
-          <w:ilvl w:val="1"/>
-          <w:numId w:val="14"/>
-        </w:numPr>
-      </w:pPr>
-      <w:r>
-        <w:t xml:space="preserve">Can eventually remove </w:t>
-      </w:r>
+          <w:numId w:val="18"/>
+        </w:numPr>
+      </w:pPr>
+      <w:r>
+        <w:t>Utilizes AMD pattern</w:t>
+      </w:r>
+    </w:p>
+    <w:p>
+      <w:pPr>
+        <w:pStyle w:val="ListParagraph"/>
+        <w:numPr>
+          <w:ilvl w:val="0"/>
+          <w:numId w:val="18"/>
+        </w:numPr>
+        <w:rPr>
+          <w:b/>
+        </w:rPr>
+      </w:pPr>
+      <w:r>
+        <w:rPr>
+          <w:b/>
+        </w:rPr>
+        <w:t>Rollup</w:t>
+      </w:r>
+    </w:p>
+    <w:p>
+      <w:pPr>
+        <w:pStyle w:val="ListParagraph"/>
+        <w:numPr>
+          <w:ilvl w:val="1"/>
+          <w:numId w:val="18"/>
+        </w:numPr>
+        <w:rPr>
+          <w:b/>
+        </w:rPr>
+      </w:pPr>
+      <w:r>
+        <w:rPr>
+          <w:b/>
+        </w:rPr>
+        <w:t>Tree shaking</w:t>
+      </w:r>
+    </w:p>
+    <w:p>
+      <w:pPr>
+        <w:pStyle w:val="ListParagraph"/>
+        <w:numPr>
+          <w:ilvl w:val="1"/>
+          <w:numId w:val="18"/>
+        </w:numPr>
+        <w:rPr>
+          <w:b/>
+        </w:rPr>
+      </w:pPr>
+      <w:r>
+        <w:rPr>
+          <w:b/>
+        </w:rPr>
+        <w:t>Faster loading production code</w:t>
+      </w:r>
+    </w:p>
+    <w:p>
+      <w:pPr>
+        <w:pStyle w:val="ListParagraph"/>
+        <w:numPr>
+          <w:ilvl w:val="1"/>
+          <w:numId w:val="18"/>
+        </w:numPr>
+      </w:pPr>
+      <w:r>
+        <w:t>No hot reloading and code splitting</w:t>
+      </w:r>
+    </w:p>
+    <w:p>
+      <w:pPr>
+        <w:pStyle w:val="ListParagraph"/>
+        <w:numPr>
+          <w:ilvl w:val="0"/>
+          <w:numId w:val="18"/>
+        </w:numPr>
+        <w:rPr>
+          <w:b/>
+        </w:rPr>
+      </w:pPr>
       <w:proofErr w:type="spellStart"/>
       <w:r>
-        <w:t>transpiler</w:t>
+        <w:rPr>
+          <w:b/>
+        </w:rPr>
+        <w:t>Webpack</w:t>
       </w:r>
       <w:proofErr w:type="spellEnd"/>
     </w:p>
+    <w:p>
+      <w:pPr>
+        <w:pStyle w:val="ListParagraph"/>
+        <w:numPr>
+          <w:ilvl w:val="1"/>
+          <w:numId w:val="18"/>
+        </w:numPr>
+      </w:pPr>
+      <w:r>
+        <w:t>Bundles more than just JS</w:t>
+      </w:r>
+    </w:p>
+    <w:p>
+      <w:pPr>
+        <w:pStyle w:val="ListParagraph"/>
+        <w:numPr>
+          <w:ilvl w:val="1"/>
+          <w:numId w:val="18"/>
+        </w:numPr>
+      </w:pPr>
+      <w:r>
+        <w:lastRenderedPageBreak/>
+        <w:t>Import CSS, images…</w:t>
+      </w:r>
+    </w:p>
+    <w:p>
+      <w:pPr>
+        <w:pStyle w:val="ListParagraph"/>
+        <w:numPr>
+          <w:ilvl w:val="1"/>
+          <w:numId w:val="18"/>
+        </w:numPr>
+      </w:pPr>
+      <w:r>
+        <w:t>Built in hot-reloading web server</w:t>
+      </w:r>
+    </w:p>
+    <w:p>
+      <w:pPr>
+        <w:pStyle w:val="ListParagraph"/>
+        <w:numPr>
+          <w:ilvl w:val="1"/>
+          <w:numId w:val="18"/>
+        </w:numPr>
+      </w:pPr>
+      <w:r>
+        <w:rPr>
+          <w:b/>
+        </w:rPr>
+        <w:t>Comprehensive</w:t>
+      </w:r>
+    </w:p>
+    <w:p/>
     <w:sectPr>
       <w:pgSz w:w="12240" w:h="15840"/>
       <w:pgMar w:top="1440" w:right="1440" w:bottom="1440" w:left="1440" w:header="720" w:footer="720" w:gutter="0"/>
@@ -3254,6 +3995,119 @@
     </w:lvl>
   </w:abstractNum>
   <w:abstractNum w:abstractNumId="5" w15:restartNumberingAfterBreak="0">
+    <w:nsid w:val="3C565E49"/>
+    <w:multiLevelType w:val="hybridMultilevel"/>
+    <w:tmpl w:val="B3B0EC30"/>
+    <w:lvl w:ilvl="0" w:tplc="04090001">
+      <w:start w:val="1"/>
+      <w:numFmt w:val="bullet"/>
+      <w:lvlText w:val=""/>
+      <w:lvlJc w:val="left"/>
+      <w:pPr>
+        <w:ind w:left="720" w:hanging="360"/>
+      </w:pPr>
+      <w:rPr>
+        <w:rFonts w:ascii="Symbol" w:hAnsi="Symbol" w:hint="default"/>
+      </w:rPr>
+    </w:lvl>
+    <w:lvl w:ilvl="1" w:tplc="04090003">
+      <w:start w:val="1"/>
+      <w:numFmt w:val="bullet"/>
+      <w:lvlText w:val="o"/>
+      <w:lvlJc w:val="left"/>
+      <w:pPr>
+        <w:ind w:left="1440" w:hanging="360"/>
+      </w:pPr>
+      <w:rPr>
+        <w:rFonts w:ascii="Courier New" w:hAnsi="Courier New" w:cs="Courier New" w:hint="default"/>
+      </w:rPr>
+    </w:lvl>
+    <w:lvl w:ilvl="2" w:tplc="04090005">
+      <w:start w:val="1"/>
+      <w:numFmt w:val="bullet"/>
+      <w:lvlText w:val=""/>
+      <w:lvlJc w:val="left"/>
+      <w:pPr>
+        <w:ind w:left="2160" w:hanging="360"/>
+      </w:pPr>
+      <w:rPr>
+        <w:rFonts w:ascii="Wingdings" w:hAnsi="Wingdings" w:hint="default"/>
+      </w:rPr>
+    </w:lvl>
+    <w:lvl w:ilvl="3" w:tplc="04090001">
+      <w:start w:val="1"/>
+      <w:numFmt w:val="bullet"/>
+      <w:lvlText w:val=""/>
+      <w:lvlJc w:val="left"/>
+      <w:pPr>
+        <w:ind w:left="2880" w:hanging="360"/>
+      </w:pPr>
+      <w:rPr>
+        <w:rFonts w:ascii="Symbol" w:hAnsi="Symbol" w:hint="default"/>
+      </w:rPr>
+    </w:lvl>
+    <w:lvl w:ilvl="4" w:tplc="04090003" w:tentative="1">
+      <w:start w:val="1"/>
+      <w:numFmt w:val="bullet"/>
+      <w:lvlText w:val="o"/>
+      <w:lvlJc w:val="left"/>
+      <w:pPr>
+        <w:ind w:left="3600" w:hanging="360"/>
+      </w:pPr>
+      <w:rPr>
+        <w:rFonts w:ascii="Courier New" w:hAnsi="Courier New" w:cs="Courier New" w:hint="default"/>
+      </w:rPr>
+    </w:lvl>
+    <w:lvl w:ilvl="5" w:tplc="04090005" w:tentative="1">
+      <w:start w:val="1"/>
+      <w:numFmt w:val="bullet"/>
+      <w:lvlText w:val=""/>
+      <w:lvlJc w:val="left"/>
+      <w:pPr>
+        <w:ind w:left="4320" w:hanging="360"/>
+      </w:pPr>
+      <w:rPr>
+        <w:rFonts w:ascii="Wingdings" w:hAnsi="Wingdings" w:hint="default"/>
+      </w:rPr>
+    </w:lvl>
+    <w:lvl w:ilvl="6" w:tplc="04090001" w:tentative="1">
+      <w:start w:val="1"/>
+      <w:numFmt w:val="bullet"/>
+      <w:lvlText w:val=""/>
+      <w:lvlJc w:val="left"/>
+      <w:pPr>
+        <w:ind w:left="5040" w:hanging="360"/>
+      </w:pPr>
+      <w:rPr>
+        <w:rFonts w:ascii="Symbol" w:hAnsi="Symbol" w:hint="default"/>
+      </w:rPr>
+    </w:lvl>
+    <w:lvl w:ilvl="7" w:tplc="04090003" w:tentative="1">
+      <w:start w:val="1"/>
+      <w:numFmt w:val="bullet"/>
+      <w:lvlText w:val="o"/>
+      <w:lvlJc w:val="left"/>
+      <w:pPr>
+        <w:ind w:left="5760" w:hanging="360"/>
+      </w:pPr>
+      <w:rPr>
+        <w:rFonts w:ascii="Courier New" w:hAnsi="Courier New" w:cs="Courier New" w:hint="default"/>
+      </w:rPr>
+    </w:lvl>
+    <w:lvl w:ilvl="8" w:tplc="04090005" w:tentative="1">
+      <w:start w:val="1"/>
+      <w:numFmt w:val="bullet"/>
+      <w:lvlText w:val=""/>
+      <w:lvlJc w:val="left"/>
+      <w:pPr>
+        <w:ind w:left="6480" w:hanging="360"/>
+      </w:pPr>
+      <w:rPr>
+        <w:rFonts w:ascii="Wingdings" w:hAnsi="Wingdings" w:hint="default"/>
+      </w:rPr>
+    </w:lvl>
+  </w:abstractNum>
+  <w:abstractNum w:abstractNumId="6" w15:restartNumberingAfterBreak="0">
     <w:nsid w:val="444C50BB"/>
     <w:multiLevelType w:val="hybridMultilevel"/>
     <w:tmpl w:val="BF28187A"/>
@@ -3366,7 +4220,7 @@
       </w:rPr>
     </w:lvl>
   </w:abstractNum>
-  <w:abstractNum w:abstractNumId="6" w15:restartNumberingAfterBreak="0">
+  <w:abstractNum w:abstractNumId="7" w15:restartNumberingAfterBreak="0">
     <w:nsid w:val="46B3766B"/>
     <w:multiLevelType w:val="hybridMultilevel"/>
     <w:tmpl w:val="82C0957A"/>
@@ -3479,7 +4333,120 @@
       </w:rPr>
     </w:lvl>
   </w:abstractNum>
-  <w:abstractNum w:abstractNumId="7" w15:restartNumberingAfterBreak="0">
+  <w:abstractNum w:abstractNumId="8" w15:restartNumberingAfterBreak="0">
+    <w:nsid w:val="46DE6FF9"/>
+    <w:multiLevelType w:val="hybridMultilevel"/>
+    <w:tmpl w:val="F40E5712"/>
+    <w:lvl w:ilvl="0" w:tplc="04090001">
+      <w:start w:val="1"/>
+      <w:numFmt w:val="bullet"/>
+      <w:lvlText w:val=""/>
+      <w:lvlJc w:val="left"/>
+      <w:pPr>
+        <w:ind w:left="720" w:hanging="360"/>
+      </w:pPr>
+      <w:rPr>
+        <w:rFonts w:ascii="Symbol" w:hAnsi="Symbol" w:hint="default"/>
+      </w:rPr>
+    </w:lvl>
+    <w:lvl w:ilvl="1" w:tplc="04090003" w:tentative="1">
+      <w:start w:val="1"/>
+      <w:numFmt w:val="bullet"/>
+      <w:lvlText w:val="o"/>
+      <w:lvlJc w:val="left"/>
+      <w:pPr>
+        <w:ind w:left="1440" w:hanging="360"/>
+      </w:pPr>
+      <w:rPr>
+        <w:rFonts w:ascii="Courier New" w:hAnsi="Courier New" w:cs="Courier New" w:hint="default"/>
+      </w:rPr>
+    </w:lvl>
+    <w:lvl w:ilvl="2" w:tplc="04090005" w:tentative="1">
+      <w:start w:val="1"/>
+      <w:numFmt w:val="bullet"/>
+      <w:lvlText w:val=""/>
+      <w:lvlJc w:val="left"/>
+      <w:pPr>
+        <w:ind w:left="2160" w:hanging="360"/>
+      </w:pPr>
+      <w:rPr>
+        <w:rFonts w:ascii="Wingdings" w:hAnsi="Wingdings" w:hint="default"/>
+      </w:rPr>
+    </w:lvl>
+    <w:lvl w:ilvl="3" w:tplc="04090001" w:tentative="1">
+      <w:start w:val="1"/>
+      <w:numFmt w:val="bullet"/>
+      <w:lvlText w:val=""/>
+      <w:lvlJc w:val="left"/>
+      <w:pPr>
+        <w:ind w:left="2880" w:hanging="360"/>
+      </w:pPr>
+      <w:rPr>
+        <w:rFonts w:ascii="Symbol" w:hAnsi="Symbol" w:hint="default"/>
+      </w:rPr>
+    </w:lvl>
+    <w:lvl w:ilvl="4" w:tplc="04090003" w:tentative="1">
+      <w:start w:val="1"/>
+      <w:numFmt w:val="bullet"/>
+      <w:lvlText w:val="o"/>
+      <w:lvlJc w:val="left"/>
+      <w:pPr>
+        <w:ind w:left="3600" w:hanging="360"/>
+      </w:pPr>
+      <w:rPr>
+        <w:rFonts w:ascii="Courier New" w:hAnsi="Courier New" w:cs="Courier New" w:hint="default"/>
+      </w:rPr>
+    </w:lvl>
+    <w:lvl w:ilvl="5" w:tplc="04090005" w:tentative="1">
+      <w:start w:val="1"/>
+      <w:numFmt w:val="bullet"/>
+      <w:lvlText w:val=""/>
+      <w:lvlJc w:val="left"/>
+      <w:pPr>
+        <w:ind w:left="4320" w:hanging="360"/>
+      </w:pPr>
+      <w:rPr>
+        <w:rFonts w:ascii="Wingdings" w:hAnsi="Wingdings" w:hint="default"/>
+      </w:rPr>
+    </w:lvl>
+    <w:lvl w:ilvl="6" w:tplc="04090001" w:tentative="1">
+      <w:start w:val="1"/>
+      <w:numFmt w:val="bullet"/>
+      <w:lvlText w:val=""/>
+      <w:lvlJc w:val="left"/>
+      <w:pPr>
+        <w:ind w:left="5040" w:hanging="360"/>
+      </w:pPr>
+      <w:rPr>
+        <w:rFonts w:ascii="Symbol" w:hAnsi="Symbol" w:hint="default"/>
+      </w:rPr>
+    </w:lvl>
+    <w:lvl w:ilvl="7" w:tplc="04090003" w:tentative="1">
+      <w:start w:val="1"/>
+      <w:numFmt w:val="bullet"/>
+      <w:lvlText w:val="o"/>
+      <w:lvlJc w:val="left"/>
+      <w:pPr>
+        <w:ind w:left="5760" w:hanging="360"/>
+      </w:pPr>
+      <w:rPr>
+        <w:rFonts w:ascii="Courier New" w:hAnsi="Courier New" w:cs="Courier New" w:hint="default"/>
+      </w:rPr>
+    </w:lvl>
+    <w:lvl w:ilvl="8" w:tplc="04090005" w:tentative="1">
+      <w:start w:val="1"/>
+      <w:numFmt w:val="bullet"/>
+      <w:lvlText w:val=""/>
+      <w:lvlJc w:val="left"/>
+      <w:pPr>
+        <w:ind w:left="6480" w:hanging="360"/>
+      </w:pPr>
+      <w:rPr>
+        <w:rFonts w:ascii="Wingdings" w:hAnsi="Wingdings" w:hint="default"/>
+      </w:rPr>
+    </w:lvl>
+  </w:abstractNum>
+  <w:abstractNum w:abstractNumId="9" w15:restartNumberingAfterBreak="0">
     <w:nsid w:val="4C2E4B45"/>
     <w:multiLevelType w:val="hybridMultilevel"/>
     <w:tmpl w:val="B2BE9268"/>
@@ -3592,7 +4559,120 @@
       </w:rPr>
     </w:lvl>
   </w:abstractNum>
-  <w:abstractNum w:abstractNumId="8" w15:restartNumberingAfterBreak="0">
+  <w:abstractNum w:abstractNumId="10" w15:restartNumberingAfterBreak="0">
+    <w:nsid w:val="5CA851AC"/>
+    <w:multiLevelType w:val="hybridMultilevel"/>
+    <w:tmpl w:val="F4D2CD14"/>
+    <w:lvl w:ilvl="0" w:tplc="04090001">
+      <w:start w:val="1"/>
+      <w:numFmt w:val="bullet"/>
+      <w:lvlText w:val=""/>
+      <w:lvlJc w:val="left"/>
+      <w:pPr>
+        <w:ind w:left="720" w:hanging="360"/>
+      </w:pPr>
+      <w:rPr>
+        <w:rFonts w:ascii="Symbol" w:hAnsi="Symbol" w:hint="default"/>
+      </w:rPr>
+    </w:lvl>
+    <w:lvl w:ilvl="1" w:tplc="04090003">
+      <w:start w:val="1"/>
+      <w:numFmt w:val="bullet"/>
+      <w:lvlText w:val="o"/>
+      <w:lvlJc w:val="left"/>
+      <w:pPr>
+        <w:ind w:left="1440" w:hanging="360"/>
+      </w:pPr>
+      <w:rPr>
+        <w:rFonts w:ascii="Courier New" w:hAnsi="Courier New" w:cs="Courier New" w:hint="default"/>
+      </w:rPr>
+    </w:lvl>
+    <w:lvl w:ilvl="2" w:tplc="04090005" w:tentative="1">
+      <w:start w:val="1"/>
+      <w:numFmt w:val="bullet"/>
+      <w:lvlText w:val=""/>
+      <w:lvlJc w:val="left"/>
+      <w:pPr>
+        <w:ind w:left="2160" w:hanging="360"/>
+      </w:pPr>
+      <w:rPr>
+        <w:rFonts w:ascii="Wingdings" w:hAnsi="Wingdings" w:hint="default"/>
+      </w:rPr>
+    </w:lvl>
+    <w:lvl w:ilvl="3" w:tplc="04090001" w:tentative="1">
+      <w:start w:val="1"/>
+      <w:numFmt w:val="bullet"/>
+      <w:lvlText w:val=""/>
+      <w:lvlJc w:val="left"/>
+      <w:pPr>
+        <w:ind w:left="2880" w:hanging="360"/>
+      </w:pPr>
+      <w:rPr>
+        <w:rFonts w:ascii="Symbol" w:hAnsi="Symbol" w:hint="default"/>
+      </w:rPr>
+    </w:lvl>
+    <w:lvl w:ilvl="4" w:tplc="04090003" w:tentative="1">
+      <w:start w:val="1"/>
+      <w:numFmt w:val="bullet"/>
+      <w:lvlText w:val="o"/>
+      <w:lvlJc w:val="left"/>
+      <w:pPr>
+        <w:ind w:left="3600" w:hanging="360"/>
+      </w:pPr>
+      <w:rPr>
+        <w:rFonts w:ascii="Courier New" w:hAnsi="Courier New" w:cs="Courier New" w:hint="default"/>
+      </w:rPr>
+    </w:lvl>
+    <w:lvl w:ilvl="5" w:tplc="04090005" w:tentative="1">
+      <w:start w:val="1"/>
+      <w:numFmt w:val="bullet"/>
+      <w:lvlText w:val=""/>
+      <w:lvlJc w:val="left"/>
+      <w:pPr>
+        <w:ind w:left="4320" w:hanging="360"/>
+      </w:pPr>
+      <w:rPr>
+        <w:rFonts w:ascii="Wingdings" w:hAnsi="Wingdings" w:hint="default"/>
+      </w:rPr>
+    </w:lvl>
+    <w:lvl w:ilvl="6" w:tplc="04090001" w:tentative="1">
+      <w:start w:val="1"/>
+      <w:numFmt w:val="bullet"/>
+      <w:lvlText w:val=""/>
+      <w:lvlJc w:val="left"/>
+      <w:pPr>
+        <w:ind w:left="5040" w:hanging="360"/>
+      </w:pPr>
+      <w:rPr>
+        <w:rFonts w:ascii="Symbol" w:hAnsi="Symbol" w:hint="default"/>
+      </w:rPr>
+    </w:lvl>
+    <w:lvl w:ilvl="7" w:tplc="04090003" w:tentative="1">
+      <w:start w:val="1"/>
+      <w:numFmt w:val="bullet"/>
+      <w:lvlText w:val="o"/>
+      <w:lvlJc w:val="left"/>
+      <w:pPr>
+        <w:ind w:left="5760" w:hanging="360"/>
+      </w:pPr>
+      <w:rPr>
+        <w:rFonts w:ascii="Courier New" w:hAnsi="Courier New" w:cs="Courier New" w:hint="default"/>
+      </w:rPr>
+    </w:lvl>
+    <w:lvl w:ilvl="8" w:tplc="04090005" w:tentative="1">
+      <w:start w:val="1"/>
+      <w:numFmt w:val="bullet"/>
+      <w:lvlText w:val=""/>
+      <w:lvlJc w:val="left"/>
+      <w:pPr>
+        <w:ind w:left="6480" w:hanging="360"/>
+      </w:pPr>
+      <w:rPr>
+        <w:rFonts w:ascii="Wingdings" w:hAnsi="Wingdings" w:hint="default"/>
+      </w:rPr>
+    </w:lvl>
+  </w:abstractNum>
+  <w:abstractNum w:abstractNumId="11" w15:restartNumberingAfterBreak="0">
     <w:nsid w:val="60BE1A41"/>
     <w:multiLevelType w:val="hybridMultilevel"/>
     <w:tmpl w:val="E7A4285C"/>
@@ -3705,7 +4785,7 @@
       </w:rPr>
     </w:lvl>
   </w:abstractNum>
-  <w:abstractNum w:abstractNumId="9" w15:restartNumberingAfterBreak="0">
+  <w:abstractNum w:abstractNumId="12" w15:restartNumberingAfterBreak="0">
     <w:nsid w:val="6BDB0404"/>
     <w:multiLevelType w:val="hybridMultilevel"/>
     <w:tmpl w:val="6FDE3AC8"/>
@@ -3818,7 +4898,7 @@
       </w:rPr>
     </w:lvl>
   </w:abstractNum>
-  <w:abstractNum w:abstractNumId="10" w15:restartNumberingAfterBreak="0">
+  <w:abstractNum w:abstractNumId="13" w15:restartNumberingAfterBreak="0">
     <w:nsid w:val="6F1B3CF6"/>
     <w:multiLevelType w:val="hybridMultilevel"/>
     <w:tmpl w:val="B8644F26"/>
@@ -3931,7 +5011,7 @@
       </w:rPr>
     </w:lvl>
   </w:abstractNum>
-  <w:abstractNum w:abstractNumId="11" w15:restartNumberingAfterBreak="0">
+  <w:abstractNum w:abstractNumId="14" w15:restartNumberingAfterBreak="0">
     <w:nsid w:val="6F415757"/>
     <w:multiLevelType w:val="hybridMultilevel"/>
     <w:tmpl w:val="FF168F5A"/>
@@ -4044,7 +5124,7 @@
       </w:rPr>
     </w:lvl>
   </w:abstractNum>
-  <w:abstractNum w:abstractNumId="12" w15:restartNumberingAfterBreak="0">
+  <w:abstractNum w:abstractNumId="15" w15:restartNumberingAfterBreak="0">
     <w:nsid w:val="713A1F9D"/>
     <w:multiLevelType w:val="hybridMultilevel"/>
     <w:tmpl w:val="E2E86A4C"/>
@@ -4157,7 +5237,7 @@
       </w:rPr>
     </w:lvl>
   </w:abstractNum>
-  <w:abstractNum w:abstractNumId="13" w15:restartNumberingAfterBreak="0">
+  <w:abstractNum w:abstractNumId="16" w15:restartNumberingAfterBreak="0">
     <w:nsid w:val="7343107C"/>
     <w:multiLevelType w:val="hybridMultilevel"/>
     <w:tmpl w:val="1F2068D4"/>
@@ -4270,8 +5350,121 @@
       </w:rPr>
     </w:lvl>
   </w:abstractNum>
+  <w:abstractNum w:abstractNumId="17" w15:restartNumberingAfterBreak="0">
+    <w:nsid w:val="7A3A55AD"/>
+    <w:multiLevelType w:val="hybridMultilevel"/>
+    <w:tmpl w:val="42F660E2"/>
+    <w:lvl w:ilvl="0" w:tplc="04090001">
+      <w:start w:val="1"/>
+      <w:numFmt w:val="bullet"/>
+      <w:lvlText w:val=""/>
+      <w:lvlJc w:val="left"/>
+      <w:pPr>
+        <w:ind w:left="720" w:hanging="360"/>
+      </w:pPr>
+      <w:rPr>
+        <w:rFonts w:ascii="Symbol" w:hAnsi="Symbol" w:hint="default"/>
+      </w:rPr>
+    </w:lvl>
+    <w:lvl w:ilvl="1" w:tplc="04090003">
+      <w:start w:val="1"/>
+      <w:numFmt w:val="bullet"/>
+      <w:lvlText w:val="o"/>
+      <w:lvlJc w:val="left"/>
+      <w:pPr>
+        <w:ind w:left="1440" w:hanging="360"/>
+      </w:pPr>
+      <w:rPr>
+        <w:rFonts w:ascii="Courier New" w:hAnsi="Courier New" w:cs="Courier New" w:hint="default"/>
+      </w:rPr>
+    </w:lvl>
+    <w:lvl w:ilvl="2" w:tplc="04090005" w:tentative="1">
+      <w:start w:val="1"/>
+      <w:numFmt w:val="bullet"/>
+      <w:lvlText w:val=""/>
+      <w:lvlJc w:val="left"/>
+      <w:pPr>
+        <w:ind w:left="2160" w:hanging="360"/>
+      </w:pPr>
+      <w:rPr>
+        <w:rFonts w:ascii="Wingdings" w:hAnsi="Wingdings" w:hint="default"/>
+      </w:rPr>
+    </w:lvl>
+    <w:lvl w:ilvl="3" w:tplc="04090001" w:tentative="1">
+      <w:start w:val="1"/>
+      <w:numFmt w:val="bullet"/>
+      <w:lvlText w:val=""/>
+      <w:lvlJc w:val="left"/>
+      <w:pPr>
+        <w:ind w:left="2880" w:hanging="360"/>
+      </w:pPr>
+      <w:rPr>
+        <w:rFonts w:ascii="Symbol" w:hAnsi="Symbol" w:hint="default"/>
+      </w:rPr>
+    </w:lvl>
+    <w:lvl w:ilvl="4" w:tplc="04090003" w:tentative="1">
+      <w:start w:val="1"/>
+      <w:numFmt w:val="bullet"/>
+      <w:lvlText w:val="o"/>
+      <w:lvlJc w:val="left"/>
+      <w:pPr>
+        <w:ind w:left="3600" w:hanging="360"/>
+      </w:pPr>
+      <w:rPr>
+        <w:rFonts w:ascii="Courier New" w:hAnsi="Courier New" w:cs="Courier New" w:hint="default"/>
+      </w:rPr>
+    </w:lvl>
+    <w:lvl w:ilvl="5" w:tplc="04090005" w:tentative="1">
+      <w:start w:val="1"/>
+      <w:numFmt w:val="bullet"/>
+      <w:lvlText w:val=""/>
+      <w:lvlJc w:val="left"/>
+      <w:pPr>
+        <w:ind w:left="4320" w:hanging="360"/>
+      </w:pPr>
+      <w:rPr>
+        <w:rFonts w:ascii="Wingdings" w:hAnsi="Wingdings" w:hint="default"/>
+      </w:rPr>
+    </w:lvl>
+    <w:lvl w:ilvl="6" w:tplc="04090001" w:tentative="1">
+      <w:start w:val="1"/>
+      <w:numFmt w:val="bullet"/>
+      <w:lvlText w:val=""/>
+      <w:lvlJc w:val="left"/>
+      <w:pPr>
+        <w:ind w:left="5040" w:hanging="360"/>
+      </w:pPr>
+      <w:rPr>
+        <w:rFonts w:ascii="Symbol" w:hAnsi="Symbol" w:hint="default"/>
+      </w:rPr>
+    </w:lvl>
+    <w:lvl w:ilvl="7" w:tplc="04090003" w:tentative="1">
+      <w:start w:val="1"/>
+      <w:numFmt w:val="bullet"/>
+      <w:lvlText w:val="o"/>
+      <w:lvlJc w:val="left"/>
+      <w:pPr>
+        <w:ind w:left="5760" w:hanging="360"/>
+      </w:pPr>
+      <w:rPr>
+        <w:rFonts w:ascii="Courier New" w:hAnsi="Courier New" w:cs="Courier New" w:hint="default"/>
+      </w:rPr>
+    </w:lvl>
+    <w:lvl w:ilvl="8" w:tplc="04090005" w:tentative="1">
+      <w:start w:val="1"/>
+      <w:numFmt w:val="bullet"/>
+      <w:lvlText w:val=""/>
+      <w:lvlJc w:val="left"/>
+      <w:pPr>
+        <w:ind w:left="6480" w:hanging="360"/>
+      </w:pPr>
+      <w:rPr>
+        <w:rFonts w:ascii="Wingdings" w:hAnsi="Wingdings" w:hint="default"/>
+      </w:rPr>
+    </w:lvl>
+  </w:abstractNum>
   <w:num w:numId="1">
-    <w:abstractNumId w:val="8"/>
+    <w:abstractNumId w:val="11"/>
   </w:num>
   <w:num w:numId="2">
     <w:abstractNumId w:val="3"/>
@@ -4280,28 +5473,28 @@
     <w:abstractNumId w:val="0"/>
   </w:num>
   <w:num w:numId="4">
-    <w:abstractNumId w:val="9"/>
+    <w:abstractNumId w:val="12"/>
   </w:num>
   <w:num w:numId="5">
-    <w:abstractNumId w:val="13"/>
+    <w:abstractNumId w:val="16"/>
   </w:num>
   <w:num w:numId="6">
-    <w:abstractNumId w:val="5"/>
+    <w:abstractNumId w:val="6"/>
   </w:num>
   <w:num w:numId="7">
     <w:abstractNumId w:val="4"/>
   </w:num>
   <w:num w:numId="8">
+    <w:abstractNumId w:val="9"/>
+  </w:num>
+  <w:num w:numId="9">
+    <w:abstractNumId w:val="13"/>
+  </w:num>
+  <w:num w:numId="10">
     <w:abstractNumId w:val="7"/>
   </w:num>
-  <w:num w:numId="9">
-    <w:abstractNumId w:val="10"/>
-  </w:num>
-  <w:num w:numId="10">
-    <w:abstractNumId w:val="6"/>
-  </w:num>
   <w:num w:numId="11">
-    <w:abstractNumId w:val="12"/>
+    <w:abstractNumId w:val="15"/>
   </w:num>
   <w:num w:numId="12">
     <w:abstractNumId w:val="2"/>
@@ -4310,7 +5503,19 @@
     <w:abstractNumId w:val="1"/>
   </w:num>
   <w:num w:numId="14">
-    <w:abstractNumId w:val="11"/>
+    <w:abstractNumId w:val="14"/>
+  </w:num>
+  <w:num w:numId="15">
+    <w:abstractNumId w:val="8"/>
+  </w:num>
+  <w:num w:numId="16">
+    <w:abstractNumId w:val="10"/>
+  </w:num>
+  <w:num w:numId="17">
+    <w:abstractNumId w:val="5"/>
+  </w:num>
+  <w:num w:numId="18">
+    <w:abstractNumId w:val="17"/>
   </w:num>
 </w:numbering>
 </file>

</xml_diff>

<commit_message>
Added mock API, script to generate mock data, changed index.js to display table with mock user data (not working due to CORS, maybe).
</commit_message>
<xml_diff>
--- a/Notes.docx
+++ b/Notes.docx
@@ -2909,11 +2909,9 @@
       </w:r>
     </w:p>
     <w:p>
-      <w:proofErr w:type="spellStart"/>
       <w:r>
         <w:t>Modern</w:t>
       </w:r>
-      <w:proofErr w:type="spellEnd"/>
     </w:p>
     <w:p>
       <w:pPr>
@@ -3170,7 +3168,6 @@
           <w:b/>
         </w:rPr>
       </w:pPr>
-      <w:bookmarkStart w:id="0" w:name="_GoBack"/>
       <w:r>
         <w:t>Can</w:t>
       </w:r>
@@ -3178,14 +3175,7 @@
         <w:rPr>
           <w:b/>
         </w:rPr>
-        <w:t xml:space="preserve"> </w:t>
-      </w:r>
-      <w:bookmarkEnd w:id="0"/>
-      <w:r>
-        <w:rPr>
-          <w:b/>
-        </w:rPr>
-        <w:t>load modules at runtime</w:t>
+        <w:t xml:space="preserve"> load modules at runtime</w:t>
       </w:r>
     </w:p>
     <w:p>
@@ -3416,7 +3406,957 @@
         <w:t>Comprehensive</w:t>
       </w:r>
     </w:p>
-    <w:p/>
+    <w:p>
+      <w:pPr>
+        <w:rPr>
+          <w:rFonts w:asciiTheme="majorHAnsi" w:eastAsiaTheme="majorEastAsia" w:hAnsiTheme="majorHAnsi" w:cstheme="majorBidi"/>
+          <w:color w:val="2F5496" w:themeColor="accent1" w:themeShade="BF"/>
+          <w:sz w:val="32"/>
+          <w:szCs w:val="32"/>
+        </w:rPr>
+      </w:pPr>
+      <w:r>
+        <w:br w:type="page"/>
+      </w:r>
+    </w:p>
+    <w:p>
+      <w:pPr>
+        <w:pStyle w:val="Heading1"/>
+      </w:pPr>
+      <w:r>
+        <w:lastRenderedPageBreak/>
+        <w:t>HTTP Calls</w:t>
+      </w:r>
+    </w:p>
+    <w:p>
+      <w:r>
+        <w:t xml:space="preserve">Virtually every modern JavaScript application </w:t>
+      </w:r>
+      <w:r>
+        <w:t>makes Hypertext Transfer Protocol (HTTP) calls.</w:t>
+      </w:r>
+    </w:p>
+    <w:p>
+      <w:pPr>
+        <w:pStyle w:val="Heading2"/>
+      </w:pPr>
+      <w:r>
+        <w:t>Approaches</w:t>
+      </w:r>
+    </w:p>
+    <w:p>
+      <w:pPr>
+        <w:pStyle w:val="Heading3"/>
+      </w:pPr>
+      <w:r>
+        <w:t>Node</w:t>
+      </w:r>
+    </w:p>
+    <w:p>
+      <w:pPr>
+        <w:pStyle w:val="ListParagraph"/>
+        <w:numPr>
+          <w:ilvl w:val="0"/>
+          <w:numId w:val="20"/>
+        </w:numPr>
+      </w:pPr>
+      <w:r>
+        <w:t>http</w:t>
+      </w:r>
+    </w:p>
+    <w:p>
+      <w:pPr>
+        <w:pStyle w:val="ListParagraph"/>
+        <w:numPr>
+          <w:ilvl w:val="1"/>
+          <w:numId w:val="20"/>
+        </w:numPr>
+      </w:pPr>
+      <w:r>
+        <w:t>Built-in package</w:t>
+      </w:r>
+    </w:p>
+    <w:p>
+      <w:pPr>
+        <w:pStyle w:val="ListParagraph"/>
+        <w:numPr>
+          <w:ilvl w:val="1"/>
+          <w:numId w:val="20"/>
+        </w:numPr>
+      </w:pPr>
+      <w:r>
+        <w:t>Low level library</w:t>
+      </w:r>
+    </w:p>
+    <w:p>
+      <w:pPr>
+        <w:pStyle w:val="ListParagraph"/>
+        <w:numPr>
+          <w:ilvl w:val="1"/>
+          <w:numId w:val="20"/>
+        </w:numPr>
+      </w:pPr>
+      <w:r>
+        <w:t>Basic functionality for making HTTP requests</w:t>
+      </w:r>
+    </w:p>
+    <w:p>
+      <w:pPr>
+        <w:pStyle w:val="ListParagraph"/>
+        <w:numPr>
+          <w:ilvl w:val="0"/>
+          <w:numId w:val="20"/>
+        </w:numPr>
+        <w:rPr>
+          <w:b/>
+        </w:rPr>
+      </w:pPr>
+      <w:r>
+        <w:rPr>
+          <w:b/>
+        </w:rPr>
+        <w:t>request</w:t>
+      </w:r>
+    </w:p>
+    <w:p>
+      <w:pPr>
+        <w:pStyle w:val="ListParagraph"/>
+        <w:numPr>
+          <w:ilvl w:val="1"/>
+          <w:numId w:val="20"/>
+        </w:numPr>
+      </w:pPr>
+      <w:r>
+        <w:t>Higher level library</w:t>
+      </w:r>
+    </w:p>
+    <w:p>
+      <w:pPr>
+        <w:pStyle w:val="ListParagraph"/>
+        <w:numPr>
+          <w:ilvl w:val="1"/>
+          <w:numId w:val="20"/>
+        </w:numPr>
+      </w:pPr>
+      <w:r>
+        <w:t>Simple calls</w:t>
+      </w:r>
+    </w:p>
+    <w:p>
+      <w:pPr>
+        <w:pStyle w:val="ListParagraph"/>
+        <w:numPr>
+          <w:ilvl w:val="1"/>
+          <w:numId w:val="20"/>
+        </w:numPr>
+      </w:pPr>
+      <w:r>
+        <w:t>Streamlined API</w:t>
+      </w:r>
+    </w:p>
+    <w:p>
+      <w:pPr>
+        <w:pStyle w:val="Heading3"/>
+      </w:pPr>
+      <w:r>
+        <w:t>Browser</w:t>
+      </w:r>
+    </w:p>
+    <w:p>
+      <w:pPr>
+        <w:pStyle w:val="ListParagraph"/>
+        <w:numPr>
+          <w:ilvl w:val="0"/>
+          <w:numId w:val="21"/>
+        </w:numPr>
+      </w:pPr>
+      <w:proofErr w:type="spellStart"/>
+      <w:r>
+        <w:t>XMLHttpRequest</w:t>
+      </w:r>
+      <w:proofErr w:type="spellEnd"/>
+      <w:r>
+        <w:t xml:space="preserve"> (XHR)</w:t>
+      </w:r>
+    </w:p>
+    <w:p>
+      <w:pPr>
+        <w:pStyle w:val="ListParagraph"/>
+        <w:numPr>
+          <w:ilvl w:val="1"/>
+          <w:numId w:val="21"/>
+        </w:numPr>
+      </w:pPr>
+      <w:r>
+        <w:t>Old</w:t>
+      </w:r>
+    </w:p>
+    <w:p>
+      <w:pPr>
+        <w:pStyle w:val="ListParagraph"/>
+        <w:numPr>
+          <w:ilvl w:val="0"/>
+          <w:numId w:val="21"/>
+        </w:numPr>
+      </w:pPr>
+      <w:r>
+        <w:t>jQuery</w:t>
+      </w:r>
+    </w:p>
+    <w:p>
+      <w:pPr>
+        <w:pStyle w:val="ListParagraph"/>
+        <w:numPr>
+          <w:ilvl w:val="1"/>
+          <w:numId w:val="21"/>
+        </w:numPr>
+      </w:pPr>
+      <w:r>
+        <w:t>Logical way to handle HTTP calls</w:t>
+      </w:r>
+    </w:p>
+    <w:p>
+      <w:pPr>
+        <w:pStyle w:val="ListParagraph"/>
+        <w:numPr>
+          <w:ilvl w:val="1"/>
+          <w:numId w:val="21"/>
+        </w:numPr>
+      </w:pPr>
+      <w:r>
+        <w:t>Avoids pulling in extra dependencies</w:t>
+      </w:r>
+    </w:p>
+    <w:p>
+      <w:pPr>
+        <w:pStyle w:val="ListParagraph"/>
+        <w:numPr>
+          <w:ilvl w:val="0"/>
+          <w:numId w:val="21"/>
+        </w:numPr>
+      </w:pPr>
+      <w:r>
+        <w:t>Framework-based</w:t>
+      </w:r>
+    </w:p>
+    <w:p>
+      <w:pPr>
+        <w:pStyle w:val="ListParagraph"/>
+        <w:numPr>
+          <w:ilvl w:val="1"/>
+          <w:numId w:val="21"/>
+        </w:numPr>
+      </w:pPr>
+      <w:r>
+        <w:t>Many full-featured frameworks include their own HTTP service.</w:t>
+      </w:r>
+    </w:p>
+    <w:p>
+      <w:pPr>
+        <w:pStyle w:val="ListParagraph"/>
+        <w:numPr>
+          <w:ilvl w:val="0"/>
+          <w:numId w:val="21"/>
+        </w:numPr>
+        <w:rPr>
+          <w:b/>
+        </w:rPr>
+      </w:pPr>
+      <w:r>
+        <w:rPr>
+          <w:b/>
+        </w:rPr>
+        <w:t>Fetch</w:t>
+      </w:r>
+    </w:p>
+    <w:p>
+      <w:pPr>
+        <w:pStyle w:val="ListParagraph"/>
+        <w:numPr>
+          <w:ilvl w:val="1"/>
+          <w:numId w:val="21"/>
+        </w:numPr>
+      </w:pPr>
+      <w:r>
+        <w:t>Streamlined API</w:t>
+      </w:r>
+    </w:p>
+    <w:p>
+      <w:pPr>
+        <w:pStyle w:val="ListParagraph"/>
+        <w:numPr>
+          <w:ilvl w:val="1"/>
+          <w:numId w:val="21"/>
+        </w:numPr>
+      </w:pPr>
+      <w:r>
+        <w:t>Not supported by every browser</w:t>
+      </w:r>
+    </w:p>
+    <w:p>
+      <w:pPr>
+        <w:pStyle w:val="ListParagraph"/>
+        <w:numPr>
+          <w:ilvl w:val="2"/>
+          <w:numId w:val="21"/>
+        </w:numPr>
+      </w:pPr>
+      <w:r>
+        <w:t>B</w:t>
+      </w:r>
+      <w:r>
+        <w:t xml:space="preserve">rowser </w:t>
+      </w:r>
+      <w:proofErr w:type="spellStart"/>
+      <w:r>
+        <w:t>polyfill</w:t>
+      </w:r>
+      <w:proofErr w:type="spellEnd"/>
+      <w:r>
+        <w:t xml:space="preserve"> (</w:t>
+      </w:r>
+      <w:r>
+        <w:t>github.com/</w:t>
+      </w:r>
+      <w:proofErr w:type="spellStart"/>
+      <w:r>
+        <w:t>github</w:t>
+      </w:r>
+      <w:proofErr w:type="spellEnd"/>
+      <w:r>
+        <w:t>/fetch)</w:t>
+      </w:r>
+    </w:p>
+    <w:p>
+      <w:pPr>
+        <w:pStyle w:val="ListParagraph"/>
+        <w:numPr>
+          <w:ilvl w:val="2"/>
+          <w:numId w:val="21"/>
+        </w:numPr>
+      </w:pPr>
+      <w:r>
+        <w:t xml:space="preserve">Isomorphic </w:t>
+      </w:r>
+      <w:proofErr w:type="spellStart"/>
+      <w:r>
+        <w:t>polyfill</w:t>
+      </w:r>
+      <w:proofErr w:type="spellEnd"/>
+      <w:r>
+        <w:t xml:space="preserve"> (github.com/</w:t>
+      </w:r>
+      <w:proofErr w:type="spellStart"/>
+      <w:r>
+        <w:t>matthew-andrews</w:t>
+      </w:r>
+      <w:proofErr w:type="spellEnd"/>
+      <w:r>
+        <w:t>/isomorphic-fetch</w:t>
+      </w:r>
+    </w:p>
+    <w:p>
+      <w:pPr>
+        <w:pStyle w:val="ListParagraph"/>
+        <w:numPr>
+          <w:ilvl w:val="2"/>
+          <w:numId w:val="21"/>
+        </w:numPr>
+      </w:pPr>
+      <w:r>
+        <w:t xml:space="preserve">Polyfill.io </w:t>
+      </w:r>
+      <w:r>
+        <w:t xml:space="preserve">sends a </w:t>
+      </w:r>
+      <w:proofErr w:type="spellStart"/>
+      <w:r>
+        <w:t>polyfill</w:t>
+      </w:r>
+      <w:proofErr w:type="spellEnd"/>
+      <w:r>
+        <w:t xml:space="preserve"> only to browsers that need it.</w:t>
+      </w:r>
+    </w:p>
+    <w:p>
+      <w:pPr>
+        <w:pStyle w:val="Heading3"/>
+      </w:pPr>
+      <w:r>
+        <w:t>Node &amp; Browser</w:t>
+      </w:r>
+    </w:p>
+    <w:p>
+      <w:pPr>
+        <w:pStyle w:val="ListParagraph"/>
+        <w:numPr>
+          <w:ilvl w:val="0"/>
+          <w:numId w:val="22"/>
+        </w:numPr>
+      </w:pPr>
+      <w:r>
+        <w:t>isomorphic-fetch</w:t>
+      </w:r>
+    </w:p>
+    <w:p>
+      <w:pPr>
+        <w:pStyle w:val="ListParagraph"/>
+        <w:numPr>
+          <w:ilvl w:val="1"/>
+          <w:numId w:val="22"/>
+        </w:numPr>
+      </w:pPr>
+      <w:proofErr w:type="spellStart"/>
+      <w:r>
+        <w:t>npm</w:t>
+      </w:r>
+      <w:proofErr w:type="spellEnd"/>
+      <w:r>
+        <w:t xml:space="preserve"> package</w:t>
+      </w:r>
+    </w:p>
+    <w:p>
+      <w:pPr>
+        <w:pStyle w:val="ListParagraph"/>
+        <w:numPr>
+          <w:ilvl w:val="1"/>
+          <w:numId w:val="22"/>
+        </w:numPr>
+      </w:pPr>
+      <w:r>
+        <w:t>Fetch-like API</w:t>
+      </w:r>
+    </w:p>
+    <w:p>
+      <w:pPr>
+        <w:pStyle w:val="ListParagraph"/>
+        <w:numPr>
+          <w:ilvl w:val="0"/>
+          <w:numId w:val="22"/>
+        </w:numPr>
+      </w:pPr>
+      <w:proofErr w:type="spellStart"/>
+      <w:r>
+        <w:t>xhr</w:t>
+      </w:r>
+      <w:proofErr w:type="spellEnd"/>
+    </w:p>
+    <w:p>
+      <w:pPr>
+        <w:pStyle w:val="ListParagraph"/>
+        <w:numPr>
+          <w:ilvl w:val="1"/>
+          <w:numId w:val="22"/>
+        </w:numPr>
+      </w:pPr>
+      <w:proofErr w:type="spellStart"/>
+      <w:r>
+        <w:t>npm</w:t>
+      </w:r>
+      <w:proofErr w:type="spellEnd"/>
+      <w:r>
+        <w:t xml:space="preserve"> package</w:t>
+      </w:r>
+    </w:p>
+    <w:p>
+      <w:pPr>
+        <w:pStyle w:val="ListParagraph"/>
+        <w:numPr>
+          <w:ilvl w:val="0"/>
+          <w:numId w:val="22"/>
+        </w:numPr>
+      </w:pPr>
+      <w:proofErr w:type="spellStart"/>
+      <w:r>
+        <w:t>SuperAgent</w:t>
+      </w:r>
+      <w:proofErr w:type="spellEnd"/>
+    </w:p>
+    <w:p>
+      <w:pPr>
+        <w:pStyle w:val="ListParagraph"/>
+        <w:numPr>
+          <w:ilvl w:val="1"/>
+          <w:numId w:val="22"/>
+        </w:numPr>
+      </w:pPr>
+      <w:r>
+        <w:t>Plugin ecosystem</w:t>
+      </w:r>
+    </w:p>
+    <w:p>
+      <w:pPr>
+        <w:pStyle w:val="ListParagraph"/>
+        <w:numPr>
+          <w:ilvl w:val="0"/>
+          <w:numId w:val="22"/>
+        </w:numPr>
+      </w:pPr>
+      <w:proofErr w:type="spellStart"/>
+      <w:r>
+        <w:t>Axios</w:t>
+      </w:r>
+      <w:proofErr w:type="spellEnd"/>
+    </w:p>
+    <w:p>
+      <w:pPr>
+        <w:pStyle w:val="ListParagraph"/>
+        <w:numPr>
+          <w:ilvl w:val="1"/>
+          <w:numId w:val="22"/>
+        </w:numPr>
+      </w:pPr>
+      <w:r>
+        <w:t>Clean, promise based API</w:t>
+      </w:r>
+    </w:p>
+    <w:p>
+      <w:pPr>
+        <w:pStyle w:val="Heading2"/>
+      </w:pPr>
+      <w:r>
+        <w:t>Centralize API Calls</w:t>
+      </w:r>
+    </w:p>
+    <w:p>
+      <w:r>
+        <w:t>We must ensure API calls are handled in a single spot. It gives us…</w:t>
+      </w:r>
+    </w:p>
+    <w:p>
+      <w:pPr>
+        <w:pStyle w:val="ListParagraph"/>
+        <w:numPr>
+          <w:ilvl w:val="0"/>
+          <w:numId w:val="23"/>
+        </w:numPr>
+      </w:pPr>
+      <w:r>
+        <w:t>…</w:t>
+      </w:r>
+      <w:r>
+        <w:t>one place to</w:t>
+      </w:r>
+      <w:r>
+        <w:t xml:space="preserve"> configure all our calls.</w:t>
+      </w:r>
+    </w:p>
+    <w:p>
+      <w:pPr>
+        <w:pStyle w:val="ListParagraph"/>
+        <w:numPr>
+          <w:ilvl w:val="0"/>
+          <w:numId w:val="23"/>
+        </w:numPr>
+      </w:pPr>
+      <w:r>
+        <w:t>…</w:t>
+      </w:r>
+      <w:r>
+        <w:t>one place to</w:t>
+      </w:r>
+      <w:r>
+        <w:t xml:space="preserve"> handle </w:t>
+      </w:r>
+      <w:proofErr w:type="spellStart"/>
+      <w:r>
+        <w:t>preloader</w:t>
+      </w:r>
+      <w:proofErr w:type="spellEnd"/>
+      <w:r>
+        <w:t xml:space="preserve"> logic</w:t>
+      </w:r>
+    </w:p>
+    <w:p>
+      <w:pPr>
+        <w:pStyle w:val="ListParagraph"/>
+        <w:numPr>
+          <w:ilvl w:val="0"/>
+          <w:numId w:val="23"/>
+        </w:numPr>
+      </w:pPr>
+      <w:r>
+        <w:lastRenderedPageBreak/>
+        <w:t>…</w:t>
+      </w:r>
+      <w:r>
+        <w:t>one place to</w:t>
+      </w:r>
+      <w:r>
+        <w:t xml:space="preserve"> handle errors</w:t>
+      </w:r>
+    </w:p>
+    <w:p>
+      <w:pPr>
+        <w:pStyle w:val="ListParagraph"/>
+        <w:numPr>
+          <w:ilvl w:val="0"/>
+          <w:numId w:val="23"/>
+        </w:numPr>
+      </w:pPr>
+      <w:r>
+        <w:t>…a single seam for mocking</w:t>
+      </w:r>
+    </w:p>
+    <w:p>
+      <w:pPr>
+        <w:pStyle w:val="Heading2"/>
+      </w:pPr>
+      <w:r>
+        <w:t>Mock HTTP</w:t>
+      </w:r>
+    </w:p>
+    <w:p>
+      <w:r>
+        <w:t>Benefits:</w:t>
+      </w:r>
+    </w:p>
+    <w:p>
+      <w:pPr>
+        <w:pStyle w:val="ListParagraph"/>
+        <w:numPr>
+          <w:ilvl w:val="0"/>
+          <w:numId w:val="24"/>
+        </w:numPr>
+      </w:pPr>
+      <w:r>
+        <w:t>Quick and reliable unit testing</w:t>
+      </w:r>
+    </w:p>
+    <w:p>
+      <w:pPr>
+        <w:pStyle w:val="ListParagraph"/>
+        <w:numPr>
+          <w:ilvl w:val="0"/>
+          <w:numId w:val="24"/>
+        </w:numPr>
+      </w:pPr>
+      <w:r>
+        <w:t>Instant response</w:t>
+      </w:r>
+    </w:p>
+    <w:p>
+      <w:pPr>
+        <w:pStyle w:val="ListParagraph"/>
+        <w:numPr>
+          <w:ilvl w:val="0"/>
+          <w:numId w:val="24"/>
+        </w:numPr>
+      </w:pPr>
+      <w:r>
+        <w:t>Keep working when services are down</w:t>
+      </w:r>
+    </w:p>
+    <w:p>
+      <w:pPr>
+        <w:pStyle w:val="ListParagraph"/>
+        <w:numPr>
+          <w:ilvl w:val="0"/>
+          <w:numId w:val="24"/>
+        </w:numPr>
+      </w:pPr>
+      <w:r>
+        <w:t>Rapid prototyping</w:t>
+      </w:r>
+    </w:p>
+    <w:p>
+      <w:pPr>
+        <w:pStyle w:val="ListParagraph"/>
+        <w:numPr>
+          <w:ilvl w:val="0"/>
+          <w:numId w:val="24"/>
+        </w:numPr>
+      </w:pPr>
+      <w:r>
+        <w:t>Avoid inter-team bottlenecks</w:t>
+      </w:r>
+    </w:p>
+    <w:p>
+      <w:pPr>
+        <w:pStyle w:val="ListParagraph"/>
+        <w:numPr>
+          <w:ilvl w:val="0"/>
+          <w:numId w:val="24"/>
+        </w:numPr>
+      </w:pPr>
+      <w:r>
+        <w:t>Work offline</w:t>
+      </w:r>
+    </w:p>
+    <w:p>
+      <w:r>
+        <w:t>Ways:</w:t>
+      </w:r>
+    </w:p>
+    <w:p>
+      <w:pPr>
+        <w:pStyle w:val="ListParagraph"/>
+        <w:numPr>
+          <w:ilvl w:val="0"/>
+          <w:numId w:val="25"/>
+        </w:numPr>
+      </w:pPr>
+      <w:r>
+        <w:t>Nock</w:t>
+      </w:r>
+    </w:p>
+    <w:p>
+      <w:pPr>
+        <w:pStyle w:val="ListParagraph"/>
+        <w:numPr>
+          <w:ilvl w:val="1"/>
+          <w:numId w:val="25"/>
+        </w:numPr>
+      </w:pPr>
+      <w:r>
+        <w:t>For unit testing</w:t>
+      </w:r>
+    </w:p>
+    <w:p>
+      <w:pPr>
+        <w:pStyle w:val="ListParagraph"/>
+        <w:numPr>
+          <w:ilvl w:val="0"/>
+          <w:numId w:val="25"/>
+        </w:numPr>
+      </w:pPr>
+      <w:r>
+        <w:t>Static JSON</w:t>
+      </w:r>
+    </w:p>
+    <w:p>
+      <w:pPr>
+        <w:pStyle w:val="ListParagraph"/>
+        <w:numPr>
+          <w:ilvl w:val="0"/>
+          <w:numId w:val="25"/>
+        </w:numPr>
+      </w:pPr>
+      <w:r>
+        <w:t>Create development webserver</w:t>
+      </w:r>
+    </w:p>
+    <w:p>
+      <w:pPr>
+        <w:pStyle w:val="ListParagraph"/>
+        <w:numPr>
+          <w:ilvl w:val="1"/>
+          <w:numId w:val="25"/>
+        </w:numPr>
+      </w:pPr>
+      <w:proofErr w:type="spellStart"/>
+      <w:r>
+        <w:t>api</w:t>
+      </w:r>
+      <w:proofErr w:type="spellEnd"/>
+      <w:r>
+        <w:t>-mock</w:t>
+      </w:r>
+    </w:p>
+    <w:p>
+      <w:pPr>
+        <w:pStyle w:val="ListParagraph"/>
+        <w:numPr>
+          <w:ilvl w:val="1"/>
+          <w:numId w:val="25"/>
+        </w:numPr>
+      </w:pPr>
+      <w:r>
+        <w:t>JSON server</w:t>
+      </w:r>
+    </w:p>
+    <w:p>
+      <w:pPr>
+        <w:pStyle w:val="ListParagraph"/>
+        <w:numPr>
+          <w:ilvl w:val="1"/>
+          <w:numId w:val="25"/>
+        </w:numPr>
+      </w:pPr>
+      <w:r>
+        <w:t>JSON Schema faker</w:t>
+      </w:r>
+    </w:p>
+    <w:p>
+      <w:pPr>
+        <w:pStyle w:val="ListParagraph"/>
+        <w:numPr>
+          <w:ilvl w:val="1"/>
+          <w:numId w:val="25"/>
+        </w:numPr>
+      </w:pPr>
+      <w:proofErr w:type="spellStart"/>
+      <w:r>
+        <w:t>Browsersync</w:t>
+      </w:r>
+      <w:proofErr w:type="spellEnd"/>
+    </w:p>
+    <w:p>
+      <w:pPr>
+        <w:pStyle w:val="ListParagraph"/>
+        <w:numPr>
+          <w:ilvl w:val="1"/>
+          <w:numId w:val="25"/>
+        </w:numPr>
+      </w:pPr>
+      <w:r>
+        <w:t>Express</w:t>
+      </w:r>
+    </w:p>
+    <w:p>
+      <w:pPr>
+        <w:pStyle w:val="Heading2"/>
+      </w:pPr>
+      <w:r>
+        <w:t>Planning for Mocking HTTP</w:t>
+      </w:r>
+    </w:p>
+    <w:p>
+      <w:pPr>
+        <w:pStyle w:val="ListParagraph"/>
+        <w:numPr>
+          <w:ilvl w:val="0"/>
+          <w:numId w:val="26"/>
+        </w:numPr>
+      </w:pPr>
+      <w:r>
+        <w:t>Declare our schema</w:t>
+      </w:r>
+    </w:p>
+    <w:p>
+      <w:pPr>
+        <w:pStyle w:val="ListParagraph"/>
+        <w:numPr>
+          <w:ilvl w:val="1"/>
+          <w:numId w:val="26"/>
+        </w:numPr>
+      </w:pPr>
+      <w:r>
+        <w:t>JSON Schema Faker</w:t>
+      </w:r>
+    </w:p>
+    <w:p>
+      <w:pPr>
+        <w:pStyle w:val="ListParagraph"/>
+        <w:numPr>
+          <w:ilvl w:val="0"/>
+          <w:numId w:val="26"/>
+        </w:numPr>
+      </w:pPr>
+      <w:r>
+        <w:t>Generate Random Data</w:t>
+      </w:r>
+    </w:p>
+    <w:p>
+      <w:pPr>
+        <w:pStyle w:val="ListParagraph"/>
+        <w:numPr>
+          <w:ilvl w:val="1"/>
+          <w:numId w:val="26"/>
+        </w:numPr>
+      </w:pPr>
+      <w:r>
+        <w:t>faker.js</w:t>
+      </w:r>
+      <w:r>
+        <w:t xml:space="preserve"> </w:t>
+      </w:r>
+    </w:p>
+    <w:p>
+      <w:pPr>
+        <w:pStyle w:val="ListParagraph"/>
+        <w:numPr>
+          <w:ilvl w:val="2"/>
+          <w:numId w:val="26"/>
+        </w:numPr>
+      </w:pPr>
+      <w:r>
+        <w:t>github.com/</w:t>
+      </w:r>
+      <w:proofErr w:type="spellStart"/>
+      <w:r>
+        <w:t>Marak</w:t>
+      </w:r>
+      <w:proofErr w:type="spellEnd"/>
+      <w:r>
+        <w:t>/faker.js/wiki</w:t>
+      </w:r>
+    </w:p>
+    <w:p>
+      <w:pPr>
+        <w:pStyle w:val="ListParagraph"/>
+        <w:numPr>
+          <w:ilvl w:val="2"/>
+          <w:numId w:val="26"/>
+        </w:numPr>
+      </w:pPr>
+      <w:r>
+        <w:t>marak.github.io/faker.js/index.html</w:t>
+      </w:r>
+    </w:p>
+    <w:p>
+      <w:pPr>
+        <w:pStyle w:val="ListParagraph"/>
+        <w:numPr>
+          <w:ilvl w:val="1"/>
+          <w:numId w:val="26"/>
+        </w:numPr>
+      </w:pPr>
+      <w:r>
+        <w:t>chance.js</w:t>
+      </w:r>
+    </w:p>
+    <w:p>
+      <w:pPr>
+        <w:pStyle w:val="ListParagraph"/>
+        <w:numPr>
+          <w:ilvl w:val="1"/>
+          <w:numId w:val="26"/>
+        </w:numPr>
+      </w:pPr>
+      <w:r>
+        <w:t>randexp.js</w:t>
+      </w:r>
+    </w:p>
+    <w:p>
+      <w:pPr>
+        <w:pStyle w:val="ListParagraph"/>
+        <w:numPr>
+          <w:ilvl w:val="0"/>
+          <w:numId w:val="26"/>
+        </w:numPr>
+      </w:pPr>
+      <w:r>
+        <w:t>Serve Data via API</w:t>
+      </w:r>
+    </w:p>
+    <w:p>
+      <w:pPr>
+        <w:pStyle w:val="ListParagraph"/>
+        <w:numPr>
+          <w:ilvl w:val="1"/>
+          <w:numId w:val="26"/>
+        </w:numPr>
+      </w:pPr>
+      <w:r>
+        <w:t>JSON Server</w:t>
+      </w:r>
+    </w:p>
+    <w:p>
+      <w:pPr>
+        <w:pStyle w:val="Heading2"/>
+      </w:pPr>
+      <w:r>
+        <w:t>Mocking Libraries</w:t>
+      </w:r>
+    </w:p>
+    <w:p>
+      <w:r>
+        <w:t>JSON Schema (json-schema.org)</w:t>
+      </w:r>
+      <w:bookmarkStart w:id="0" w:name="_GoBack"/>
+      <w:bookmarkEnd w:id="0"/>
+    </w:p>
     <w:sectPr>
       <w:pgSz w:w="12240" w:h="15840"/>
       <w:pgMar w:top="1440" w:right="1440" w:bottom="1440" w:left="1440" w:header="720" w:footer="720" w:gutter="0"/>
@@ -3430,6 +4370,119 @@
 <file path=word/numbering.xml><?xml version="1.0" encoding="utf-8"?>
 <w:numbering xmlns:wpc="http://schemas.microsoft.com/office/word/2010/wordprocessingCanvas" xmlns:cx="http://schemas.microsoft.com/office/drawing/2014/chartex" xmlns:cx1="http://schemas.microsoft.com/office/drawing/2015/9/8/chartex" xmlns:cx2="http://schemas.microsoft.com/office/drawing/2015/10/21/chartex" xmlns:cx3="http://schemas.microsoft.com/office/drawing/2016/5/9/chartex" xmlns:cx4="http://schemas.microsoft.com/office/drawing/2016/5/10/chartex" xmlns:cx5="http://schemas.microsoft.com/office/drawing/2016/5/11/chartex" xmlns:cx6="http://schemas.microsoft.com/office/drawing/2016/5/12/chartex" xmlns:cx7="http://schemas.microsoft.com/office/drawing/2016/5/13/chartex" xmlns:cx8="http://schemas.microsoft.com/office/drawing/2016/5/14/chartex" xmlns:mc="http://schemas.openxmlformats.org/markup-compatibility/2006" xmlns:aink="http://schemas.microsoft.com/office/drawing/2016/ink" xmlns:am3d="http://schemas.microsoft.com/office/drawing/2017/model3d" xmlns:o="urn:schemas-microsoft-com:office:office" xmlns:r="http://schemas.openxmlformats.org/officeDocument/2006/relationships" xmlns:m="http://schemas.openxmlformats.org/officeDocument/2006/math" xmlns:v="urn:schemas-microsoft-com:vml" xmlns:wp14="http://schemas.microsoft.com/office/word/2010/wordprocessingDrawing" xmlns:wp="http://schemas.openxmlformats.org/drawingml/2006/wordprocessingDrawing" xmlns:w10="urn:schemas-microsoft-com:office:word" xmlns:w="http://schemas.openxmlformats.org/wordprocessingml/2006/main" xmlns:w14="http://schemas.microsoft.com/office/word/2010/wordml" xmlns:w15="http://schemas.microsoft.com/office/word/2012/wordml" xmlns:w16cid="http://schemas.microsoft.com/office/word/2016/wordml/cid" xmlns:w16se="http://schemas.microsoft.com/office/word/2015/wordml/symex" xmlns:wpg="http://schemas.microsoft.com/office/word/2010/wordprocessingGroup" xmlns:wpi="http://schemas.microsoft.com/office/word/2010/wordprocessingInk" xmlns:wne="http://schemas.microsoft.com/office/word/2006/wordml" xmlns:wps="http://schemas.microsoft.com/office/word/2010/wordprocessingShape" mc:Ignorable="w14 w15 w16se w16cid wp14">
   <w:abstractNum w:abstractNumId="0" w15:restartNumberingAfterBreak="0">
+    <w:nsid w:val="0EE46EEE"/>
+    <w:multiLevelType w:val="hybridMultilevel"/>
+    <w:tmpl w:val="D8A02D90"/>
+    <w:lvl w:ilvl="0" w:tplc="04090001">
+      <w:start w:val="1"/>
+      <w:numFmt w:val="bullet"/>
+      <w:lvlText w:val=""/>
+      <w:lvlJc w:val="left"/>
+      <w:pPr>
+        <w:ind w:left="720" w:hanging="360"/>
+      </w:pPr>
+      <w:rPr>
+        <w:rFonts w:ascii="Symbol" w:hAnsi="Symbol" w:hint="default"/>
+      </w:rPr>
+    </w:lvl>
+    <w:lvl w:ilvl="1" w:tplc="04090003" w:tentative="1">
+      <w:start w:val="1"/>
+      <w:numFmt w:val="bullet"/>
+      <w:lvlText w:val="o"/>
+      <w:lvlJc w:val="left"/>
+      <w:pPr>
+        <w:ind w:left="1440" w:hanging="360"/>
+      </w:pPr>
+      <w:rPr>
+        <w:rFonts w:ascii="Courier New" w:hAnsi="Courier New" w:cs="Courier New" w:hint="default"/>
+      </w:rPr>
+    </w:lvl>
+    <w:lvl w:ilvl="2" w:tplc="04090005" w:tentative="1">
+      <w:start w:val="1"/>
+      <w:numFmt w:val="bullet"/>
+      <w:lvlText w:val=""/>
+      <w:lvlJc w:val="left"/>
+      <w:pPr>
+        <w:ind w:left="2160" w:hanging="360"/>
+      </w:pPr>
+      <w:rPr>
+        <w:rFonts w:ascii="Wingdings" w:hAnsi="Wingdings" w:hint="default"/>
+      </w:rPr>
+    </w:lvl>
+    <w:lvl w:ilvl="3" w:tplc="04090001" w:tentative="1">
+      <w:start w:val="1"/>
+      <w:numFmt w:val="bullet"/>
+      <w:lvlText w:val=""/>
+      <w:lvlJc w:val="left"/>
+      <w:pPr>
+        <w:ind w:left="2880" w:hanging="360"/>
+      </w:pPr>
+      <w:rPr>
+        <w:rFonts w:ascii="Symbol" w:hAnsi="Symbol" w:hint="default"/>
+      </w:rPr>
+    </w:lvl>
+    <w:lvl w:ilvl="4" w:tplc="04090003" w:tentative="1">
+      <w:start w:val="1"/>
+      <w:numFmt w:val="bullet"/>
+      <w:lvlText w:val="o"/>
+      <w:lvlJc w:val="left"/>
+      <w:pPr>
+        <w:ind w:left="3600" w:hanging="360"/>
+      </w:pPr>
+      <w:rPr>
+        <w:rFonts w:ascii="Courier New" w:hAnsi="Courier New" w:cs="Courier New" w:hint="default"/>
+      </w:rPr>
+    </w:lvl>
+    <w:lvl w:ilvl="5" w:tplc="04090005" w:tentative="1">
+      <w:start w:val="1"/>
+      <w:numFmt w:val="bullet"/>
+      <w:lvlText w:val=""/>
+      <w:lvlJc w:val="left"/>
+      <w:pPr>
+        <w:ind w:left="4320" w:hanging="360"/>
+      </w:pPr>
+      <w:rPr>
+        <w:rFonts w:ascii="Wingdings" w:hAnsi="Wingdings" w:hint="default"/>
+      </w:rPr>
+    </w:lvl>
+    <w:lvl w:ilvl="6" w:tplc="04090001" w:tentative="1">
+      <w:start w:val="1"/>
+      <w:numFmt w:val="bullet"/>
+      <w:lvlText w:val=""/>
+      <w:lvlJc w:val="left"/>
+      <w:pPr>
+        <w:ind w:left="5040" w:hanging="360"/>
+      </w:pPr>
+      <w:rPr>
+        <w:rFonts w:ascii="Symbol" w:hAnsi="Symbol" w:hint="default"/>
+      </w:rPr>
+    </w:lvl>
+    <w:lvl w:ilvl="7" w:tplc="04090003" w:tentative="1">
+      <w:start w:val="1"/>
+      <w:numFmt w:val="bullet"/>
+      <w:lvlText w:val="o"/>
+      <w:lvlJc w:val="left"/>
+      <w:pPr>
+        <w:ind w:left="5760" w:hanging="360"/>
+      </w:pPr>
+      <w:rPr>
+        <w:rFonts w:ascii="Courier New" w:hAnsi="Courier New" w:cs="Courier New" w:hint="default"/>
+      </w:rPr>
+    </w:lvl>
+    <w:lvl w:ilvl="8" w:tplc="04090005" w:tentative="1">
+      <w:start w:val="1"/>
+      <w:numFmt w:val="bullet"/>
+      <w:lvlText w:val=""/>
+      <w:lvlJc w:val="left"/>
+      <w:pPr>
+        <w:ind w:left="6480" w:hanging="360"/>
+      </w:pPr>
+      <w:rPr>
+        <w:rFonts w:ascii="Wingdings" w:hAnsi="Wingdings" w:hint="default"/>
+      </w:rPr>
+    </w:lvl>
+  </w:abstractNum>
+  <w:abstractNum w:abstractNumId="1" w15:restartNumberingAfterBreak="0">
     <w:nsid w:val="142B658F"/>
     <w:multiLevelType w:val="hybridMultilevel"/>
     <w:tmpl w:val="E26CFE0C"/>
@@ -3542,7 +4595,7 @@
       </w:rPr>
     </w:lvl>
   </w:abstractNum>
-  <w:abstractNum w:abstractNumId="1" w15:restartNumberingAfterBreak="0">
+  <w:abstractNum w:abstractNumId="2" w15:restartNumberingAfterBreak="0">
     <w:nsid w:val="14831EB0"/>
     <w:multiLevelType w:val="hybridMultilevel"/>
     <w:tmpl w:val="0EB2FFF0"/>
@@ -3655,7 +4708,120 @@
       </w:rPr>
     </w:lvl>
   </w:abstractNum>
-  <w:abstractNum w:abstractNumId="2" w15:restartNumberingAfterBreak="0">
+  <w:abstractNum w:abstractNumId="3" w15:restartNumberingAfterBreak="0">
+    <w:nsid w:val="1A487CC8"/>
+    <w:multiLevelType w:val="hybridMultilevel"/>
+    <w:tmpl w:val="B15A48BC"/>
+    <w:lvl w:ilvl="0" w:tplc="04090001">
+      <w:start w:val="1"/>
+      <w:numFmt w:val="bullet"/>
+      <w:lvlText w:val=""/>
+      <w:lvlJc w:val="left"/>
+      <w:pPr>
+        <w:ind w:left="720" w:hanging="360"/>
+      </w:pPr>
+      <w:rPr>
+        <w:rFonts w:ascii="Symbol" w:hAnsi="Symbol" w:hint="default"/>
+      </w:rPr>
+    </w:lvl>
+    <w:lvl w:ilvl="1" w:tplc="04090003">
+      <w:start w:val="1"/>
+      <w:numFmt w:val="bullet"/>
+      <w:lvlText w:val="o"/>
+      <w:lvlJc w:val="left"/>
+      <w:pPr>
+        <w:ind w:left="1440" w:hanging="360"/>
+      </w:pPr>
+      <w:rPr>
+        <w:rFonts w:ascii="Courier New" w:hAnsi="Courier New" w:cs="Courier New" w:hint="default"/>
+      </w:rPr>
+    </w:lvl>
+    <w:lvl w:ilvl="2" w:tplc="04090005" w:tentative="1">
+      <w:start w:val="1"/>
+      <w:numFmt w:val="bullet"/>
+      <w:lvlText w:val=""/>
+      <w:lvlJc w:val="left"/>
+      <w:pPr>
+        <w:ind w:left="2160" w:hanging="360"/>
+      </w:pPr>
+      <w:rPr>
+        <w:rFonts w:ascii="Wingdings" w:hAnsi="Wingdings" w:hint="default"/>
+      </w:rPr>
+    </w:lvl>
+    <w:lvl w:ilvl="3" w:tplc="04090001" w:tentative="1">
+      <w:start w:val="1"/>
+      <w:numFmt w:val="bullet"/>
+      <w:lvlText w:val=""/>
+      <w:lvlJc w:val="left"/>
+      <w:pPr>
+        <w:ind w:left="2880" w:hanging="360"/>
+      </w:pPr>
+      <w:rPr>
+        <w:rFonts w:ascii="Symbol" w:hAnsi="Symbol" w:hint="default"/>
+      </w:rPr>
+    </w:lvl>
+    <w:lvl w:ilvl="4" w:tplc="04090003" w:tentative="1">
+      <w:start w:val="1"/>
+      <w:numFmt w:val="bullet"/>
+      <w:lvlText w:val="o"/>
+      <w:lvlJc w:val="left"/>
+      <w:pPr>
+        <w:ind w:left="3600" w:hanging="360"/>
+      </w:pPr>
+      <w:rPr>
+        <w:rFonts w:ascii="Courier New" w:hAnsi="Courier New" w:cs="Courier New" w:hint="default"/>
+      </w:rPr>
+    </w:lvl>
+    <w:lvl w:ilvl="5" w:tplc="04090005" w:tentative="1">
+      <w:start w:val="1"/>
+      <w:numFmt w:val="bullet"/>
+      <w:lvlText w:val=""/>
+      <w:lvlJc w:val="left"/>
+      <w:pPr>
+        <w:ind w:left="4320" w:hanging="360"/>
+      </w:pPr>
+      <w:rPr>
+        <w:rFonts w:ascii="Wingdings" w:hAnsi="Wingdings" w:hint="default"/>
+      </w:rPr>
+    </w:lvl>
+    <w:lvl w:ilvl="6" w:tplc="04090001" w:tentative="1">
+      <w:start w:val="1"/>
+      <w:numFmt w:val="bullet"/>
+      <w:lvlText w:val=""/>
+      <w:lvlJc w:val="left"/>
+      <w:pPr>
+        <w:ind w:left="5040" w:hanging="360"/>
+      </w:pPr>
+      <w:rPr>
+        <w:rFonts w:ascii="Symbol" w:hAnsi="Symbol" w:hint="default"/>
+      </w:rPr>
+    </w:lvl>
+    <w:lvl w:ilvl="7" w:tplc="04090003" w:tentative="1">
+      <w:start w:val="1"/>
+      <w:numFmt w:val="bullet"/>
+      <w:lvlText w:val="o"/>
+      <w:lvlJc w:val="left"/>
+      <w:pPr>
+        <w:ind w:left="5760" w:hanging="360"/>
+      </w:pPr>
+      <w:rPr>
+        <w:rFonts w:ascii="Courier New" w:hAnsi="Courier New" w:cs="Courier New" w:hint="default"/>
+      </w:rPr>
+    </w:lvl>
+    <w:lvl w:ilvl="8" w:tplc="04090005" w:tentative="1">
+      <w:start w:val="1"/>
+      <w:numFmt w:val="bullet"/>
+      <w:lvlText w:val=""/>
+      <w:lvlJc w:val="left"/>
+      <w:pPr>
+        <w:ind w:left="6480" w:hanging="360"/>
+      </w:pPr>
+      <w:rPr>
+        <w:rFonts w:ascii="Wingdings" w:hAnsi="Wingdings" w:hint="default"/>
+      </w:rPr>
+    </w:lvl>
+  </w:abstractNum>
+  <w:abstractNum w:abstractNumId="4" w15:restartNumberingAfterBreak="0">
     <w:nsid w:val="1FD0164F"/>
     <w:multiLevelType w:val="hybridMultilevel"/>
     <w:tmpl w:val="26C47864"/>
@@ -3768,7 +4934,7 @@
       </w:rPr>
     </w:lvl>
   </w:abstractNum>
-  <w:abstractNum w:abstractNumId="3" w15:restartNumberingAfterBreak="0">
+  <w:abstractNum w:abstractNumId="5" w15:restartNumberingAfterBreak="0">
     <w:nsid w:val="24B14AFE"/>
     <w:multiLevelType w:val="hybridMultilevel"/>
     <w:tmpl w:val="65D88B2A"/>
@@ -3881,7 +5047,7 @@
       </w:rPr>
     </w:lvl>
   </w:abstractNum>
-  <w:abstractNum w:abstractNumId="4" w15:restartNumberingAfterBreak="0">
+  <w:abstractNum w:abstractNumId="6" w15:restartNumberingAfterBreak="0">
     <w:nsid w:val="2E2F0D88"/>
     <w:multiLevelType w:val="hybridMultilevel"/>
     <w:tmpl w:val="7BD4EAD4"/>
@@ -3994,7 +5160,7 @@
       </w:rPr>
     </w:lvl>
   </w:abstractNum>
-  <w:abstractNum w:abstractNumId="5" w15:restartNumberingAfterBreak="0">
+  <w:abstractNum w:abstractNumId="7" w15:restartNumberingAfterBreak="0">
     <w:nsid w:val="3C565E49"/>
     <w:multiLevelType w:val="hybridMultilevel"/>
     <w:tmpl w:val="B3B0EC30"/>
@@ -4107,7 +5273,120 @@
       </w:rPr>
     </w:lvl>
   </w:abstractNum>
-  <w:abstractNum w:abstractNumId="6" w15:restartNumberingAfterBreak="0">
+  <w:abstractNum w:abstractNumId="8" w15:restartNumberingAfterBreak="0">
+    <w:nsid w:val="3F404473"/>
+    <w:multiLevelType w:val="hybridMultilevel"/>
+    <w:tmpl w:val="54E09C32"/>
+    <w:lvl w:ilvl="0" w:tplc="04090001">
+      <w:start w:val="1"/>
+      <w:numFmt w:val="bullet"/>
+      <w:lvlText w:val=""/>
+      <w:lvlJc w:val="left"/>
+      <w:pPr>
+        <w:ind w:left="720" w:hanging="360"/>
+      </w:pPr>
+      <w:rPr>
+        <w:rFonts w:ascii="Symbol" w:hAnsi="Symbol" w:hint="default"/>
+      </w:rPr>
+    </w:lvl>
+    <w:lvl w:ilvl="1" w:tplc="04090003">
+      <w:start w:val="1"/>
+      <w:numFmt w:val="bullet"/>
+      <w:lvlText w:val="o"/>
+      <w:lvlJc w:val="left"/>
+      <w:pPr>
+        <w:ind w:left="1440" w:hanging="360"/>
+      </w:pPr>
+      <w:rPr>
+        <w:rFonts w:ascii="Courier New" w:hAnsi="Courier New" w:cs="Courier New" w:hint="default"/>
+      </w:rPr>
+    </w:lvl>
+    <w:lvl w:ilvl="2" w:tplc="04090005" w:tentative="1">
+      <w:start w:val="1"/>
+      <w:numFmt w:val="bullet"/>
+      <w:lvlText w:val=""/>
+      <w:lvlJc w:val="left"/>
+      <w:pPr>
+        <w:ind w:left="2160" w:hanging="360"/>
+      </w:pPr>
+      <w:rPr>
+        <w:rFonts w:ascii="Wingdings" w:hAnsi="Wingdings" w:hint="default"/>
+      </w:rPr>
+    </w:lvl>
+    <w:lvl w:ilvl="3" w:tplc="04090001" w:tentative="1">
+      <w:start w:val="1"/>
+      <w:numFmt w:val="bullet"/>
+      <w:lvlText w:val=""/>
+      <w:lvlJc w:val="left"/>
+      <w:pPr>
+        <w:ind w:left="2880" w:hanging="360"/>
+      </w:pPr>
+      <w:rPr>
+        <w:rFonts w:ascii="Symbol" w:hAnsi="Symbol" w:hint="default"/>
+      </w:rPr>
+    </w:lvl>
+    <w:lvl w:ilvl="4" w:tplc="04090003" w:tentative="1">
+      <w:start w:val="1"/>
+      <w:numFmt w:val="bullet"/>
+      <w:lvlText w:val="o"/>
+      <w:lvlJc w:val="left"/>
+      <w:pPr>
+        <w:ind w:left="3600" w:hanging="360"/>
+      </w:pPr>
+      <w:rPr>
+        <w:rFonts w:ascii="Courier New" w:hAnsi="Courier New" w:cs="Courier New" w:hint="default"/>
+      </w:rPr>
+    </w:lvl>
+    <w:lvl w:ilvl="5" w:tplc="04090005" w:tentative="1">
+      <w:start w:val="1"/>
+      <w:numFmt w:val="bullet"/>
+      <w:lvlText w:val=""/>
+      <w:lvlJc w:val="left"/>
+      <w:pPr>
+        <w:ind w:left="4320" w:hanging="360"/>
+      </w:pPr>
+      <w:rPr>
+        <w:rFonts w:ascii="Wingdings" w:hAnsi="Wingdings" w:hint="default"/>
+      </w:rPr>
+    </w:lvl>
+    <w:lvl w:ilvl="6" w:tplc="04090001" w:tentative="1">
+      <w:start w:val="1"/>
+      <w:numFmt w:val="bullet"/>
+      <w:lvlText w:val=""/>
+      <w:lvlJc w:val="left"/>
+      <w:pPr>
+        <w:ind w:left="5040" w:hanging="360"/>
+      </w:pPr>
+      <w:rPr>
+        <w:rFonts w:ascii="Symbol" w:hAnsi="Symbol" w:hint="default"/>
+      </w:rPr>
+    </w:lvl>
+    <w:lvl w:ilvl="7" w:tplc="04090003" w:tentative="1">
+      <w:start w:val="1"/>
+      <w:numFmt w:val="bullet"/>
+      <w:lvlText w:val="o"/>
+      <w:lvlJc w:val="left"/>
+      <w:pPr>
+        <w:ind w:left="5760" w:hanging="360"/>
+      </w:pPr>
+      <w:rPr>
+        <w:rFonts w:ascii="Courier New" w:hAnsi="Courier New" w:cs="Courier New" w:hint="default"/>
+      </w:rPr>
+    </w:lvl>
+    <w:lvl w:ilvl="8" w:tplc="04090005" w:tentative="1">
+      <w:start w:val="1"/>
+      <w:numFmt w:val="bullet"/>
+      <w:lvlText w:val=""/>
+      <w:lvlJc w:val="left"/>
+      <w:pPr>
+        <w:ind w:left="6480" w:hanging="360"/>
+      </w:pPr>
+      <w:rPr>
+        <w:rFonts w:ascii="Wingdings" w:hAnsi="Wingdings" w:hint="default"/>
+      </w:rPr>
+    </w:lvl>
+  </w:abstractNum>
+  <w:abstractNum w:abstractNumId="9" w15:restartNumberingAfterBreak="0">
     <w:nsid w:val="444C50BB"/>
     <w:multiLevelType w:val="hybridMultilevel"/>
     <w:tmpl w:val="BF28187A"/>
@@ -4220,7 +5499,7 @@
       </w:rPr>
     </w:lvl>
   </w:abstractNum>
-  <w:abstractNum w:abstractNumId="7" w15:restartNumberingAfterBreak="0">
+  <w:abstractNum w:abstractNumId="10" w15:restartNumberingAfterBreak="0">
     <w:nsid w:val="46B3766B"/>
     <w:multiLevelType w:val="hybridMultilevel"/>
     <w:tmpl w:val="82C0957A"/>
@@ -4333,7 +5612,7 @@
       </w:rPr>
     </w:lvl>
   </w:abstractNum>
-  <w:abstractNum w:abstractNumId="8" w15:restartNumberingAfterBreak="0">
+  <w:abstractNum w:abstractNumId="11" w15:restartNumberingAfterBreak="0">
     <w:nsid w:val="46DE6FF9"/>
     <w:multiLevelType w:val="hybridMultilevel"/>
     <w:tmpl w:val="F40E5712"/>
@@ -4446,7 +5725,120 @@
       </w:rPr>
     </w:lvl>
   </w:abstractNum>
-  <w:abstractNum w:abstractNumId="9" w15:restartNumberingAfterBreak="0">
+  <w:abstractNum w:abstractNumId="12" w15:restartNumberingAfterBreak="0">
+    <w:nsid w:val="4AF318EE"/>
+    <w:multiLevelType w:val="hybridMultilevel"/>
+    <w:tmpl w:val="1C2C4AEA"/>
+    <w:lvl w:ilvl="0" w:tplc="04090001">
+      <w:start w:val="1"/>
+      <w:numFmt w:val="bullet"/>
+      <w:lvlText w:val=""/>
+      <w:lvlJc w:val="left"/>
+      <w:pPr>
+        <w:ind w:left="720" w:hanging="360"/>
+      </w:pPr>
+      <w:rPr>
+        <w:rFonts w:ascii="Symbol" w:hAnsi="Symbol" w:hint="default"/>
+      </w:rPr>
+    </w:lvl>
+    <w:lvl w:ilvl="1" w:tplc="04090003">
+      <w:start w:val="1"/>
+      <w:numFmt w:val="bullet"/>
+      <w:lvlText w:val="o"/>
+      <w:lvlJc w:val="left"/>
+      <w:pPr>
+        <w:ind w:left="1440" w:hanging="360"/>
+      </w:pPr>
+      <w:rPr>
+        <w:rFonts w:ascii="Courier New" w:hAnsi="Courier New" w:cs="Courier New" w:hint="default"/>
+      </w:rPr>
+    </w:lvl>
+    <w:lvl w:ilvl="2" w:tplc="04090005" w:tentative="1">
+      <w:start w:val="1"/>
+      <w:numFmt w:val="bullet"/>
+      <w:lvlText w:val=""/>
+      <w:lvlJc w:val="left"/>
+      <w:pPr>
+        <w:ind w:left="2160" w:hanging="360"/>
+      </w:pPr>
+      <w:rPr>
+        <w:rFonts w:ascii="Wingdings" w:hAnsi="Wingdings" w:hint="default"/>
+      </w:rPr>
+    </w:lvl>
+    <w:lvl w:ilvl="3" w:tplc="04090001" w:tentative="1">
+      <w:start w:val="1"/>
+      <w:numFmt w:val="bullet"/>
+      <w:lvlText w:val=""/>
+      <w:lvlJc w:val="left"/>
+      <w:pPr>
+        <w:ind w:left="2880" w:hanging="360"/>
+      </w:pPr>
+      <w:rPr>
+        <w:rFonts w:ascii="Symbol" w:hAnsi="Symbol" w:hint="default"/>
+      </w:rPr>
+    </w:lvl>
+    <w:lvl w:ilvl="4" w:tplc="04090003" w:tentative="1">
+      <w:start w:val="1"/>
+      <w:numFmt w:val="bullet"/>
+      <w:lvlText w:val="o"/>
+      <w:lvlJc w:val="left"/>
+      <w:pPr>
+        <w:ind w:left="3600" w:hanging="360"/>
+      </w:pPr>
+      <w:rPr>
+        <w:rFonts w:ascii="Courier New" w:hAnsi="Courier New" w:cs="Courier New" w:hint="default"/>
+      </w:rPr>
+    </w:lvl>
+    <w:lvl w:ilvl="5" w:tplc="04090005" w:tentative="1">
+      <w:start w:val="1"/>
+      <w:numFmt w:val="bullet"/>
+      <w:lvlText w:val=""/>
+      <w:lvlJc w:val="left"/>
+      <w:pPr>
+        <w:ind w:left="4320" w:hanging="360"/>
+      </w:pPr>
+      <w:rPr>
+        <w:rFonts w:ascii="Wingdings" w:hAnsi="Wingdings" w:hint="default"/>
+      </w:rPr>
+    </w:lvl>
+    <w:lvl w:ilvl="6" w:tplc="04090001" w:tentative="1">
+      <w:start w:val="1"/>
+      <w:numFmt w:val="bullet"/>
+      <w:lvlText w:val=""/>
+      <w:lvlJc w:val="left"/>
+      <w:pPr>
+        <w:ind w:left="5040" w:hanging="360"/>
+      </w:pPr>
+      <w:rPr>
+        <w:rFonts w:ascii="Symbol" w:hAnsi="Symbol" w:hint="default"/>
+      </w:rPr>
+    </w:lvl>
+    <w:lvl w:ilvl="7" w:tplc="04090003" w:tentative="1">
+      <w:start w:val="1"/>
+      <w:numFmt w:val="bullet"/>
+      <w:lvlText w:val="o"/>
+      <w:lvlJc w:val="left"/>
+      <w:pPr>
+        <w:ind w:left="5760" w:hanging="360"/>
+      </w:pPr>
+      <w:rPr>
+        <w:rFonts w:ascii="Courier New" w:hAnsi="Courier New" w:cs="Courier New" w:hint="default"/>
+      </w:rPr>
+    </w:lvl>
+    <w:lvl w:ilvl="8" w:tplc="04090005" w:tentative="1">
+      <w:start w:val="1"/>
+      <w:numFmt w:val="bullet"/>
+      <w:lvlText w:val=""/>
+      <w:lvlJc w:val="left"/>
+      <w:pPr>
+        <w:ind w:left="6480" w:hanging="360"/>
+      </w:pPr>
+      <w:rPr>
+        <w:rFonts w:ascii="Wingdings" w:hAnsi="Wingdings" w:hint="default"/>
+      </w:rPr>
+    </w:lvl>
+  </w:abstractNum>
+  <w:abstractNum w:abstractNumId="13" w15:restartNumberingAfterBreak="0">
     <w:nsid w:val="4C2E4B45"/>
     <w:multiLevelType w:val="hybridMultilevel"/>
     <w:tmpl w:val="B2BE9268"/>
@@ -4559,7 +5951,7 @@
       </w:rPr>
     </w:lvl>
   </w:abstractNum>
-  <w:abstractNum w:abstractNumId="10" w15:restartNumberingAfterBreak="0">
+  <w:abstractNum w:abstractNumId="14" w15:restartNumberingAfterBreak="0">
     <w:nsid w:val="5CA851AC"/>
     <w:multiLevelType w:val="hybridMultilevel"/>
     <w:tmpl w:val="F4D2CD14"/>
@@ -4672,7 +6064,120 @@
       </w:rPr>
     </w:lvl>
   </w:abstractNum>
-  <w:abstractNum w:abstractNumId="11" w15:restartNumberingAfterBreak="0">
+  <w:abstractNum w:abstractNumId="15" w15:restartNumberingAfterBreak="0">
+    <w:nsid w:val="5D0F46DC"/>
+    <w:multiLevelType w:val="hybridMultilevel"/>
+    <w:tmpl w:val="7576CA0C"/>
+    <w:lvl w:ilvl="0" w:tplc="04090001">
+      <w:start w:val="1"/>
+      <w:numFmt w:val="bullet"/>
+      <w:lvlText w:val=""/>
+      <w:lvlJc w:val="left"/>
+      <w:pPr>
+        <w:ind w:left="720" w:hanging="360"/>
+      </w:pPr>
+      <w:rPr>
+        <w:rFonts w:ascii="Symbol" w:hAnsi="Symbol" w:hint="default"/>
+      </w:rPr>
+    </w:lvl>
+    <w:lvl w:ilvl="1" w:tplc="04090003" w:tentative="1">
+      <w:start w:val="1"/>
+      <w:numFmt w:val="bullet"/>
+      <w:lvlText w:val="o"/>
+      <w:lvlJc w:val="left"/>
+      <w:pPr>
+        <w:ind w:left="1440" w:hanging="360"/>
+      </w:pPr>
+      <w:rPr>
+        <w:rFonts w:ascii="Courier New" w:hAnsi="Courier New" w:cs="Courier New" w:hint="default"/>
+      </w:rPr>
+    </w:lvl>
+    <w:lvl w:ilvl="2" w:tplc="04090005" w:tentative="1">
+      <w:start w:val="1"/>
+      <w:numFmt w:val="bullet"/>
+      <w:lvlText w:val=""/>
+      <w:lvlJc w:val="left"/>
+      <w:pPr>
+        <w:ind w:left="2160" w:hanging="360"/>
+      </w:pPr>
+      <w:rPr>
+        <w:rFonts w:ascii="Wingdings" w:hAnsi="Wingdings" w:hint="default"/>
+      </w:rPr>
+    </w:lvl>
+    <w:lvl w:ilvl="3" w:tplc="04090001" w:tentative="1">
+      <w:start w:val="1"/>
+      <w:numFmt w:val="bullet"/>
+      <w:lvlText w:val=""/>
+      <w:lvlJc w:val="left"/>
+      <w:pPr>
+        <w:ind w:left="2880" w:hanging="360"/>
+      </w:pPr>
+      <w:rPr>
+        <w:rFonts w:ascii="Symbol" w:hAnsi="Symbol" w:hint="default"/>
+      </w:rPr>
+    </w:lvl>
+    <w:lvl w:ilvl="4" w:tplc="04090003" w:tentative="1">
+      <w:start w:val="1"/>
+      <w:numFmt w:val="bullet"/>
+      <w:lvlText w:val="o"/>
+      <w:lvlJc w:val="left"/>
+      <w:pPr>
+        <w:ind w:left="3600" w:hanging="360"/>
+      </w:pPr>
+      <w:rPr>
+        <w:rFonts w:ascii="Courier New" w:hAnsi="Courier New" w:cs="Courier New" w:hint="default"/>
+      </w:rPr>
+    </w:lvl>
+    <w:lvl w:ilvl="5" w:tplc="04090005" w:tentative="1">
+      <w:start w:val="1"/>
+      <w:numFmt w:val="bullet"/>
+      <w:lvlText w:val=""/>
+      <w:lvlJc w:val="left"/>
+      <w:pPr>
+        <w:ind w:left="4320" w:hanging="360"/>
+      </w:pPr>
+      <w:rPr>
+        <w:rFonts w:ascii="Wingdings" w:hAnsi="Wingdings" w:hint="default"/>
+      </w:rPr>
+    </w:lvl>
+    <w:lvl w:ilvl="6" w:tplc="04090001" w:tentative="1">
+      <w:start w:val="1"/>
+      <w:numFmt w:val="bullet"/>
+      <w:lvlText w:val=""/>
+      <w:lvlJc w:val="left"/>
+      <w:pPr>
+        <w:ind w:left="5040" w:hanging="360"/>
+      </w:pPr>
+      <w:rPr>
+        <w:rFonts w:ascii="Symbol" w:hAnsi="Symbol" w:hint="default"/>
+      </w:rPr>
+    </w:lvl>
+    <w:lvl w:ilvl="7" w:tplc="04090003" w:tentative="1">
+      <w:start w:val="1"/>
+      <w:numFmt w:val="bullet"/>
+      <w:lvlText w:val="o"/>
+      <w:lvlJc w:val="left"/>
+      <w:pPr>
+        <w:ind w:left="5760" w:hanging="360"/>
+      </w:pPr>
+      <w:rPr>
+        <w:rFonts w:ascii="Courier New" w:hAnsi="Courier New" w:cs="Courier New" w:hint="default"/>
+      </w:rPr>
+    </w:lvl>
+    <w:lvl w:ilvl="8" w:tplc="04090005" w:tentative="1">
+      <w:start w:val="1"/>
+      <w:numFmt w:val="bullet"/>
+      <w:lvlText w:val=""/>
+      <w:lvlJc w:val="left"/>
+      <w:pPr>
+        <w:ind w:left="6480" w:hanging="360"/>
+      </w:pPr>
+      <w:rPr>
+        <w:rFonts w:ascii="Wingdings" w:hAnsi="Wingdings" w:hint="default"/>
+      </w:rPr>
+    </w:lvl>
+  </w:abstractNum>
+  <w:abstractNum w:abstractNumId="16" w15:restartNumberingAfterBreak="0">
     <w:nsid w:val="60BE1A41"/>
     <w:multiLevelType w:val="hybridMultilevel"/>
     <w:tmpl w:val="E7A4285C"/>
@@ -4785,7 +6290,120 @@
       </w:rPr>
     </w:lvl>
   </w:abstractNum>
-  <w:abstractNum w:abstractNumId="12" w15:restartNumberingAfterBreak="0">
+  <w:abstractNum w:abstractNumId="17" w15:restartNumberingAfterBreak="0">
+    <w:nsid w:val="69913207"/>
+    <w:multiLevelType w:val="hybridMultilevel"/>
+    <w:tmpl w:val="09F66C6E"/>
+    <w:lvl w:ilvl="0" w:tplc="04090001">
+      <w:start w:val="1"/>
+      <w:numFmt w:val="bullet"/>
+      <w:lvlText w:val=""/>
+      <w:lvlJc w:val="left"/>
+      <w:pPr>
+        <w:ind w:left="720" w:hanging="360"/>
+      </w:pPr>
+      <w:rPr>
+        <w:rFonts w:ascii="Symbol" w:hAnsi="Symbol" w:hint="default"/>
+      </w:rPr>
+    </w:lvl>
+    <w:lvl w:ilvl="1" w:tplc="04090003">
+      <w:start w:val="1"/>
+      <w:numFmt w:val="bullet"/>
+      <w:lvlText w:val="o"/>
+      <w:lvlJc w:val="left"/>
+      <w:pPr>
+        <w:ind w:left="1440" w:hanging="360"/>
+      </w:pPr>
+      <w:rPr>
+        <w:rFonts w:ascii="Courier New" w:hAnsi="Courier New" w:cs="Courier New" w:hint="default"/>
+      </w:rPr>
+    </w:lvl>
+    <w:lvl w:ilvl="2" w:tplc="04090005">
+      <w:start w:val="1"/>
+      <w:numFmt w:val="bullet"/>
+      <w:lvlText w:val=""/>
+      <w:lvlJc w:val="left"/>
+      <w:pPr>
+        <w:ind w:left="2160" w:hanging="360"/>
+      </w:pPr>
+      <w:rPr>
+        <w:rFonts w:ascii="Wingdings" w:hAnsi="Wingdings" w:hint="default"/>
+      </w:rPr>
+    </w:lvl>
+    <w:lvl w:ilvl="3" w:tplc="04090001" w:tentative="1">
+      <w:start w:val="1"/>
+      <w:numFmt w:val="bullet"/>
+      <w:lvlText w:val=""/>
+      <w:lvlJc w:val="left"/>
+      <w:pPr>
+        <w:ind w:left="2880" w:hanging="360"/>
+      </w:pPr>
+      <w:rPr>
+        <w:rFonts w:ascii="Symbol" w:hAnsi="Symbol" w:hint="default"/>
+      </w:rPr>
+    </w:lvl>
+    <w:lvl w:ilvl="4" w:tplc="04090003" w:tentative="1">
+      <w:start w:val="1"/>
+      <w:numFmt w:val="bullet"/>
+      <w:lvlText w:val="o"/>
+      <w:lvlJc w:val="left"/>
+      <w:pPr>
+        <w:ind w:left="3600" w:hanging="360"/>
+      </w:pPr>
+      <w:rPr>
+        <w:rFonts w:ascii="Courier New" w:hAnsi="Courier New" w:cs="Courier New" w:hint="default"/>
+      </w:rPr>
+    </w:lvl>
+    <w:lvl w:ilvl="5" w:tplc="04090005" w:tentative="1">
+      <w:start w:val="1"/>
+      <w:numFmt w:val="bullet"/>
+      <w:lvlText w:val=""/>
+      <w:lvlJc w:val="left"/>
+      <w:pPr>
+        <w:ind w:left="4320" w:hanging="360"/>
+      </w:pPr>
+      <w:rPr>
+        <w:rFonts w:ascii="Wingdings" w:hAnsi="Wingdings" w:hint="default"/>
+      </w:rPr>
+    </w:lvl>
+    <w:lvl w:ilvl="6" w:tplc="04090001" w:tentative="1">
+      <w:start w:val="1"/>
+      <w:numFmt w:val="bullet"/>
+      <w:lvlText w:val=""/>
+      <w:lvlJc w:val="left"/>
+      <w:pPr>
+        <w:ind w:left="5040" w:hanging="360"/>
+      </w:pPr>
+      <w:rPr>
+        <w:rFonts w:ascii="Symbol" w:hAnsi="Symbol" w:hint="default"/>
+      </w:rPr>
+    </w:lvl>
+    <w:lvl w:ilvl="7" w:tplc="04090003" w:tentative="1">
+      <w:start w:val="1"/>
+      <w:numFmt w:val="bullet"/>
+      <w:lvlText w:val="o"/>
+      <w:lvlJc w:val="left"/>
+      <w:pPr>
+        <w:ind w:left="5760" w:hanging="360"/>
+      </w:pPr>
+      <w:rPr>
+        <w:rFonts w:ascii="Courier New" w:hAnsi="Courier New" w:cs="Courier New" w:hint="default"/>
+      </w:rPr>
+    </w:lvl>
+    <w:lvl w:ilvl="8" w:tplc="04090005" w:tentative="1">
+      <w:start w:val="1"/>
+      <w:numFmt w:val="bullet"/>
+      <w:lvlText w:val=""/>
+      <w:lvlJc w:val="left"/>
+      <w:pPr>
+        <w:ind w:left="6480" w:hanging="360"/>
+      </w:pPr>
+      <w:rPr>
+        <w:rFonts w:ascii="Wingdings" w:hAnsi="Wingdings" w:hint="default"/>
+      </w:rPr>
+    </w:lvl>
+  </w:abstractNum>
+  <w:abstractNum w:abstractNumId="18" w15:restartNumberingAfterBreak="0">
     <w:nsid w:val="6BDB0404"/>
     <w:multiLevelType w:val="hybridMultilevel"/>
     <w:tmpl w:val="6FDE3AC8"/>
@@ -4898,7 +6516,120 @@
       </w:rPr>
     </w:lvl>
   </w:abstractNum>
-  <w:abstractNum w:abstractNumId="13" w15:restartNumberingAfterBreak="0">
+  <w:abstractNum w:abstractNumId="19" w15:restartNumberingAfterBreak="0">
+    <w:nsid w:val="6EB61C02"/>
+    <w:multiLevelType w:val="hybridMultilevel"/>
+    <w:tmpl w:val="435801F2"/>
+    <w:lvl w:ilvl="0" w:tplc="04090001">
+      <w:start w:val="1"/>
+      <w:numFmt w:val="bullet"/>
+      <w:lvlText w:val=""/>
+      <w:lvlJc w:val="left"/>
+      <w:pPr>
+        <w:ind w:left="720" w:hanging="360"/>
+      </w:pPr>
+      <w:rPr>
+        <w:rFonts w:ascii="Symbol" w:hAnsi="Symbol" w:hint="default"/>
+      </w:rPr>
+    </w:lvl>
+    <w:lvl w:ilvl="1" w:tplc="04090003" w:tentative="1">
+      <w:start w:val="1"/>
+      <w:numFmt w:val="bullet"/>
+      <w:lvlText w:val="o"/>
+      <w:lvlJc w:val="left"/>
+      <w:pPr>
+        <w:ind w:left="1440" w:hanging="360"/>
+      </w:pPr>
+      <w:rPr>
+        <w:rFonts w:ascii="Courier New" w:hAnsi="Courier New" w:cs="Courier New" w:hint="default"/>
+      </w:rPr>
+    </w:lvl>
+    <w:lvl w:ilvl="2" w:tplc="04090005" w:tentative="1">
+      <w:start w:val="1"/>
+      <w:numFmt w:val="bullet"/>
+      <w:lvlText w:val=""/>
+      <w:lvlJc w:val="left"/>
+      <w:pPr>
+        <w:ind w:left="2160" w:hanging="360"/>
+      </w:pPr>
+      <w:rPr>
+        <w:rFonts w:ascii="Wingdings" w:hAnsi="Wingdings" w:hint="default"/>
+      </w:rPr>
+    </w:lvl>
+    <w:lvl w:ilvl="3" w:tplc="04090001" w:tentative="1">
+      <w:start w:val="1"/>
+      <w:numFmt w:val="bullet"/>
+      <w:lvlText w:val=""/>
+      <w:lvlJc w:val="left"/>
+      <w:pPr>
+        <w:ind w:left="2880" w:hanging="360"/>
+      </w:pPr>
+      <w:rPr>
+        <w:rFonts w:ascii="Symbol" w:hAnsi="Symbol" w:hint="default"/>
+      </w:rPr>
+    </w:lvl>
+    <w:lvl w:ilvl="4" w:tplc="04090003" w:tentative="1">
+      <w:start w:val="1"/>
+      <w:numFmt w:val="bullet"/>
+      <w:lvlText w:val="o"/>
+      <w:lvlJc w:val="left"/>
+      <w:pPr>
+        <w:ind w:left="3600" w:hanging="360"/>
+      </w:pPr>
+      <w:rPr>
+        <w:rFonts w:ascii="Courier New" w:hAnsi="Courier New" w:cs="Courier New" w:hint="default"/>
+      </w:rPr>
+    </w:lvl>
+    <w:lvl w:ilvl="5" w:tplc="04090005" w:tentative="1">
+      <w:start w:val="1"/>
+      <w:numFmt w:val="bullet"/>
+      <w:lvlText w:val=""/>
+      <w:lvlJc w:val="left"/>
+      <w:pPr>
+        <w:ind w:left="4320" w:hanging="360"/>
+      </w:pPr>
+      <w:rPr>
+        <w:rFonts w:ascii="Wingdings" w:hAnsi="Wingdings" w:hint="default"/>
+      </w:rPr>
+    </w:lvl>
+    <w:lvl w:ilvl="6" w:tplc="04090001" w:tentative="1">
+      <w:start w:val="1"/>
+      <w:numFmt w:val="bullet"/>
+      <w:lvlText w:val=""/>
+      <w:lvlJc w:val="left"/>
+      <w:pPr>
+        <w:ind w:left="5040" w:hanging="360"/>
+      </w:pPr>
+      <w:rPr>
+        <w:rFonts w:ascii="Symbol" w:hAnsi="Symbol" w:hint="default"/>
+      </w:rPr>
+    </w:lvl>
+    <w:lvl w:ilvl="7" w:tplc="04090003" w:tentative="1">
+      <w:start w:val="1"/>
+      <w:numFmt w:val="bullet"/>
+      <w:lvlText w:val="o"/>
+      <w:lvlJc w:val="left"/>
+      <w:pPr>
+        <w:ind w:left="5760" w:hanging="360"/>
+      </w:pPr>
+      <w:rPr>
+        <w:rFonts w:ascii="Courier New" w:hAnsi="Courier New" w:cs="Courier New" w:hint="default"/>
+      </w:rPr>
+    </w:lvl>
+    <w:lvl w:ilvl="8" w:tplc="04090005" w:tentative="1">
+      <w:start w:val="1"/>
+      <w:numFmt w:val="bullet"/>
+      <w:lvlText w:val=""/>
+      <w:lvlJc w:val="left"/>
+      <w:pPr>
+        <w:ind w:left="6480" w:hanging="360"/>
+      </w:pPr>
+      <w:rPr>
+        <w:rFonts w:ascii="Wingdings" w:hAnsi="Wingdings" w:hint="default"/>
+      </w:rPr>
+    </w:lvl>
+  </w:abstractNum>
+  <w:abstractNum w:abstractNumId="20" w15:restartNumberingAfterBreak="0">
     <w:nsid w:val="6F1B3CF6"/>
     <w:multiLevelType w:val="hybridMultilevel"/>
     <w:tmpl w:val="B8644F26"/>
@@ -5011,7 +6742,7 @@
       </w:rPr>
     </w:lvl>
   </w:abstractNum>
-  <w:abstractNum w:abstractNumId="14" w15:restartNumberingAfterBreak="0">
+  <w:abstractNum w:abstractNumId="21" w15:restartNumberingAfterBreak="0">
     <w:nsid w:val="6F415757"/>
     <w:multiLevelType w:val="hybridMultilevel"/>
     <w:tmpl w:val="FF168F5A"/>
@@ -5124,7 +6855,7 @@
       </w:rPr>
     </w:lvl>
   </w:abstractNum>
-  <w:abstractNum w:abstractNumId="15" w15:restartNumberingAfterBreak="0">
+  <w:abstractNum w:abstractNumId="22" w15:restartNumberingAfterBreak="0">
     <w:nsid w:val="713A1F9D"/>
     <w:multiLevelType w:val="hybridMultilevel"/>
     <w:tmpl w:val="E2E86A4C"/>
@@ -5237,7 +6968,7 @@
       </w:rPr>
     </w:lvl>
   </w:abstractNum>
-  <w:abstractNum w:abstractNumId="16" w15:restartNumberingAfterBreak="0">
+  <w:abstractNum w:abstractNumId="23" w15:restartNumberingAfterBreak="0">
     <w:nsid w:val="7343107C"/>
     <w:multiLevelType w:val="hybridMultilevel"/>
     <w:tmpl w:val="1F2068D4"/>
@@ -5350,7 +7081,7 @@
       </w:rPr>
     </w:lvl>
   </w:abstractNum>
-  <w:abstractNum w:abstractNumId="17" w15:restartNumberingAfterBreak="0">
+  <w:abstractNum w:abstractNumId="24" w15:restartNumberingAfterBreak="0">
     <w:nsid w:val="7A3A55AD"/>
     <w:multiLevelType w:val="hybridMultilevel"/>
     <w:tmpl w:val="42F660E2"/>
@@ -5463,59 +7194,169 @@
       </w:rPr>
     </w:lvl>
   </w:abstractNum>
+  <w:abstractNum w:abstractNumId="25" w15:restartNumberingAfterBreak="0">
+    <w:nsid w:val="7CCD1C3F"/>
+    <w:multiLevelType w:val="hybridMultilevel"/>
+    <w:tmpl w:val="C75ED472"/>
+    <w:lvl w:ilvl="0" w:tplc="0409000F">
+      <w:start w:val="1"/>
+      <w:numFmt w:val="decimal"/>
+      <w:lvlText w:val="%1."/>
+      <w:lvlJc w:val="left"/>
+      <w:pPr>
+        <w:ind w:left="720" w:hanging="360"/>
+      </w:pPr>
+    </w:lvl>
+    <w:lvl w:ilvl="1" w:tplc="04090019">
+      <w:start w:val="1"/>
+      <w:numFmt w:val="lowerLetter"/>
+      <w:lvlText w:val="%2."/>
+      <w:lvlJc w:val="left"/>
+      <w:pPr>
+        <w:ind w:left="1440" w:hanging="360"/>
+      </w:pPr>
+    </w:lvl>
+    <w:lvl w:ilvl="2" w:tplc="0409001B">
+      <w:start w:val="1"/>
+      <w:numFmt w:val="lowerRoman"/>
+      <w:lvlText w:val="%3."/>
+      <w:lvlJc w:val="right"/>
+      <w:pPr>
+        <w:ind w:left="2160" w:hanging="180"/>
+      </w:pPr>
+    </w:lvl>
+    <w:lvl w:ilvl="3" w:tplc="0409000F" w:tentative="1">
+      <w:start w:val="1"/>
+      <w:numFmt w:val="decimal"/>
+      <w:lvlText w:val="%4."/>
+      <w:lvlJc w:val="left"/>
+      <w:pPr>
+        <w:ind w:left="2880" w:hanging="360"/>
+      </w:pPr>
+    </w:lvl>
+    <w:lvl w:ilvl="4" w:tplc="04090019" w:tentative="1">
+      <w:start w:val="1"/>
+      <w:numFmt w:val="lowerLetter"/>
+      <w:lvlText w:val="%5."/>
+      <w:lvlJc w:val="left"/>
+      <w:pPr>
+        <w:ind w:left="3600" w:hanging="360"/>
+      </w:pPr>
+    </w:lvl>
+    <w:lvl w:ilvl="5" w:tplc="0409001B" w:tentative="1">
+      <w:start w:val="1"/>
+      <w:numFmt w:val="lowerRoman"/>
+      <w:lvlText w:val="%6."/>
+      <w:lvlJc w:val="right"/>
+      <w:pPr>
+        <w:ind w:left="4320" w:hanging="180"/>
+      </w:pPr>
+    </w:lvl>
+    <w:lvl w:ilvl="6" w:tplc="0409000F" w:tentative="1">
+      <w:start w:val="1"/>
+      <w:numFmt w:val="decimal"/>
+      <w:lvlText w:val="%7."/>
+      <w:lvlJc w:val="left"/>
+      <w:pPr>
+        <w:ind w:left="5040" w:hanging="360"/>
+      </w:pPr>
+    </w:lvl>
+    <w:lvl w:ilvl="7" w:tplc="04090019" w:tentative="1">
+      <w:start w:val="1"/>
+      <w:numFmt w:val="lowerLetter"/>
+      <w:lvlText w:val="%8."/>
+      <w:lvlJc w:val="left"/>
+      <w:pPr>
+        <w:ind w:left="5760" w:hanging="360"/>
+      </w:pPr>
+    </w:lvl>
+    <w:lvl w:ilvl="8" w:tplc="0409001B" w:tentative="1">
+      <w:start w:val="1"/>
+      <w:numFmt w:val="lowerRoman"/>
+      <w:lvlText w:val="%9."/>
+      <w:lvlJc w:val="right"/>
+      <w:pPr>
+        <w:ind w:left="6480" w:hanging="180"/>
+      </w:pPr>
+    </w:lvl>
+  </w:abstractNum>
   <w:num w:numId="1">
+    <w:abstractNumId w:val="16"/>
+  </w:num>
+  <w:num w:numId="2">
+    <w:abstractNumId w:val="5"/>
+  </w:num>
+  <w:num w:numId="3">
+    <w:abstractNumId w:val="1"/>
+  </w:num>
+  <w:num w:numId="4">
+    <w:abstractNumId w:val="18"/>
+  </w:num>
+  <w:num w:numId="5">
+    <w:abstractNumId w:val="23"/>
+  </w:num>
+  <w:num w:numId="6">
+    <w:abstractNumId w:val="9"/>
+  </w:num>
+  <w:num w:numId="7">
+    <w:abstractNumId w:val="6"/>
+  </w:num>
+  <w:num w:numId="8">
+    <w:abstractNumId w:val="13"/>
+  </w:num>
+  <w:num w:numId="9">
+    <w:abstractNumId w:val="20"/>
+  </w:num>
+  <w:num w:numId="10">
+    <w:abstractNumId w:val="10"/>
+  </w:num>
+  <w:num w:numId="11">
+    <w:abstractNumId w:val="22"/>
+  </w:num>
+  <w:num w:numId="12">
+    <w:abstractNumId w:val="4"/>
+  </w:num>
+  <w:num w:numId="13">
+    <w:abstractNumId w:val="2"/>
+  </w:num>
+  <w:num w:numId="14">
+    <w:abstractNumId w:val="21"/>
+  </w:num>
+  <w:num w:numId="15">
     <w:abstractNumId w:val="11"/>
   </w:num>
-  <w:num w:numId="2">
+  <w:num w:numId="16">
+    <w:abstractNumId w:val="14"/>
+  </w:num>
+  <w:num w:numId="17">
+    <w:abstractNumId w:val="7"/>
+  </w:num>
+  <w:num w:numId="18">
+    <w:abstractNumId w:val="24"/>
+  </w:num>
+  <w:num w:numId="19">
+    <w:abstractNumId w:val="0"/>
+  </w:num>
+  <w:num w:numId="20">
     <w:abstractNumId w:val="3"/>
   </w:num>
-  <w:num w:numId="3">
-    <w:abstractNumId w:val="0"/>
+  <w:num w:numId="21">
+    <w:abstractNumId w:val="17"/>
   </w:num>
-  <w:num w:numId="4">
+  <w:num w:numId="22">
     <w:abstractNumId w:val="12"/>
   </w:num>
-  <w:num w:numId="5">
-    <w:abstractNumId w:val="16"/>
+  <w:num w:numId="23">
+    <w:abstractNumId w:val="19"/>
   </w:num>
-  <w:num w:numId="6">
-    <w:abstractNumId w:val="6"/>
-  </w:num>
-  <w:num w:numId="7">
-    <w:abstractNumId w:val="4"/>
-  </w:num>
-  <w:num w:numId="8">
-    <w:abstractNumId w:val="9"/>
-  </w:num>
-  <w:num w:numId="9">
-    <w:abstractNumId w:val="13"/>
-  </w:num>
-  <w:num w:numId="10">
-    <w:abstractNumId w:val="7"/>
-  </w:num>
-  <w:num w:numId="11">
+  <w:num w:numId="24">
     <w:abstractNumId w:val="15"/>
   </w:num>
-  <w:num w:numId="12">
-    <w:abstractNumId w:val="2"/>
-  </w:num>
-  <w:num w:numId="13">
-    <w:abstractNumId w:val="1"/>
-  </w:num>
-  <w:num w:numId="14">
-    <w:abstractNumId w:val="14"/>
-  </w:num>
-  <w:num w:numId="15">
+  <w:num w:numId="25">
     <w:abstractNumId w:val="8"/>
   </w:num>
-  <w:num w:numId="16">
-    <w:abstractNumId w:val="10"/>
-  </w:num>
-  <w:num w:numId="17">
-    <w:abstractNumId w:val="5"/>
-  </w:num>
-  <w:num w:numId="18">
-    <w:abstractNumId w:val="17"/>
+  <w:num w:numId="26">
+    <w:abstractNumId w:val="25"/>
   </w:num>
 </w:numbering>
 </file>
@@ -5984,6 +7825,28 @@
       <w:szCs w:val="24"/>
     </w:rPr>
   </w:style>
+  <w:style w:type="paragraph" w:styleId="Heading4">
+    <w:name w:val="heading 4"/>
+    <w:basedOn w:val="Normal"/>
+    <w:next w:val="Normal"/>
+    <w:link w:val="Heading4Char"/>
+    <w:uiPriority w:val="9"/>
+    <w:unhideWhenUsed/>
+    <w:qFormat/>
+    <w:rsid w:val="001024AA"/>
+    <w:pPr>
+      <w:keepNext/>
+      <w:keepLines/>
+      <w:spacing w:before="40" w:after="0"/>
+      <w:outlineLvl w:val="3"/>
+    </w:pPr>
+    <w:rPr>
+      <w:rFonts w:asciiTheme="majorHAnsi" w:eastAsiaTheme="majorEastAsia" w:hAnsiTheme="majorHAnsi" w:cstheme="majorBidi"/>
+      <w:i/>
+      <w:iCs/>
+      <w:color w:val="2F5496" w:themeColor="accent1" w:themeShade="BF"/>
+    </w:rPr>
+  </w:style>
   <w:style w:type="character" w:default="1" w:styleId="DefaultParagraphFont">
     <w:name w:val="Default Paragraph Font"/>
     <w:uiPriority w:val="1"/>
@@ -6102,6 +7965,19 @@
       <w:rFonts w:ascii="Segoe UI" w:hAnsi="Segoe UI" w:cs="Segoe UI"/>
       <w:sz w:val="18"/>
       <w:szCs w:val="18"/>
+    </w:rPr>
+  </w:style>
+  <w:style w:type="character" w:customStyle="1" w:styleId="Heading4Char">
+    <w:name w:val="Heading 4 Char"/>
+    <w:basedOn w:val="DefaultParagraphFont"/>
+    <w:link w:val="Heading4"/>
+    <w:uiPriority w:val="9"/>
+    <w:rsid w:val="001024AA"/>
+    <w:rPr>
+      <w:rFonts w:asciiTheme="majorHAnsi" w:eastAsiaTheme="majorEastAsia" w:hAnsiTheme="majorHAnsi" w:cstheme="majorBidi"/>
+      <w:i/>
+      <w:iCs/>
+      <w:color w:val="2F5496" w:themeColor="accent1" w:themeShade="BF"/>
     </w:rPr>
   </w:style>
 </w:styles>

</xml_diff>

<commit_message>
Added notes about project structure.
</commit_message>
<xml_diff>
--- a/Notes.docx
+++ b/Notes.docx
@@ -3932,13 +3932,7 @@
         </w:numPr>
       </w:pPr>
       <w:r>
-        <w:t>…</w:t>
-      </w:r>
-      <w:r>
-        <w:t>one place to</w:t>
-      </w:r>
-      <w:r>
-        <w:t xml:space="preserve"> configure all our calls.</w:t>
+        <w:t>…one place to configure all our calls.</w:t>
       </w:r>
     </w:p>
     <w:p>
@@ -3950,13 +3944,7 @@
         </w:numPr>
       </w:pPr>
       <w:r>
-        <w:t>…</w:t>
-      </w:r>
-      <w:r>
-        <w:t>one place to</w:t>
-      </w:r>
-      <w:r>
-        <w:t xml:space="preserve"> handle </w:t>
+        <w:t xml:space="preserve">…one place to handle </w:t>
       </w:r>
       <w:proofErr w:type="spellStart"/>
       <w:r>
@@ -3977,13 +3965,7 @@
       </w:pPr>
       <w:r>
         <w:lastRenderedPageBreak/>
-        <w:t>…</w:t>
-      </w:r>
-      <w:r>
-        <w:t>one place to</w:t>
-      </w:r>
-      <w:r>
-        <w:t xml:space="preserve"> handle errors</w:t>
+        <w:t>…one place to handle errors</w:t>
       </w:r>
     </w:p>
     <w:p>
@@ -4354,8 +4336,377 @@
       <w:r>
         <w:t>JSON Schema (json-schema.org)</w:t>
       </w:r>
+    </w:p>
+    <w:p>
+      <w:pPr>
+        <w:rPr>
+          <w:rFonts w:asciiTheme="majorHAnsi" w:eastAsiaTheme="majorEastAsia" w:hAnsiTheme="majorHAnsi" w:cstheme="majorBidi"/>
+          <w:color w:val="2F5496" w:themeColor="accent1" w:themeShade="BF"/>
+          <w:sz w:val="32"/>
+          <w:szCs w:val="32"/>
+        </w:rPr>
+      </w:pPr>
+      <w:r>
+        <w:rPr>
+          <w:rFonts w:asciiTheme="majorHAnsi" w:eastAsiaTheme="majorEastAsia" w:hAnsiTheme="majorHAnsi" w:cstheme="majorBidi"/>
+          <w:color w:val="2F5496" w:themeColor="accent1" w:themeShade="BF"/>
+          <w:sz w:val="32"/>
+          <w:szCs w:val="32"/>
+        </w:rPr>
+        <w:br w:type="page"/>
+      </w:r>
+    </w:p>
+    <w:p>
+      <w:pPr>
+        <w:pStyle w:val="Heading1"/>
+      </w:pPr>
+      <w:r>
+        <w:lastRenderedPageBreak/>
+        <w:t>Project Structure</w:t>
+      </w:r>
+    </w:p>
+    <w:p>
+      <w:pPr>
+        <w:pStyle w:val="Heading2"/>
+      </w:pPr>
+      <w:r>
+        <w:t>Demo App</w:t>
+      </w:r>
+    </w:p>
+    <w:p>
+      <w:r>
+        <w:t>Because many people learn best by example, a working example is useful for the team.</w:t>
+      </w:r>
+    </w:p>
+    <w:p>
+      <w:r>
+        <w:t>A demo app serves as an example of…</w:t>
+      </w:r>
+    </w:p>
+    <w:p>
+      <w:pPr>
+        <w:pStyle w:val="ListParagraph"/>
+        <w:numPr>
+          <w:ilvl w:val="0"/>
+          <w:numId w:val="27"/>
+        </w:numPr>
+      </w:pPr>
+      <w:r>
+        <w:t>…directory structure and file naming.</w:t>
+      </w:r>
+    </w:p>
+    <w:p>
+      <w:pPr>
+        <w:pStyle w:val="ListParagraph"/>
+        <w:numPr>
+          <w:ilvl w:val="0"/>
+          <w:numId w:val="27"/>
+        </w:numPr>
+      </w:pPr>
+      <w:r>
+        <w:t>…framework usage.</w:t>
+      </w:r>
+    </w:p>
+    <w:p>
+      <w:pPr>
+        <w:pStyle w:val="ListParagraph"/>
+        <w:numPr>
+          <w:ilvl w:val="0"/>
+          <w:numId w:val="27"/>
+        </w:numPr>
+      </w:pPr>
+      <w:r>
+        <w:t>…testing scenarios, test naming conventions, test file placement, mocking strategies.</w:t>
+      </w:r>
+    </w:p>
+    <w:p>
+      <w:pPr>
+        <w:pStyle w:val="ListParagraph"/>
+        <w:numPr>
+          <w:ilvl w:val="0"/>
+          <w:numId w:val="27"/>
+        </w:numPr>
+      </w:pPr>
+      <w:r>
+        <w:t>…mock API.</w:t>
+      </w:r>
+    </w:p>
+    <w:p>
+      <w:pPr>
+        <w:pStyle w:val="ListParagraph"/>
+        <w:numPr>
+          <w:ilvl w:val="0"/>
+          <w:numId w:val="27"/>
+        </w:numPr>
+      </w:pPr>
+      <w:r>
+        <w:t>…automated deployment.</w:t>
+      </w:r>
+    </w:p>
+    <w:p>
+      <w:r>
+        <w:t>Demo apps codifies decisions, as they reflect our coding standards, we update as we learn new techniques and patterns we share.</w:t>
+      </w:r>
+    </w:p>
+    <w:p>
+      <w:r>
+        <w:t>Demo apps offer an interactive example of the starter kit working in a realistic scenario.</w:t>
+      </w:r>
+    </w:p>
+    <w:p>
+      <w:pPr>
+        <w:pStyle w:val="Heading2"/>
+      </w:pPr>
+      <w:r>
+        <w:t>Tip 1: JavaScript belongs in .</w:t>
+      </w:r>
+      <w:proofErr w:type="spellStart"/>
+      <w:r>
+        <w:t>js</w:t>
+      </w:r>
+      <w:proofErr w:type="spellEnd"/>
+      <w:r>
+        <w:t xml:space="preserve"> files</w:t>
+      </w:r>
+    </w:p>
+    <w:p>
+      <w:r>
+        <w:t xml:space="preserve">Never write JavaScript between </w:t>
+      </w:r>
+      <w:r>
+        <w:rPr>
+          <w:rStyle w:val="HTMLCode"/>
+          <w:color w:val="C45911" w:themeColor="accent2" w:themeShade="BF"/>
+          <w:shd w:val="clear" w:color="auto" w:fill="262626" w:themeFill="text1" w:themeFillTint="D9"/>
+        </w:rPr>
+        <w:t>&lt;script&gt;</w:t>
+      </w:r>
+      <w:r>
+        <w:t xml:space="preserve"> tags.</w:t>
+      </w:r>
+    </w:p>
+    <w:p>
+      <w:r>
+        <w:t>Doing so stops us from…</w:t>
+      </w:r>
+    </w:p>
+    <w:p>
+      <w:pPr>
+        <w:pStyle w:val="ListParagraph"/>
+        <w:numPr>
+          <w:ilvl w:val="0"/>
+          <w:numId w:val="28"/>
+        </w:numPr>
+      </w:pPr>
+      <w:r>
+        <w:t>…testing the code</w:t>
+      </w:r>
+    </w:p>
+    <w:p>
+      <w:pPr>
+        <w:pStyle w:val="ListParagraph"/>
+        <w:numPr>
+          <w:ilvl w:val="0"/>
+          <w:numId w:val="28"/>
+        </w:numPr>
+      </w:pPr>
+      <w:r>
+        <w:t>…linting the code</w:t>
+      </w:r>
+    </w:p>
+    <w:p>
+      <w:pPr>
+        <w:pStyle w:val="ListParagraph"/>
+        <w:numPr>
+          <w:ilvl w:val="0"/>
+          <w:numId w:val="28"/>
+        </w:numPr>
+      </w:pPr>
+      <w:r>
+        <w:t>…reusing the code</w:t>
+      </w:r>
+    </w:p>
+    <w:p>
+      <w:pPr>
+        <w:pStyle w:val="ListParagraph"/>
+        <w:numPr>
+          <w:ilvl w:val="0"/>
+          <w:numId w:val="28"/>
+        </w:numPr>
+      </w:pPr>
+      <w:r>
+        <w:t>…</w:t>
+      </w:r>
+      <w:proofErr w:type="spellStart"/>
+      <w:r>
+        <w:t>transpiling</w:t>
+      </w:r>
+      <w:proofErr w:type="spellEnd"/>
+      <w:r>
+        <w:t xml:space="preserve"> the code</w:t>
+      </w:r>
+    </w:p>
+    <w:p>
+      <w:pPr>
+        <w:pStyle w:val="ListParagraph"/>
+        <w:numPr>
+          <w:ilvl w:val="0"/>
+          <w:numId w:val="28"/>
+        </w:numPr>
+      </w:pPr>
+      <w:r>
+        <w:t>…importing explicit dependencies for our code</w:t>
+      </w:r>
+    </w:p>
+    <w:p>
+      <w:r>
+        <w:t>Never use server-side language to generate JavaScript. That code…</w:t>
+      </w:r>
+    </w:p>
+    <w:p>
+      <w:pPr>
+        <w:pStyle w:val="ListParagraph"/>
+        <w:numPr>
+          <w:ilvl w:val="0"/>
+          <w:numId w:val="29"/>
+        </w:numPr>
+      </w:pPr>
+      <w:r>
+        <w:t>…won’t have color.</w:t>
+      </w:r>
+    </w:p>
+    <w:p>
+      <w:pPr>
+        <w:pStyle w:val="ListParagraph"/>
+        <w:numPr>
+          <w:ilvl w:val="0"/>
+          <w:numId w:val="29"/>
+        </w:numPr>
+      </w:pPr>
+      <w:r>
+        <w:t>…won’t have autocompletion support.</w:t>
+      </w:r>
+    </w:p>
+    <w:p>
+      <w:pPr>
+        <w:pStyle w:val="ListParagraph"/>
+        <w:numPr>
+          <w:ilvl w:val="0"/>
+          <w:numId w:val="29"/>
+        </w:numPr>
+      </w:pPr>
+      <w:r>
+        <w:t>…will have runtime failures.</w:t>
+      </w:r>
+    </w:p>
+    <w:p>
+      <w:pPr>
+        <w:pStyle w:val="ListParagraph"/>
+        <w:numPr>
+          <w:ilvl w:val="0"/>
+          <w:numId w:val="29"/>
+        </w:numPr>
+      </w:pPr>
+      <w:r>
+        <w:t>…won’t have testing.</w:t>
+      </w:r>
+    </w:p>
+    <w:p>
+      <w:pPr>
+        <w:pStyle w:val="ListParagraph"/>
+        <w:numPr>
+          <w:ilvl w:val="0"/>
+          <w:numId w:val="29"/>
+        </w:numPr>
+      </w:pPr>
+      <w:r>
+        <w:t>…won’t have bundling.</w:t>
+      </w:r>
+    </w:p>
+    <w:p>
+      <w:pPr>
+        <w:pStyle w:val="ListParagraph"/>
+        <w:numPr>
+          <w:ilvl w:val="0"/>
+          <w:numId w:val="29"/>
+        </w:numPr>
+      </w:pPr>
+      <w:r>
+        <w:t xml:space="preserve">…won’t have </w:t>
+      </w:r>
+      <w:proofErr w:type="spellStart"/>
+      <w:r>
+        <w:t>minification</w:t>
+      </w:r>
+      <w:proofErr w:type="spellEnd"/>
+      <w:r>
+        <w:t>.</w:t>
+      </w:r>
+    </w:p>
+    <w:p>
+      <w:r>
+        <w:t>Instead dynamically generate JSON instead.</w:t>
+      </w:r>
+    </w:p>
+    <w:p>
+      <w:pPr>
+        <w:pStyle w:val="Heading2"/>
+      </w:pPr>
+      <w:r>
+        <w:t>Tip 2: Consider organizing by feature</w:t>
+      </w:r>
+    </w:p>
+    <w:p>
+      <w:r>
+        <w:t>When working with small projects with MVC frameworks, organize by file type to place together files that serve the same purpose (components, data, models, views...).</w:t>
+      </w:r>
+    </w:p>
+    <w:p>
+      <w:r>
+        <w:t>For larger projects, organize by feature (authors, co</w:t>
+      </w:r>
       <w:bookmarkStart w:id="0" w:name="_GoBack"/>
       <w:bookmarkEnd w:id="0"/>
+      <w:r>
+        <w:t>urses…).</w:t>
+      </w:r>
+    </w:p>
+    <w:p>
+      <w:pPr>
+        <w:pStyle w:val="Heading2"/>
+      </w:pPr>
+      <w:r>
+        <w:lastRenderedPageBreak/>
+        <w:t>Tip 3: Extract logic into “POJOs”</w:t>
+      </w:r>
+    </w:p>
+    <w:p>
+      <w:r>
+        <w:t xml:space="preserve">Write as many </w:t>
+      </w:r>
+      <w:proofErr w:type="gramStart"/>
+      <w:r>
+        <w:t>logic</w:t>
+      </w:r>
+      <w:proofErr w:type="gramEnd"/>
+      <w:r>
+        <w:t xml:space="preserve"> in Plain Old JavaScript Objects (POJOs) as possible. POJOs do not have framework specific concerns, so it’s easy to migrate to other frameworks. Check </w:t>
+      </w:r>
+      <w:r>
+        <w:t>R</w:t>
+      </w:r>
+      <w:r>
+        <w:t>eact</w:t>
+      </w:r>
+      <w:r>
+        <w:t xml:space="preserve"> S</w:t>
+      </w:r>
+      <w:r>
+        <w:t xml:space="preserve">lingshot </w:t>
+      </w:r>
+      <w:r>
+        <w:t>starter kit on GitHub serves as example.</w:t>
+      </w:r>
     </w:p>
     <w:sectPr>
       <w:pgSz w:w="12240" w:h="15840"/>
@@ -4822,6 +5173,119 @@
     </w:lvl>
   </w:abstractNum>
   <w:abstractNum w:abstractNumId="4" w15:restartNumberingAfterBreak="0">
+    <w:nsid w:val="1E6F4DE2"/>
+    <w:multiLevelType w:val="hybridMultilevel"/>
+    <w:tmpl w:val="3D94DF38"/>
+    <w:lvl w:ilvl="0" w:tplc="04090001">
+      <w:start w:val="1"/>
+      <w:numFmt w:val="bullet"/>
+      <w:lvlText w:val=""/>
+      <w:lvlJc w:val="left"/>
+      <w:pPr>
+        <w:ind w:left="720" w:hanging="360"/>
+      </w:pPr>
+      <w:rPr>
+        <w:rFonts w:ascii="Symbol" w:hAnsi="Symbol" w:hint="default"/>
+      </w:rPr>
+    </w:lvl>
+    <w:lvl w:ilvl="1" w:tplc="04090003" w:tentative="1">
+      <w:start w:val="1"/>
+      <w:numFmt w:val="bullet"/>
+      <w:lvlText w:val="o"/>
+      <w:lvlJc w:val="left"/>
+      <w:pPr>
+        <w:ind w:left="1440" w:hanging="360"/>
+      </w:pPr>
+      <w:rPr>
+        <w:rFonts w:ascii="Courier New" w:hAnsi="Courier New" w:cs="Courier New" w:hint="default"/>
+      </w:rPr>
+    </w:lvl>
+    <w:lvl w:ilvl="2" w:tplc="04090005" w:tentative="1">
+      <w:start w:val="1"/>
+      <w:numFmt w:val="bullet"/>
+      <w:lvlText w:val=""/>
+      <w:lvlJc w:val="left"/>
+      <w:pPr>
+        <w:ind w:left="2160" w:hanging="360"/>
+      </w:pPr>
+      <w:rPr>
+        <w:rFonts w:ascii="Wingdings" w:hAnsi="Wingdings" w:hint="default"/>
+      </w:rPr>
+    </w:lvl>
+    <w:lvl w:ilvl="3" w:tplc="04090001" w:tentative="1">
+      <w:start w:val="1"/>
+      <w:numFmt w:val="bullet"/>
+      <w:lvlText w:val=""/>
+      <w:lvlJc w:val="left"/>
+      <w:pPr>
+        <w:ind w:left="2880" w:hanging="360"/>
+      </w:pPr>
+      <w:rPr>
+        <w:rFonts w:ascii="Symbol" w:hAnsi="Symbol" w:hint="default"/>
+      </w:rPr>
+    </w:lvl>
+    <w:lvl w:ilvl="4" w:tplc="04090003" w:tentative="1">
+      <w:start w:val="1"/>
+      <w:numFmt w:val="bullet"/>
+      <w:lvlText w:val="o"/>
+      <w:lvlJc w:val="left"/>
+      <w:pPr>
+        <w:ind w:left="3600" w:hanging="360"/>
+      </w:pPr>
+      <w:rPr>
+        <w:rFonts w:ascii="Courier New" w:hAnsi="Courier New" w:cs="Courier New" w:hint="default"/>
+      </w:rPr>
+    </w:lvl>
+    <w:lvl w:ilvl="5" w:tplc="04090005" w:tentative="1">
+      <w:start w:val="1"/>
+      <w:numFmt w:val="bullet"/>
+      <w:lvlText w:val=""/>
+      <w:lvlJc w:val="left"/>
+      <w:pPr>
+        <w:ind w:left="4320" w:hanging="360"/>
+      </w:pPr>
+      <w:rPr>
+        <w:rFonts w:ascii="Wingdings" w:hAnsi="Wingdings" w:hint="default"/>
+      </w:rPr>
+    </w:lvl>
+    <w:lvl w:ilvl="6" w:tplc="04090001" w:tentative="1">
+      <w:start w:val="1"/>
+      <w:numFmt w:val="bullet"/>
+      <w:lvlText w:val=""/>
+      <w:lvlJc w:val="left"/>
+      <w:pPr>
+        <w:ind w:left="5040" w:hanging="360"/>
+      </w:pPr>
+      <w:rPr>
+        <w:rFonts w:ascii="Symbol" w:hAnsi="Symbol" w:hint="default"/>
+      </w:rPr>
+    </w:lvl>
+    <w:lvl w:ilvl="7" w:tplc="04090003" w:tentative="1">
+      <w:start w:val="1"/>
+      <w:numFmt w:val="bullet"/>
+      <w:lvlText w:val="o"/>
+      <w:lvlJc w:val="left"/>
+      <w:pPr>
+        <w:ind w:left="5760" w:hanging="360"/>
+      </w:pPr>
+      <w:rPr>
+        <w:rFonts w:ascii="Courier New" w:hAnsi="Courier New" w:cs="Courier New" w:hint="default"/>
+      </w:rPr>
+    </w:lvl>
+    <w:lvl w:ilvl="8" w:tplc="04090005" w:tentative="1">
+      <w:start w:val="1"/>
+      <w:numFmt w:val="bullet"/>
+      <w:lvlText w:val=""/>
+      <w:lvlJc w:val="left"/>
+      <w:pPr>
+        <w:ind w:left="6480" w:hanging="360"/>
+      </w:pPr>
+      <w:rPr>
+        <w:rFonts w:ascii="Wingdings" w:hAnsi="Wingdings" w:hint="default"/>
+      </w:rPr>
+    </w:lvl>
+  </w:abstractNum>
+  <w:abstractNum w:abstractNumId="5" w15:restartNumberingAfterBreak="0">
     <w:nsid w:val="1FD0164F"/>
     <w:multiLevelType w:val="hybridMultilevel"/>
     <w:tmpl w:val="26C47864"/>
@@ -4934,7 +5398,7 @@
       </w:rPr>
     </w:lvl>
   </w:abstractNum>
-  <w:abstractNum w:abstractNumId="5" w15:restartNumberingAfterBreak="0">
+  <w:abstractNum w:abstractNumId="6" w15:restartNumberingAfterBreak="0">
     <w:nsid w:val="24B14AFE"/>
     <w:multiLevelType w:val="hybridMultilevel"/>
     <w:tmpl w:val="65D88B2A"/>
@@ -5047,7 +5511,7 @@
       </w:rPr>
     </w:lvl>
   </w:abstractNum>
-  <w:abstractNum w:abstractNumId="6" w15:restartNumberingAfterBreak="0">
+  <w:abstractNum w:abstractNumId="7" w15:restartNumberingAfterBreak="0">
     <w:nsid w:val="2E2F0D88"/>
     <w:multiLevelType w:val="hybridMultilevel"/>
     <w:tmpl w:val="7BD4EAD4"/>
@@ -5160,7 +5624,7 @@
       </w:rPr>
     </w:lvl>
   </w:abstractNum>
-  <w:abstractNum w:abstractNumId="7" w15:restartNumberingAfterBreak="0">
+  <w:abstractNum w:abstractNumId="8" w15:restartNumberingAfterBreak="0">
     <w:nsid w:val="3C565E49"/>
     <w:multiLevelType w:val="hybridMultilevel"/>
     <w:tmpl w:val="B3B0EC30"/>
@@ -5273,7 +5737,120 @@
       </w:rPr>
     </w:lvl>
   </w:abstractNum>
-  <w:abstractNum w:abstractNumId="8" w15:restartNumberingAfterBreak="0">
+  <w:abstractNum w:abstractNumId="9" w15:restartNumberingAfterBreak="0">
+    <w:nsid w:val="3EAA51F8"/>
+    <w:multiLevelType w:val="hybridMultilevel"/>
+    <w:tmpl w:val="ABF2E380"/>
+    <w:lvl w:ilvl="0" w:tplc="04090001">
+      <w:start w:val="1"/>
+      <w:numFmt w:val="bullet"/>
+      <w:lvlText w:val=""/>
+      <w:lvlJc w:val="left"/>
+      <w:pPr>
+        <w:ind w:left="720" w:hanging="360"/>
+      </w:pPr>
+      <w:rPr>
+        <w:rFonts w:ascii="Symbol" w:hAnsi="Symbol" w:hint="default"/>
+      </w:rPr>
+    </w:lvl>
+    <w:lvl w:ilvl="1" w:tplc="04090003" w:tentative="1">
+      <w:start w:val="1"/>
+      <w:numFmt w:val="bullet"/>
+      <w:lvlText w:val="o"/>
+      <w:lvlJc w:val="left"/>
+      <w:pPr>
+        <w:ind w:left="1440" w:hanging="360"/>
+      </w:pPr>
+      <w:rPr>
+        <w:rFonts w:ascii="Courier New" w:hAnsi="Courier New" w:cs="Courier New" w:hint="default"/>
+      </w:rPr>
+    </w:lvl>
+    <w:lvl w:ilvl="2" w:tplc="04090005" w:tentative="1">
+      <w:start w:val="1"/>
+      <w:numFmt w:val="bullet"/>
+      <w:lvlText w:val=""/>
+      <w:lvlJc w:val="left"/>
+      <w:pPr>
+        <w:ind w:left="2160" w:hanging="360"/>
+      </w:pPr>
+      <w:rPr>
+        <w:rFonts w:ascii="Wingdings" w:hAnsi="Wingdings" w:hint="default"/>
+      </w:rPr>
+    </w:lvl>
+    <w:lvl w:ilvl="3" w:tplc="04090001" w:tentative="1">
+      <w:start w:val="1"/>
+      <w:numFmt w:val="bullet"/>
+      <w:lvlText w:val=""/>
+      <w:lvlJc w:val="left"/>
+      <w:pPr>
+        <w:ind w:left="2880" w:hanging="360"/>
+      </w:pPr>
+      <w:rPr>
+        <w:rFonts w:ascii="Symbol" w:hAnsi="Symbol" w:hint="default"/>
+      </w:rPr>
+    </w:lvl>
+    <w:lvl w:ilvl="4" w:tplc="04090003" w:tentative="1">
+      <w:start w:val="1"/>
+      <w:numFmt w:val="bullet"/>
+      <w:lvlText w:val="o"/>
+      <w:lvlJc w:val="left"/>
+      <w:pPr>
+        <w:ind w:left="3600" w:hanging="360"/>
+      </w:pPr>
+      <w:rPr>
+        <w:rFonts w:ascii="Courier New" w:hAnsi="Courier New" w:cs="Courier New" w:hint="default"/>
+      </w:rPr>
+    </w:lvl>
+    <w:lvl w:ilvl="5" w:tplc="04090005" w:tentative="1">
+      <w:start w:val="1"/>
+      <w:numFmt w:val="bullet"/>
+      <w:lvlText w:val=""/>
+      <w:lvlJc w:val="left"/>
+      <w:pPr>
+        <w:ind w:left="4320" w:hanging="360"/>
+      </w:pPr>
+      <w:rPr>
+        <w:rFonts w:ascii="Wingdings" w:hAnsi="Wingdings" w:hint="default"/>
+      </w:rPr>
+    </w:lvl>
+    <w:lvl w:ilvl="6" w:tplc="04090001" w:tentative="1">
+      <w:start w:val="1"/>
+      <w:numFmt w:val="bullet"/>
+      <w:lvlText w:val=""/>
+      <w:lvlJc w:val="left"/>
+      <w:pPr>
+        <w:ind w:left="5040" w:hanging="360"/>
+      </w:pPr>
+      <w:rPr>
+        <w:rFonts w:ascii="Symbol" w:hAnsi="Symbol" w:hint="default"/>
+      </w:rPr>
+    </w:lvl>
+    <w:lvl w:ilvl="7" w:tplc="04090003" w:tentative="1">
+      <w:start w:val="1"/>
+      <w:numFmt w:val="bullet"/>
+      <w:lvlText w:val="o"/>
+      <w:lvlJc w:val="left"/>
+      <w:pPr>
+        <w:ind w:left="5760" w:hanging="360"/>
+      </w:pPr>
+      <w:rPr>
+        <w:rFonts w:ascii="Courier New" w:hAnsi="Courier New" w:cs="Courier New" w:hint="default"/>
+      </w:rPr>
+    </w:lvl>
+    <w:lvl w:ilvl="8" w:tplc="04090005" w:tentative="1">
+      <w:start w:val="1"/>
+      <w:numFmt w:val="bullet"/>
+      <w:lvlText w:val=""/>
+      <w:lvlJc w:val="left"/>
+      <w:pPr>
+        <w:ind w:left="6480" w:hanging="360"/>
+      </w:pPr>
+      <w:rPr>
+        <w:rFonts w:ascii="Wingdings" w:hAnsi="Wingdings" w:hint="default"/>
+      </w:rPr>
+    </w:lvl>
+  </w:abstractNum>
+  <w:abstractNum w:abstractNumId="10" w15:restartNumberingAfterBreak="0">
     <w:nsid w:val="3F404473"/>
     <w:multiLevelType w:val="hybridMultilevel"/>
     <w:tmpl w:val="54E09C32"/>
@@ -5386,7 +5963,7 @@
       </w:rPr>
     </w:lvl>
   </w:abstractNum>
-  <w:abstractNum w:abstractNumId="9" w15:restartNumberingAfterBreak="0">
+  <w:abstractNum w:abstractNumId="11" w15:restartNumberingAfterBreak="0">
     <w:nsid w:val="444C50BB"/>
     <w:multiLevelType w:val="hybridMultilevel"/>
     <w:tmpl w:val="BF28187A"/>
@@ -5499,7 +6076,7 @@
       </w:rPr>
     </w:lvl>
   </w:abstractNum>
-  <w:abstractNum w:abstractNumId="10" w15:restartNumberingAfterBreak="0">
+  <w:abstractNum w:abstractNumId="12" w15:restartNumberingAfterBreak="0">
     <w:nsid w:val="46B3766B"/>
     <w:multiLevelType w:val="hybridMultilevel"/>
     <w:tmpl w:val="82C0957A"/>
@@ -5612,7 +6189,7 @@
       </w:rPr>
     </w:lvl>
   </w:abstractNum>
-  <w:abstractNum w:abstractNumId="11" w15:restartNumberingAfterBreak="0">
+  <w:abstractNum w:abstractNumId="13" w15:restartNumberingAfterBreak="0">
     <w:nsid w:val="46DE6FF9"/>
     <w:multiLevelType w:val="hybridMultilevel"/>
     <w:tmpl w:val="F40E5712"/>
@@ -5725,7 +6302,7 @@
       </w:rPr>
     </w:lvl>
   </w:abstractNum>
-  <w:abstractNum w:abstractNumId="12" w15:restartNumberingAfterBreak="0">
+  <w:abstractNum w:abstractNumId="14" w15:restartNumberingAfterBreak="0">
     <w:nsid w:val="4AF318EE"/>
     <w:multiLevelType w:val="hybridMultilevel"/>
     <w:tmpl w:val="1C2C4AEA"/>
@@ -5838,7 +6415,7 @@
       </w:rPr>
     </w:lvl>
   </w:abstractNum>
-  <w:abstractNum w:abstractNumId="13" w15:restartNumberingAfterBreak="0">
+  <w:abstractNum w:abstractNumId="15" w15:restartNumberingAfterBreak="0">
     <w:nsid w:val="4C2E4B45"/>
     <w:multiLevelType w:val="hybridMultilevel"/>
     <w:tmpl w:val="B2BE9268"/>
@@ -5951,7 +6528,7 @@
       </w:rPr>
     </w:lvl>
   </w:abstractNum>
-  <w:abstractNum w:abstractNumId="14" w15:restartNumberingAfterBreak="0">
+  <w:abstractNum w:abstractNumId="16" w15:restartNumberingAfterBreak="0">
     <w:nsid w:val="5CA851AC"/>
     <w:multiLevelType w:val="hybridMultilevel"/>
     <w:tmpl w:val="F4D2CD14"/>
@@ -6064,7 +6641,7 @@
       </w:rPr>
     </w:lvl>
   </w:abstractNum>
-  <w:abstractNum w:abstractNumId="15" w15:restartNumberingAfterBreak="0">
+  <w:abstractNum w:abstractNumId="17" w15:restartNumberingAfterBreak="0">
     <w:nsid w:val="5D0F46DC"/>
     <w:multiLevelType w:val="hybridMultilevel"/>
     <w:tmpl w:val="7576CA0C"/>
@@ -6177,7 +6754,7 @@
       </w:rPr>
     </w:lvl>
   </w:abstractNum>
-  <w:abstractNum w:abstractNumId="16" w15:restartNumberingAfterBreak="0">
+  <w:abstractNum w:abstractNumId="18" w15:restartNumberingAfterBreak="0">
     <w:nsid w:val="60BE1A41"/>
     <w:multiLevelType w:val="hybridMultilevel"/>
     <w:tmpl w:val="E7A4285C"/>
@@ -6290,7 +6867,7 @@
       </w:rPr>
     </w:lvl>
   </w:abstractNum>
-  <w:abstractNum w:abstractNumId="17" w15:restartNumberingAfterBreak="0">
+  <w:abstractNum w:abstractNumId="19" w15:restartNumberingAfterBreak="0">
     <w:nsid w:val="69913207"/>
     <w:multiLevelType w:val="hybridMultilevel"/>
     <w:tmpl w:val="09F66C6E"/>
@@ -6403,7 +6980,7 @@
       </w:rPr>
     </w:lvl>
   </w:abstractNum>
-  <w:abstractNum w:abstractNumId="18" w15:restartNumberingAfterBreak="0">
+  <w:abstractNum w:abstractNumId="20" w15:restartNumberingAfterBreak="0">
     <w:nsid w:val="6BDB0404"/>
     <w:multiLevelType w:val="hybridMultilevel"/>
     <w:tmpl w:val="6FDE3AC8"/>
@@ -6516,7 +7093,120 @@
       </w:rPr>
     </w:lvl>
   </w:abstractNum>
-  <w:abstractNum w:abstractNumId="19" w15:restartNumberingAfterBreak="0">
+  <w:abstractNum w:abstractNumId="21" w15:restartNumberingAfterBreak="0">
+    <w:nsid w:val="6CFB2714"/>
+    <w:multiLevelType w:val="hybridMultilevel"/>
+    <w:tmpl w:val="EC7ABF44"/>
+    <w:lvl w:ilvl="0" w:tplc="04090001">
+      <w:start w:val="1"/>
+      <w:numFmt w:val="bullet"/>
+      <w:lvlText w:val=""/>
+      <w:lvlJc w:val="left"/>
+      <w:pPr>
+        <w:ind w:left="720" w:hanging="360"/>
+      </w:pPr>
+      <w:rPr>
+        <w:rFonts w:ascii="Symbol" w:hAnsi="Symbol" w:hint="default"/>
+      </w:rPr>
+    </w:lvl>
+    <w:lvl w:ilvl="1" w:tplc="04090003" w:tentative="1">
+      <w:start w:val="1"/>
+      <w:numFmt w:val="bullet"/>
+      <w:lvlText w:val="o"/>
+      <w:lvlJc w:val="left"/>
+      <w:pPr>
+        <w:ind w:left="1440" w:hanging="360"/>
+      </w:pPr>
+      <w:rPr>
+        <w:rFonts w:ascii="Courier New" w:hAnsi="Courier New" w:cs="Courier New" w:hint="default"/>
+      </w:rPr>
+    </w:lvl>
+    <w:lvl w:ilvl="2" w:tplc="04090005" w:tentative="1">
+      <w:start w:val="1"/>
+      <w:numFmt w:val="bullet"/>
+      <w:lvlText w:val=""/>
+      <w:lvlJc w:val="left"/>
+      <w:pPr>
+        <w:ind w:left="2160" w:hanging="360"/>
+      </w:pPr>
+      <w:rPr>
+        <w:rFonts w:ascii="Wingdings" w:hAnsi="Wingdings" w:hint="default"/>
+      </w:rPr>
+    </w:lvl>
+    <w:lvl w:ilvl="3" w:tplc="04090001" w:tentative="1">
+      <w:start w:val="1"/>
+      <w:numFmt w:val="bullet"/>
+      <w:lvlText w:val=""/>
+      <w:lvlJc w:val="left"/>
+      <w:pPr>
+        <w:ind w:left="2880" w:hanging="360"/>
+      </w:pPr>
+      <w:rPr>
+        <w:rFonts w:ascii="Symbol" w:hAnsi="Symbol" w:hint="default"/>
+      </w:rPr>
+    </w:lvl>
+    <w:lvl w:ilvl="4" w:tplc="04090003" w:tentative="1">
+      <w:start w:val="1"/>
+      <w:numFmt w:val="bullet"/>
+      <w:lvlText w:val="o"/>
+      <w:lvlJc w:val="left"/>
+      <w:pPr>
+        <w:ind w:left="3600" w:hanging="360"/>
+      </w:pPr>
+      <w:rPr>
+        <w:rFonts w:ascii="Courier New" w:hAnsi="Courier New" w:cs="Courier New" w:hint="default"/>
+      </w:rPr>
+    </w:lvl>
+    <w:lvl w:ilvl="5" w:tplc="04090005" w:tentative="1">
+      <w:start w:val="1"/>
+      <w:numFmt w:val="bullet"/>
+      <w:lvlText w:val=""/>
+      <w:lvlJc w:val="left"/>
+      <w:pPr>
+        <w:ind w:left="4320" w:hanging="360"/>
+      </w:pPr>
+      <w:rPr>
+        <w:rFonts w:ascii="Wingdings" w:hAnsi="Wingdings" w:hint="default"/>
+      </w:rPr>
+    </w:lvl>
+    <w:lvl w:ilvl="6" w:tplc="04090001" w:tentative="1">
+      <w:start w:val="1"/>
+      <w:numFmt w:val="bullet"/>
+      <w:lvlText w:val=""/>
+      <w:lvlJc w:val="left"/>
+      <w:pPr>
+        <w:ind w:left="5040" w:hanging="360"/>
+      </w:pPr>
+      <w:rPr>
+        <w:rFonts w:ascii="Symbol" w:hAnsi="Symbol" w:hint="default"/>
+      </w:rPr>
+    </w:lvl>
+    <w:lvl w:ilvl="7" w:tplc="04090003" w:tentative="1">
+      <w:start w:val="1"/>
+      <w:numFmt w:val="bullet"/>
+      <w:lvlText w:val="o"/>
+      <w:lvlJc w:val="left"/>
+      <w:pPr>
+        <w:ind w:left="5760" w:hanging="360"/>
+      </w:pPr>
+      <w:rPr>
+        <w:rFonts w:ascii="Courier New" w:hAnsi="Courier New" w:cs="Courier New" w:hint="default"/>
+      </w:rPr>
+    </w:lvl>
+    <w:lvl w:ilvl="8" w:tplc="04090005" w:tentative="1">
+      <w:start w:val="1"/>
+      <w:numFmt w:val="bullet"/>
+      <w:lvlText w:val=""/>
+      <w:lvlJc w:val="left"/>
+      <w:pPr>
+        <w:ind w:left="6480" w:hanging="360"/>
+      </w:pPr>
+      <w:rPr>
+        <w:rFonts w:ascii="Wingdings" w:hAnsi="Wingdings" w:hint="default"/>
+      </w:rPr>
+    </w:lvl>
+  </w:abstractNum>
+  <w:abstractNum w:abstractNumId="22" w15:restartNumberingAfterBreak="0">
     <w:nsid w:val="6EB61C02"/>
     <w:multiLevelType w:val="hybridMultilevel"/>
     <w:tmpl w:val="435801F2"/>
@@ -6629,7 +7319,7 @@
       </w:rPr>
     </w:lvl>
   </w:abstractNum>
-  <w:abstractNum w:abstractNumId="20" w15:restartNumberingAfterBreak="0">
+  <w:abstractNum w:abstractNumId="23" w15:restartNumberingAfterBreak="0">
     <w:nsid w:val="6F1B3CF6"/>
     <w:multiLevelType w:val="hybridMultilevel"/>
     <w:tmpl w:val="B8644F26"/>
@@ -6742,7 +7432,7 @@
       </w:rPr>
     </w:lvl>
   </w:abstractNum>
-  <w:abstractNum w:abstractNumId="21" w15:restartNumberingAfterBreak="0">
+  <w:abstractNum w:abstractNumId="24" w15:restartNumberingAfterBreak="0">
     <w:nsid w:val="6F415757"/>
     <w:multiLevelType w:val="hybridMultilevel"/>
     <w:tmpl w:val="FF168F5A"/>
@@ -6855,7 +7545,7 @@
       </w:rPr>
     </w:lvl>
   </w:abstractNum>
-  <w:abstractNum w:abstractNumId="22" w15:restartNumberingAfterBreak="0">
+  <w:abstractNum w:abstractNumId="25" w15:restartNumberingAfterBreak="0">
     <w:nsid w:val="713A1F9D"/>
     <w:multiLevelType w:val="hybridMultilevel"/>
     <w:tmpl w:val="E2E86A4C"/>
@@ -6968,7 +7658,7 @@
       </w:rPr>
     </w:lvl>
   </w:abstractNum>
-  <w:abstractNum w:abstractNumId="23" w15:restartNumberingAfterBreak="0">
+  <w:abstractNum w:abstractNumId="26" w15:restartNumberingAfterBreak="0">
     <w:nsid w:val="7343107C"/>
     <w:multiLevelType w:val="hybridMultilevel"/>
     <w:tmpl w:val="1F2068D4"/>
@@ -7081,7 +7771,7 @@
       </w:rPr>
     </w:lvl>
   </w:abstractNum>
-  <w:abstractNum w:abstractNumId="24" w15:restartNumberingAfterBreak="0">
+  <w:abstractNum w:abstractNumId="27" w15:restartNumberingAfterBreak="0">
     <w:nsid w:val="7A3A55AD"/>
     <w:multiLevelType w:val="hybridMultilevel"/>
     <w:tmpl w:val="42F660E2"/>
@@ -7194,7 +7884,7 @@
       </w:rPr>
     </w:lvl>
   </w:abstractNum>
-  <w:abstractNum w:abstractNumId="25" w15:restartNumberingAfterBreak="0">
+  <w:abstractNum w:abstractNumId="28" w15:restartNumberingAfterBreak="0">
     <w:nsid w:val="7CCD1C3F"/>
     <w:multiLevelType w:val="hybridMultilevel"/>
     <w:tmpl w:val="C75ED472"/>
@@ -7281,58 +7971,58 @@
     </w:lvl>
   </w:abstractNum>
   <w:num w:numId="1">
-    <w:abstractNumId w:val="16"/>
+    <w:abstractNumId w:val="18"/>
   </w:num>
   <w:num w:numId="2">
-    <w:abstractNumId w:val="5"/>
+    <w:abstractNumId w:val="6"/>
   </w:num>
   <w:num w:numId="3">
     <w:abstractNumId w:val="1"/>
   </w:num>
   <w:num w:numId="4">
-    <w:abstractNumId w:val="18"/>
+    <w:abstractNumId w:val="20"/>
   </w:num>
   <w:num w:numId="5">
+    <w:abstractNumId w:val="26"/>
+  </w:num>
+  <w:num w:numId="6">
+    <w:abstractNumId w:val="11"/>
+  </w:num>
+  <w:num w:numId="7">
+    <w:abstractNumId w:val="7"/>
+  </w:num>
+  <w:num w:numId="8">
+    <w:abstractNumId w:val="15"/>
+  </w:num>
+  <w:num w:numId="9">
     <w:abstractNumId w:val="23"/>
   </w:num>
-  <w:num w:numId="6">
-    <w:abstractNumId w:val="9"/>
-  </w:num>
-  <w:num w:numId="7">
-    <w:abstractNumId w:val="6"/>
-  </w:num>
-  <w:num w:numId="8">
-    <w:abstractNumId w:val="13"/>
-  </w:num>
-  <w:num w:numId="9">
-    <w:abstractNumId w:val="20"/>
-  </w:num>
   <w:num w:numId="10">
-    <w:abstractNumId w:val="10"/>
+    <w:abstractNumId w:val="12"/>
   </w:num>
   <w:num w:numId="11">
-    <w:abstractNumId w:val="22"/>
+    <w:abstractNumId w:val="25"/>
   </w:num>
   <w:num w:numId="12">
-    <w:abstractNumId w:val="4"/>
+    <w:abstractNumId w:val="5"/>
   </w:num>
   <w:num w:numId="13">
     <w:abstractNumId w:val="2"/>
   </w:num>
   <w:num w:numId="14">
-    <w:abstractNumId w:val="21"/>
+    <w:abstractNumId w:val="24"/>
   </w:num>
   <w:num w:numId="15">
-    <w:abstractNumId w:val="11"/>
+    <w:abstractNumId w:val="13"/>
   </w:num>
   <w:num w:numId="16">
-    <w:abstractNumId w:val="14"/>
+    <w:abstractNumId w:val="16"/>
   </w:num>
   <w:num w:numId="17">
-    <w:abstractNumId w:val="7"/>
+    <w:abstractNumId w:val="8"/>
   </w:num>
   <w:num w:numId="18">
-    <w:abstractNumId w:val="24"/>
+    <w:abstractNumId w:val="27"/>
   </w:num>
   <w:num w:numId="19">
     <w:abstractNumId w:val="0"/>
@@ -7341,22 +8031,31 @@
     <w:abstractNumId w:val="3"/>
   </w:num>
   <w:num w:numId="21">
+    <w:abstractNumId w:val="19"/>
+  </w:num>
+  <w:num w:numId="22">
+    <w:abstractNumId w:val="14"/>
+  </w:num>
+  <w:num w:numId="23">
+    <w:abstractNumId w:val="22"/>
+  </w:num>
+  <w:num w:numId="24">
     <w:abstractNumId w:val="17"/>
   </w:num>
-  <w:num w:numId="22">
-    <w:abstractNumId w:val="12"/>
-  </w:num>
-  <w:num w:numId="23">
-    <w:abstractNumId w:val="19"/>
-  </w:num>
-  <w:num w:numId="24">
-    <w:abstractNumId w:val="15"/>
-  </w:num>
   <w:num w:numId="25">
-    <w:abstractNumId w:val="8"/>
+    <w:abstractNumId w:val="10"/>
   </w:num>
   <w:num w:numId="26">
-    <w:abstractNumId w:val="25"/>
+    <w:abstractNumId w:val="28"/>
+  </w:num>
+  <w:num w:numId="27">
+    <w:abstractNumId w:val="9"/>
+  </w:num>
+  <w:num w:numId="28">
+    <w:abstractNumId w:val="21"/>
+  </w:num>
+  <w:num w:numId="29">
+    <w:abstractNumId w:val="4"/>
   </w:num>
 </w:numbering>
 </file>

</xml_diff>